<commit_message>
Added List for profiles on MainActivity using recyclerView
</commit_message>
<xml_diff>
--- a/Documents/Alertless.docx
+++ b/Documents/Alertless.docx
@@ -1182,6 +1182,24 @@
           <w:lang w:val="en-IN" w:eastAsia="en-GB"/>
         </w:rPr>
         <w:t>Use LiveData with Room so that UI refreshes as database changes</w:t>
+      </w:r>
+    </w:p>
+    <w:p>
+      <w:pPr>
+        <w:pStyle w:val="ListParagraph"/>
+        <w:numPr>
+          <w:ilvl w:val="0"/>
+          <w:numId w:val="14"/>
+        </w:numPr>
+        <w:rPr>
+          <w:lang w:val="en-IN" w:eastAsia="en-GB"/>
+        </w:rPr>
+      </w:pPr>
+      <w:r>
+        <w:rPr>
+          <w:lang w:val="en-IN" w:eastAsia="en-GB"/>
+        </w:rPr>
+        <w:t>Make a generic Repository class, All repositories extend that.</w:t>
       </w:r>
     </w:p>
     <w:p>

</xml_diff>

<commit_message>
1. Update in Entity Model Classes 2. SchedulerActivity basic UI functionality
</commit_message>
<xml_diff>
--- a/Documents/Alertless.docx
+++ b/Documents/Alertless.docx
@@ -205,15 +205,15 @@
         </w:numPr>
       </w:pPr>
       <w:r>
+        <w:t xml:space="preserve">If multiple profiles will be active the overall effect on notifications will be additive. </w:t>
+      </w:r>
+    </w:p>
+    <w:p>
+      <w:pPr>
+        <w:pStyle w:val="Heading1"/>
+      </w:pPr>
+      <w:r>
         <w:lastRenderedPageBreak/>
-        <w:t xml:space="preserve">If multiple profiles will be active the overall effect on notifications will be additive. </w:t>
-      </w:r>
-    </w:p>
-    <w:p>
-      <w:pPr>
-        <w:pStyle w:val="Heading1"/>
-      </w:pPr>
-      <w:r>
         <w:t>DesigN</w:t>
       </w:r>
     </w:p>
@@ -304,9 +304,9 @@
           <w:noProof/>
         </w:rPr>
         <w:drawing>
-          <wp:inline distT="0" distB="0" distL="0" distR="0" wp14:anchorId="3C60E1D4" wp14:editId="29720F5A">
-            <wp:extent cx="5781368" cy="4080824"/>
-            <wp:effectExtent l="0" t="0" r="0" b="0"/>
+          <wp:inline distT="0" distB="0" distL="0" distR="0" wp14:anchorId="46031D4F" wp14:editId="15399101">
+            <wp:extent cx="6219559" cy="4334510"/>
+            <wp:effectExtent l="0" t="0" r="3810" b="0"/>
             <wp:docPr id="1" name="ER diagram Alertless app"/>
             <wp:cNvGraphicFramePr>
               <a:graphicFrameLocks xmlns:a="http://schemas.openxmlformats.org/drawingml/2006/main" noChangeAspect="1"/>
@@ -326,13 +326,13 @@
                         </a:ext>
                       </a:extLst>
                     </a:blip>
-                    <a:srcRect l="13773" r="1851" b="1324"/>
+                    <a:srcRect l="28011"/>
                     <a:stretch/>
                   </pic:blipFill>
                   <pic:spPr bwMode="auto">
                     <a:xfrm>
                       <a:off x="0" y="0"/>
-                      <a:ext cx="5807117" cy="4098999"/>
+                      <a:ext cx="6258189" cy="4361432"/>
                     </a:xfrm>
                     <a:prstGeom prst="rect">
                       <a:avLst/>
@@ -363,7 +363,6 @@
         <w:pStyle w:val="Heading2"/>
       </w:pPr>
       <w:r>
-        <w:lastRenderedPageBreak/>
         <w:t>Application Design</w:t>
       </w:r>
     </w:p>
@@ -530,6 +529,7 @@
           <w:iCs w:val="0"/>
           <w:spacing w:val="0"/>
         </w:rPr>
+        <w:lastRenderedPageBreak/>
         <w:t>Schedule</w:t>
       </w:r>
     </w:p>
@@ -582,19 +582,8 @@
           <w:iCs/>
           <w:sz w:val="18"/>
           <w:szCs w:val="18"/>
-          <w:lang w:val="en-IN" w:eastAsia="en-GB"/>
-        </w:rPr>
-        <w:t>Set Bits</w:t>
-      </w:r>
-      <w:r>
-        <w:rPr>
-          <w:i/>
-          <w:iCs/>
-          <w:sz w:val="18"/>
-          <w:szCs w:val="18"/>
-          <w:lang w:val="en-IN" w:eastAsia="en-GB"/>
-        </w:rPr>
-        <w:t xml:space="preserve"> : </w:t>
+        </w:rPr>
+        <w:t xml:space="preserve">Set Bits : </w:t>
       </w:r>
       <w:hyperlink r:id="rId8" w:history="1">
         <w:r>
@@ -993,40 +982,80 @@
         <w:pStyle w:val="Heading5"/>
       </w:pPr>
       <w:r>
+        <w:t>Development of ProfileEditActivity</w:t>
+      </w:r>
+    </w:p>
+    <w:p>
+      <w:pPr>
+        <w:pStyle w:val="Heading5"/>
+      </w:pPr>
+      <w:r>
+        <w:t>Development of SchedulerActivity</w:t>
+      </w:r>
+    </w:p>
+    <w:p>
+      <w:pPr>
+        <w:pStyle w:val="Heading5"/>
+      </w:pPr>
+      <w:r>
+        <w:t>Development of AppSelectorActivity</w:t>
+      </w:r>
+    </w:p>
+    <w:p>
+      <w:pPr>
+        <w:pStyle w:val="Heading5"/>
+      </w:pPr>
+      <w:r>
+        <w:t>Development of AlertNotfiyService</w:t>
+      </w:r>
+    </w:p>
+    <w:p>
+      <w:pPr>
+        <w:pStyle w:val="Heading5"/>
+      </w:pPr>
+      <w:r>
+        <w:t>Testing the App</w:t>
+      </w:r>
+    </w:p>
+    <w:p>
+      <w:pPr>
+        <w:pStyle w:val="Heading2"/>
+      </w:pPr>
+      <w:r>
+        <w:t>Challenges</w:t>
+      </w:r>
+    </w:p>
+    <w:p>
+      <w:pPr>
+        <w:pStyle w:val="Heading4"/>
+      </w:pPr>
+      <w:r>
+        <w:t>Storing model and entity classes separately</w:t>
+      </w:r>
+    </w:p>
+    <w:p>
+      <w:pPr>
+        <w:pStyle w:val="Heading4"/>
+      </w:pPr>
+      <w:r>
         <w:lastRenderedPageBreak/>
-        <w:t>Development of ProfileEditActivity</w:t>
-      </w:r>
-    </w:p>
-    <w:p>
-      <w:pPr>
-        <w:pStyle w:val="Heading5"/>
-      </w:pPr>
-      <w:r>
-        <w:t>Development of SchedulerActivity</w:t>
-      </w:r>
-    </w:p>
-    <w:p>
-      <w:pPr>
-        <w:pStyle w:val="Heading5"/>
-      </w:pPr>
-      <w:r>
-        <w:t>Development of AppSelectorActivity</w:t>
-      </w:r>
-    </w:p>
-    <w:p>
-      <w:pPr>
-        <w:pStyle w:val="Heading5"/>
-      </w:pPr>
-      <w:r>
-        <w:t>Development of AlertNotfiyService</w:t>
-      </w:r>
-    </w:p>
-    <w:p>
-      <w:pPr>
-        <w:pStyle w:val="Heading5"/>
-      </w:pPr>
-      <w:r>
-        <w:t>Testing the App</w:t>
+        <w:t>Separation of concerns so that each activity manages its own DAO operations.</w:t>
+      </w:r>
+    </w:p>
+    <w:p>
+      <w:pPr>
+        <w:pStyle w:val="Heading4"/>
+      </w:pPr>
+      <w:r>
+        <w:t xml:space="preserve">Having a constant </w:t>
+      </w:r>
+      <w:proofErr w:type="spellStart"/>
+      <w:r>
+        <w:t>TimeRangeModel</w:t>
+      </w:r>
+      <w:proofErr w:type="spellEnd"/>
+      <w:r>
+        <w:t xml:space="preserve"> Object whose value is modified and hard to debug</w:t>
       </w:r>
     </w:p>
     <w:p>
@@ -1204,27 +1233,60 @@
     </w:p>
     <w:p>
       <w:pPr>
-        <w:pStyle w:val="Heading2"/>
-      </w:pPr>
-      <w:r>
-        <w:t>References</w:t>
-      </w:r>
-    </w:p>
-    <w:p>
-      <w:pPr>
-        <w:pStyle w:val="Heading3"/>
-      </w:pPr>
-      <w:r>
-        <w:t>Dependency Injection:</w:t>
-      </w:r>
-    </w:p>
-    <w:p>
-      <w:pPr>
         <w:pStyle w:val="ListParagraph"/>
         <w:numPr>
           <w:ilvl w:val="0"/>
           <w:numId w:val="14"/>
         </w:numPr>
+        <w:rPr>
+          <w:lang w:val="en-IN" w:eastAsia="en-GB"/>
+        </w:rPr>
+      </w:pPr>
+      <w:r>
+        <w:rPr>
+          <w:lang w:val="en-IN" w:eastAsia="en-GB"/>
+        </w:rPr>
+        <w:t>Provide option for duration in week schedule selector</w:t>
+      </w:r>
+    </w:p>
+    <w:p>
+      <w:pPr>
+        <w:pStyle w:val="ListParagraph"/>
+        <w:numPr>
+          <w:ilvl w:val="0"/>
+          <w:numId w:val="14"/>
+        </w:numPr>
+        <w:rPr>
+          <w:lang w:val="en-IN" w:eastAsia="en-GB"/>
+        </w:rPr>
+      </w:pPr>
+      <w:r>
+        <w:rPr>
+          <w:lang w:val="en-IN" w:eastAsia="en-GB"/>
+        </w:rPr>
+        <w:t>Customize user preference for default radio selection</w:t>
+      </w:r>
+    </w:p>
+    <w:p>
+      <w:pPr>
+        <w:pStyle w:val="Heading2"/>
+      </w:pPr>
+      <w:r>
+        <w:t>References</w:t>
+      </w:r>
+    </w:p>
+    <w:p>
+      <w:pPr>
+        <w:pStyle w:val="Heading3"/>
+      </w:pPr>
+      <w:r>
+        <w:t>Dependency Injection:</w:t>
+      </w:r>
+    </w:p>
+    <w:p>
+      <w:pPr>
+        <w:pStyle w:val="ListParagraph"/>
+        <w:ind w:left="1080"/>
       </w:pPr>
       <w:hyperlink r:id="rId12" w:history="1">
         <w:r>
@@ -1237,11 +1299,53 @@
     </w:p>
     <w:p>
       <w:pPr>
-        <w:rPr>
-          <w:lang w:val="en-IN" w:eastAsia="en-GB"/>
-        </w:rPr>
-      </w:pPr>
-    </w:p>
+        <w:pStyle w:val="Heading3"/>
+      </w:pPr>
+      <w:r>
+        <w:t>Alert Dialog:</w:t>
+      </w:r>
+    </w:p>
+    <w:p>
+      <w:pPr>
+        <w:ind w:left="1080"/>
+      </w:pPr>
+      <w:hyperlink r:id="rId13" w:history="1">
+        <w:r>
+          <w:rPr>
+            <w:rStyle w:val="Hyperlink"/>
+          </w:rPr>
+          <w:t>https://stackoverflow.com/questions/2115758/how-do-i-display-an-alert-dialog-on-android</w:t>
+        </w:r>
+      </w:hyperlink>
+    </w:p>
+    <w:p>
+      <w:pPr>
+        <w:pStyle w:val="Heading3"/>
+        <w:numPr>
+          <w:ilvl w:val="0"/>
+          <w:numId w:val="0"/>
+        </w:numPr>
+        <w:ind w:left="1080"/>
+      </w:pPr>
+    </w:p>
+    <w:p>
+      <w:pPr>
+        <w:pStyle w:val="ListParagraph"/>
+        <w:ind w:left="1080"/>
+        <w:rPr>
+          <w:rStyle w:val="Hyperlink"/>
+          <w:color w:val="707070" w:themeColor="accent1"/>
+          <w:u w:val="none"/>
+        </w:rPr>
+      </w:pPr>
+    </w:p>
+    <w:p>
+      <w:pPr>
+        <w:pStyle w:val="ListParagraph"/>
+        <w:ind w:left="1080"/>
+      </w:pPr>
+    </w:p>
+    <w:p/>
     <w:p>
       <w:pPr>
         <w:ind w:left="993"/>
@@ -1284,7 +1388,7 @@
       </w:pPr>
     </w:p>
     <w:sectPr>
-      <w:footerReference w:type="default" r:id="rId13"/>
+      <w:footerReference w:type="default" r:id="rId14"/>
       <w:pgSz w:w="11907" w:h="16839" w:code="9"/>
       <w:pgMar w:top="1440" w:right="1800" w:bottom="1080" w:left="1800" w:header="720" w:footer="720" w:gutter="0"/>
       <w:cols w:space="720"/>
@@ -1299,9 +1403,6 @@
 <w:endnotes xmlns:wpc="http://schemas.microsoft.com/office/word/2010/wordprocessingCanvas" xmlns:cx="http://schemas.microsoft.com/office/drawing/2014/chartex" xmlns:cx1="http://schemas.microsoft.com/office/drawing/2015/9/8/chartex" xmlns:cx2="http://schemas.microsoft.com/office/drawing/2015/10/21/chartex" xmlns:cx3="http://schemas.microsoft.com/office/drawing/2016/5/9/chartex" xmlns:cx4="http://schemas.microsoft.com/office/drawing/2016/5/10/chartex" xmlns:cx5="http://schemas.microsoft.com/office/drawing/2016/5/11/chartex" xmlns:cx6="http://schemas.microsoft.com/office/drawing/2016/5/12/chartex" xmlns:cx7="http://schemas.microsoft.com/office/drawing/2016/5/13/chartex" xmlns:cx8="http://schemas.microsoft.com/office/drawing/2016/5/14/chartex" xmlns:mc="http://schemas.openxmlformats.org/markup-compatibility/2006" xmlns:aink="http://schemas.microsoft.com/office/drawing/2016/ink" xmlns:am3d="http://schemas.microsoft.com/office/drawing/2017/model3d" xmlns:o="urn:schemas-microsoft-com:office:office" xmlns:r="http://schemas.openxmlformats.org/officeDocument/2006/relationships" xmlns:m="http://schemas.openxmlformats.org/officeDocument/2006/math" xmlns:v="urn:schemas-microsoft-com:vml" xmlns:wp14="http://schemas.microsoft.com/office/word/2010/wordprocessingDrawing" xmlns:wp="http://schemas.openxmlformats.org/drawingml/2006/wordprocessingDrawing" xmlns:w10="urn:schemas-microsoft-com:office:word" xmlns:w="http://schemas.openxmlformats.org/wordprocessingml/2006/main" xmlns:w14="http://schemas.microsoft.com/office/word/2010/wordml" xmlns:w15="http://schemas.microsoft.com/office/word/2012/wordml" xmlns:w16cid="http://schemas.microsoft.com/office/word/2016/wordml/cid" xmlns:w16se="http://schemas.microsoft.com/office/word/2015/wordml/symex" xmlns:wpg="http://schemas.microsoft.com/office/word/2010/wordprocessingGroup" xmlns:wpi="http://schemas.microsoft.com/office/word/2010/wordprocessingInk" xmlns:wne="http://schemas.microsoft.com/office/word/2006/wordml" xmlns:wps="http://schemas.microsoft.com/office/word/2010/wordprocessingShape" mc:Ignorable="w14 w15 w16se w16cid wp14">
   <w:endnote w:type="separator" w:id="-1">
     <w:p>
-      <w:pPr>
-        <w:spacing w:after="0" w:line="240" w:lineRule="auto"/>
-      </w:pPr>
       <w:r>
         <w:separator/>
       </w:r>
@@ -1310,9 +1411,6 @@
   </w:endnote>
   <w:endnote w:type="continuationSeparator" w:id="0">
     <w:p>
-      <w:pPr>
-        <w:spacing w:after="0" w:line="240" w:lineRule="auto"/>
-      </w:pPr>
       <w:r>
         <w:continuationSeparator/>
       </w:r>
@@ -1368,9 +1466,6 @@
 <w:footnotes xmlns:wpc="http://schemas.microsoft.com/office/word/2010/wordprocessingCanvas" xmlns:cx="http://schemas.microsoft.com/office/drawing/2014/chartex" xmlns:cx1="http://schemas.microsoft.com/office/drawing/2015/9/8/chartex" xmlns:cx2="http://schemas.microsoft.com/office/drawing/2015/10/21/chartex" xmlns:cx3="http://schemas.microsoft.com/office/drawing/2016/5/9/chartex" xmlns:cx4="http://schemas.microsoft.com/office/drawing/2016/5/10/chartex" xmlns:cx5="http://schemas.microsoft.com/office/drawing/2016/5/11/chartex" xmlns:cx6="http://schemas.microsoft.com/office/drawing/2016/5/12/chartex" xmlns:cx7="http://schemas.microsoft.com/office/drawing/2016/5/13/chartex" xmlns:cx8="http://schemas.microsoft.com/office/drawing/2016/5/14/chartex" xmlns:mc="http://schemas.openxmlformats.org/markup-compatibility/2006" xmlns:aink="http://schemas.microsoft.com/office/drawing/2016/ink" xmlns:am3d="http://schemas.microsoft.com/office/drawing/2017/model3d" xmlns:o="urn:schemas-microsoft-com:office:office" xmlns:r="http://schemas.openxmlformats.org/officeDocument/2006/relationships" xmlns:m="http://schemas.openxmlformats.org/officeDocument/2006/math" xmlns:v="urn:schemas-microsoft-com:vml" xmlns:wp14="http://schemas.microsoft.com/office/word/2010/wordprocessingDrawing" xmlns:wp="http://schemas.openxmlformats.org/drawingml/2006/wordprocessingDrawing" xmlns:w10="urn:schemas-microsoft-com:office:word" xmlns:w="http://schemas.openxmlformats.org/wordprocessingml/2006/main" xmlns:w14="http://schemas.microsoft.com/office/word/2010/wordml" xmlns:w15="http://schemas.microsoft.com/office/word/2012/wordml" xmlns:w16cid="http://schemas.microsoft.com/office/word/2016/wordml/cid" xmlns:w16se="http://schemas.microsoft.com/office/word/2015/wordml/symex" xmlns:wpg="http://schemas.microsoft.com/office/word/2010/wordprocessingGroup" xmlns:wpi="http://schemas.microsoft.com/office/word/2010/wordprocessingInk" xmlns:wne="http://schemas.microsoft.com/office/word/2006/wordml" xmlns:wps="http://schemas.microsoft.com/office/word/2010/wordprocessingShape" mc:Ignorable="w14 w15 w16se w16cid wp14">
   <w:footnote w:type="separator" w:id="-1">
     <w:p>
-      <w:pPr>
-        <w:spacing w:after="0" w:line="240" w:lineRule="auto"/>
-      </w:pPr>
       <w:r>
         <w:separator/>
       </w:r>
@@ -1379,9 +1474,6 @@
   </w:footnote>
   <w:footnote w:type="continuationSeparator" w:id="0">
     <w:p>
-      <w:pPr>
-        <w:spacing w:after="0" w:line="240" w:lineRule="auto"/>
-      </w:pPr>
       <w:r>
         <w:continuationSeparator/>
       </w:r>
@@ -2199,6 +2291,92 @@
     </w:lvl>
   </w:abstractNum>
   <w:abstractNum w:abstractNumId="8" w15:restartNumberingAfterBreak="0">
+    <w:nsid w:val="546B6488"/>
+    <w:multiLevelType w:val="hybridMultilevel"/>
+    <w:tmpl w:val="F49EE96A"/>
+    <w:lvl w:ilvl="0" w:tplc="0809001B">
+      <w:start w:val="1"/>
+      <w:numFmt w:val="lowerRoman"/>
+      <w:lvlText w:val="%1."/>
+      <w:lvlJc w:val="right"/>
+      <w:pPr>
+        <w:ind w:left="1080" w:hanging="360"/>
+      </w:pPr>
+    </w:lvl>
+    <w:lvl w:ilvl="1" w:tplc="08090019" w:tentative="1">
+      <w:start w:val="1"/>
+      <w:numFmt w:val="lowerLetter"/>
+      <w:lvlText w:val="%2."/>
+      <w:lvlJc w:val="left"/>
+      <w:pPr>
+        <w:ind w:left="1800" w:hanging="360"/>
+      </w:pPr>
+    </w:lvl>
+    <w:lvl w:ilvl="2" w:tplc="0809001B" w:tentative="1">
+      <w:start w:val="1"/>
+      <w:numFmt w:val="lowerRoman"/>
+      <w:lvlText w:val="%3."/>
+      <w:lvlJc w:val="right"/>
+      <w:pPr>
+        <w:ind w:left="2520" w:hanging="180"/>
+      </w:pPr>
+    </w:lvl>
+    <w:lvl w:ilvl="3" w:tplc="0809000F" w:tentative="1">
+      <w:start w:val="1"/>
+      <w:numFmt w:val="decimal"/>
+      <w:lvlText w:val="%4."/>
+      <w:lvlJc w:val="left"/>
+      <w:pPr>
+        <w:ind w:left="3240" w:hanging="360"/>
+      </w:pPr>
+    </w:lvl>
+    <w:lvl w:ilvl="4" w:tplc="08090019" w:tentative="1">
+      <w:start w:val="1"/>
+      <w:numFmt w:val="lowerLetter"/>
+      <w:lvlText w:val="%5."/>
+      <w:lvlJc w:val="left"/>
+      <w:pPr>
+        <w:ind w:left="3960" w:hanging="360"/>
+      </w:pPr>
+    </w:lvl>
+    <w:lvl w:ilvl="5" w:tplc="0809001B" w:tentative="1">
+      <w:start w:val="1"/>
+      <w:numFmt w:val="lowerRoman"/>
+      <w:lvlText w:val="%6."/>
+      <w:lvlJc w:val="right"/>
+      <w:pPr>
+        <w:ind w:left="4680" w:hanging="180"/>
+      </w:pPr>
+    </w:lvl>
+    <w:lvl w:ilvl="6" w:tplc="0809000F" w:tentative="1">
+      <w:start w:val="1"/>
+      <w:numFmt w:val="decimal"/>
+      <w:lvlText w:val="%7."/>
+      <w:lvlJc w:val="left"/>
+      <w:pPr>
+        <w:ind w:left="5400" w:hanging="360"/>
+      </w:pPr>
+    </w:lvl>
+    <w:lvl w:ilvl="7" w:tplc="08090019" w:tentative="1">
+      <w:start w:val="1"/>
+      <w:numFmt w:val="lowerLetter"/>
+      <w:lvlText w:val="%8."/>
+      <w:lvlJc w:val="left"/>
+      <w:pPr>
+        <w:ind w:left="6120" w:hanging="360"/>
+      </w:pPr>
+    </w:lvl>
+    <w:lvl w:ilvl="8" w:tplc="0809001B" w:tentative="1">
+      <w:start w:val="1"/>
+      <w:numFmt w:val="lowerRoman"/>
+      <w:lvlText w:val="%9."/>
+      <w:lvlJc w:val="right"/>
+      <w:pPr>
+        <w:ind w:left="6840" w:hanging="180"/>
+      </w:pPr>
+    </w:lvl>
+  </w:abstractNum>
+  <w:abstractNum w:abstractNumId="9" w15:restartNumberingAfterBreak="0">
     <w:nsid w:val="596656D1"/>
     <w:multiLevelType w:val="hybridMultilevel"/>
     <w:tmpl w:val="C3F420D0"/>
@@ -2311,7 +2489,7 @@
       </w:rPr>
     </w:lvl>
   </w:abstractNum>
-  <w:abstractNum w:abstractNumId="9" w15:restartNumberingAfterBreak="0">
+  <w:abstractNum w:abstractNumId="10" w15:restartNumberingAfterBreak="0">
     <w:nsid w:val="5CF140F3"/>
     <w:multiLevelType w:val="hybridMultilevel"/>
     <w:tmpl w:val="B3DA5C5E"/>
@@ -2397,7 +2575,7 @@
       </w:pPr>
     </w:lvl>
   </w:abstractNum>
-  <w:abstractNum w:abstractNumId="10" w15:restartNumberingAfterBreak="0">
+  <w:abstractNum w:abstractNumId="11" w15:restartNumberingAfterBreak="0">
     <w:nsid w:val="63B84494"/>
     <w:multiLevelType w:val="hybridMultilevel"/>
     <w:tmpl w:val="35427F66"/>
@@ -2483,7 +2661,7 @@
       </w:pPr>
     </w:lvl>
   </w:abstractNum>
-  <w:abstractNum w:abstractNumId="11" w15:restartNumberingAfterBreak="0">
+  <w:abstractNum w:abstractNumId="12" w15:restartNumberingAfterBreak="0">
     <w:nsid w:val="671722FF"/>
     <w:multiLevelType w:val="hybridMultilevel"/>
     <w:tmpl w:val="9B7A44A0"/>
@@ -2596,7 +2774,7 @@
       </w:rPr>
     </w:lvl>
   </w:abstractNum>
-  <w:abstractNum w:abstractNumId="12" w15:restartNumberingAfterBreak="0">
+  <w:abstractNum w:abstractNumId="13" w15:restartNumberingAfterBreak="0">
     <w:nsid w:val="747F7254"/>
     <w:multiLevelType w:val="hybridMultilevel"/>
     <w:tmpl w:val="7D78F20A"/>
@@ -2709,7 +2887,7 @@
       </w:rPr>
     </w:lvl>
   </w:abstractNum>
-  <w:abstractNum w:abstractNumId="13" w15:restartNumberingAfterBreak="0">
+  <w:abstractNum w:abstractNumId="14" w15:restartNumberingAfterBreak="0">
     <w:nsid w:val="7EDE4C9A"/>
     <w:multiLevelType w:val="hybridMultilevel"/>
     <w:tmpl w:val="EE304C24"/>
@@ -2805,7 +2983,7 @@
     <w:abstractNumId w:val="7"/>
   </w:num>
   <w:num w:numId="4">
-    <w:abstractNumId w:val="9"/>
+    <w:abstractNumId w:val="10"/>
   </w:num>
   <w:num w:numId="5">
     <w:abstractNumId w:val="4"/>
@@ -2817,10 +2995,10 @@
     <w:abstractNumId w:val="1"/>
   </w:num>
   <w:num w:numId="8">
-    <w:abstractNumId w:val="11"/>
+    <w:abstractNumId w:val="12"/>
   </w:num>
   <w:num w:numId="9">
-    <w:abstractNumId w:val="12"/>
+    <w:abstractNumId w:val="13"/>
   </w:num>
   <w:num w:numId="10">
     <w:abstractNumId w:val="2"/>
@@ -2829,16 +3007,19 @@
     <w:abstractNumId w:val="0"/>
   </w:num>
   <w:num w:numId="12">
-    <w:abstractNumId w:val="13"/>
+    <w:abstractNumId w:val="14"/>
   </w:num>
   <w:num w:numId="13">
     <w:abstractNumId w:val="5"/>
   </w:num>
   <w:num w:numId="14">
-    <w:abstractNumId w:val="8"/>
+    <w:abstractNumId w:val="9"/>
   </w:num>
   <w:num w:numId="15">
-    <w:abstractNumId w:val="10"/>
+    <w:abstractNumId w:val="11"/>
+  </w:num>
+  <w:num w:numId="16">
+    <w:abstractNumId w:val="8"/>
   </w:num>
 </w:numbering>
 </file>
@@ -3243,6 +3424,18 @@
   <w:style w:type="paragraph" w:default="1" w:styleId="Normal">
     <w:name w:val="Normal"/>
     <w:qFormat/>
+    <w:rsid w:val="00D63411"/>
+    <w:pPr>
+      <w:spacing w:after="0" w:line="240" w:lineRule="auto"/>
+      <w:ind w:left="0"/>
+    </w:pPr>
+    <w:rPr>
+      <w:rFonts w:ascii="Times New Roman" w:eastAsia="Times New Roman" w:hAnsi="Times New Roman" w:cs="Times New Roman"/>
+      <w:color w:val="auto"/>
+      <w:sz w:val="24"/>
+      <w:szCs w:val="24"/>
+      <w:lang w:val="en-IN" w:eastAsia="en-GB"/>
+    </w:rPr>
   </w:style>
   <w:style w:type="paragraph" w:styleId="Heading1">
     <w:name w:val="heading 1"/>
@@ -3254,16 +3447,17 @@
       <w:numPr>
         <w:numId w:val="1"/>
       </w:numPr>
-      <w:spacing w:before="600" w:after="60"/>
+      <w:spacing w:before="600" w:after="60" w:line="288" w:lineRule="auto"/>
       <w:outlineLvl w:val="0"/>
     </w:pPr>
     <w:rPr>
-      <w:rFonts w:asciiTheme="majorHAnsi" w:hAnsiTheme="majorHAnsi"/>
+      <w:rFonts w:asciiTheme="majorHAnsi" w:eastAsiaTheme="minorHAnsi" w:hAnsiTheme="majorHAnsi" w:cstheme="minorBidi"/>
       <w:caps/>
       <w:color w:val="2E2E2E" w:themeColor="accent2"/>
       <w:spacing w:val="14"/>
       <w:sz w:val="26"/>
       <w:szCs w:val="26"/>
+      <w:lang w:val="en-US" w:eastAsia="ja-JP"/>
     </w:rPr>
   </w:style>
   <w:style w:type="paragraph" w:styleId="Heading2">
@@ -3278,13 +3472,15 @@
         <w:ilvl w:val="1"/>
         <w:numId w:val="1"/>
       </w:numPr>
-      <w:spacing w:before="40"/>
+      <w:spacing w:before="40" w:after="120" w:line="288" w:lineRule="auto"/>
       <w:outlineLvl w:val="1"/>
     </w:pPr>
     <w:rPr>
       <w:rFonts w:asciiTheme="majorHAnsi" w:eastAsiaTheme="majorEastAsia" w:hAnsiTheme="majorHAnsi" w:cstheme="majorBidi"/>
       <w:color w:val="2E2E2E" w:themeColor="accent2"/>
+      <w:sz w:val="22"/>
       <w:szCs w:val="26"/>
+      <w:lang w:val="en-US" w:eastAsia="ja-JP"/>
     </w:rPr>
   </w:style>
   <w:style w:type="paragraph" w:styleId="Heading3">
@@ -3299,12 +3495,14 @@
         <w:ilvl w:val="2"/>
         <w:numId w:val="1"/>
       </w:numPr>
-      <w:spacing w:before="40" w:after="0"/>
+      <w:spacing w:before="40" w:line="288" w:lineRule="auto"/>
       <w:outlineLvl w:val="2"/>
     </w:pPr>
     <w:rPr>
       <w:rFonts w:asciiTheme="majorHAnsi" w:eastAsiaTheme="majorEastAsia" w:hAnsiTheme="majorHAnsi" w:cstheme="majorBidi"/>
-      <w:szCs w:val="24"/>
+      <w:color w:val="707070" w:themeColor="accent1"/>
+      <w:sz w:val="22"/>
+      <w:lang w:val="en-US" w:eastAsia="ja-JP"/>
     </w:rPr>
   </w:style>
   <w:style w:type="paragraph" w:styleId="Heading4">
@@ -3319,14 +3517,18 @@
         <w:ilvl w:val="3"/>
         <w:numId w:val="1"/>
       </w:numPr>
-      <w:spacing w:before="40" w:after="0"/>
+      <w:spacing w:before="40" w:line="288" w:lineRule="auto"/>
       <w:outlineLvl w:val="3"/>
     </w:pPr>
     <w:rPr>
       <w:rFonts w:asciiTheme="majorHAnsi" w:eastAsiaTheme="majorEastAsia" w:hAnsiTheme="majorHAnsi" w:cstheme="majorBidi"/>
       <w:i/>
       <w:iCs/>
+      <w:color w:val="707070" w:themeColor="accent1"/>
       <w:spacing w:val="6"/>
+      <w:sz w:val="22"/>
+      <w:szCs w:val="22"/>
+      <w:lang w:val="en-US" w:eastAsia="ja-JP"/>
     </w:rPr>
   </w:style>
   <w:style w:type="paragraph" w:styleId="Heading5">
@@ -3341,7 +3543,7 @@
         <w:ilvl w:val="4"/>
         <w:numId w:val="1"/>
       </w:numPr>
-      <w:spacing w:before="40" w:after="0"/>
+      <w:spacing w:before="40" w:line="288" w:lineRule="auto"/>
       <w:outlineLvl w:val="4"/>
     </w:pPr>
     <w:rPr>
@@ -3349,6 +3551,9 @@
       <w:i/>
       <w:color w:val="2E2E2E" w:themeColor="accent2"/>
       <w:spacing w:val="6"/>
+      <w:sz w:val="22"/>
+      <w:szCs w:val="22"/>
+      <w:lang w:val="en-US" w:eastAsia="ja-JP"/>
     </w:rPr>
   </w:style>
   <w:style w:type="paragraph" w:styleId="Heading6">
@@ -3364,13 +3569,16 @@
         <w:ilvl w:val="5"/>
         <w:numId w:val="1"/>
       </w:numPr>
-      <w:spacing w:before="40" w:after="0"/>
+      <w:spacing w:before="40" w:line="288" w:lineRule="auto"/>
       <w:outlineLvl w:val="5"/>
     </w:pPr>
     <w:rPr>
       <w:rFonts w:asciiTheme="majorHAnsi" w:eastAsiaTheme="majorEastAsia" w:hAnsiTheme="majorHAnsi" w:cstheme="majorBidi"/>
       <w:color w:val="2E2E2E" w:themeColor="accent2"/>
       <w:spacing w:val="12"/>
+      <w:sz w:val="22"/>
+      <w:szCs w:val="22"/>
+      <w:lang w:val="en-US" w:eastAsia="ja-JP"/>
     </w:rPr>
   </w:style>
   <w:style w:type="paragraph" w:styleId="Heading7">
@@ -3386,13 +3594,16 @@
         <w:ilvl w:val="6"/>
         <w:numId w:val="1"/>
       </w:numPr>
-      <w:spacing w:before="40" w:after="0"/>
+      <w:spacing w:before="40" w:line="288" w:lineRule="auto"/>
       <w:outlineLvl w:val="6"/>
     </w:pPr>
     <w:rPr>
       <w:rFonts w:asciiTheme="majorHAnsi" w:eastAsiaTheme="majorEastAsia" w:hAnsiTheme="majorHAnsi" w:cstheme="majorBidi"/>
       <w:iCs/>
       <w:color w:val="2E2E2E" w:themeColor="accent2"/>
+      <w:sz w:val="22"/>
+      <w:szCs w:val="22"/>
+      <w:lang w:val="en-US" w:eastAsia="ja-JP"/>
     </w:rPr>
   </w:style>
   <w:style w:type="paragraph" w:styleId="Heading8">
@@ -3408,14 +3619,16 @@
         <w:ilvl w:val="7"/>
         <w:numId w:val="1"/>
       </w:numPr>
-      <w:spacing w:before="40" w:after="0"/>
+      <w:spacing w:before="40" w:line="288" w:lineRule="auto"/>
       <w:outlineLvl w:val="7"/>
     </w:pPr>
     <w:rPr>
       <w:rFonts w:asciiTheme="majorHAnsi" w:eastAsiaTheme="majorEastAsia" w:hAnsiTheme="majorHAnsi" w:cstheme="majorBidi"/>
       <w:i/>
       <w:color w:val="626262" w:themeColor="accent2" w:themeTint="BF"/>
+      <w:sz w:val="22"/>
       <w:szCs w:val="21"/>
+      <w:lang w:val="en-US" w:eastAsia="ja-JP"/>
     </w:rPr>
   </w:style>
   <w:style w:type="paragraph" w:styleId="Heading9">
@@ -3431,14 +3644,16 @@
         <w:ilvl w:val="8"/>
         <w:numId w:val="1"/>
       </w:numPr>
-      <w:spacing w:before="40" w:after="0"/>
+      <w:spacing w:before="40" w:line="288" w:lineRule="auto"/>
       <w:outlineLvl w:val="8"/>
     </w:pPr>
     <w:rPr>
       <w:rFonts w:asciiTheme="majorHAnsi" w:eastAsiaTheme="majorEastAsia" w:hAnsiTheme="majorHAnsi" w:cstheme="majorBidi"/>
       <w:iCs/>
       <w:color w:val="626262" w:themeColor="accent2" w:themeTint="BF"/>
+      <w:sz w:val="22"/>
       <w:szCs w:val="21"/>
+      <w:lang w:val="en-US" w:eastAsia="ja-JP"/>
     </w:rPr>
   </w:style>
   <w:style w:type="character" w:default="1" w:styleId="DefaultParagraphFont">
@@ -3585,8 +3800,15 @@
     <w:unhideWhenUsed/>
     <w:qFormat/>
     <w:pPr>
-      <w:spacing w:after="0" w:line="240" w:lineRule="auto"/>
+      <w:ind w:left="360"/>
     </w:pPr>
+    <w:rPr>
+      <w:rFonts w:asciiTheme="minorHAnsi" w:eastAsiaTheme="minorHAnsi" w:hAnsiTheme="minorHAnsi" w:cstheme="minorBidi"/>
+      <w:color w:val="707070" w:themeColor="accent1"/>
+      <w:sz w:val="22"/>
+      <w:szCs w:val="22"/>
+      <w:lang w:val="en-US" w:eastAsia="ja-JP"/>
+    </w:rPr>
   </w:style>
   <w:style w:type="character" w:customStyle="1" w:styleId="HeaderChar">
     <w:name w:val="Header Char"/>
@@ -3602,8 +3824,15 @@
     <w:unhideWhenUsed/>
     <w:qFormat/>
     <w:pPr>
-      <w:spacing w:after="0" w:line="240" w:lineRule="auto"/>
+      <w:ind w:left="360"/>
     </w:pPr>
+    <w:rPr>
+      <w:rFonts w:asciiTheme="minorHAnsi" w:eastAsiaTheme="minorHAnsi" w:hAnsiTheme="minorHAnsi" w:cstheme="minorBidi"/>
+      <w:color w:val="707070" w:themeColor="accent1"/>
+      <w:sz w:val="22"/>
+      <w:szCs w:val="22"/>
+      <w:lang w:val="en-US" w:eastAsia="ja-JP"/>
+    </w:rPr>
   </w:style>
   <w:style w:type="character" w:customStyle="1" w:styleId="FooterChar">
     <w:name w:val="Footer Char"/>
@@ -3620,13 +3849,17 @@
     <w:unhideWhenUsed/>
     <w:qFormat/>
     <w:pPr>
-      <w:spacing w:after="200" w:line="240" w:lineRule="auto"/>
+      <w:spacing w:after="200"/>
+      <w:ind w:left="360"/>
     </w:pPr>
     <w:rPr>
+      <w:rFonts w:asciiTheme="minorHAnsi" w:eastAsiaTheme="minorHAnsi" w:hAnsiTheme="minorHAnsi" w:cstheme="minorBidi"/>
       <w:i/>
       <w:iCs/>
+      <w:color w:val="707070" w:themeColor="accent1"/>
       <w:sz w:val="20"/>
       <w:szCs w:val="18"/>
+      <w:lang w:val="en-US" w:eastAsia="ja-JP"/>
     </w:rPr>
   </w:style>
   <w:style w:type="paragraph" w:styleId="Title">
@@ -3640,8 +3873,7 @@
       <w:pBdr>
         <w:left w:val="single" w:sz="48" w:space="10" w:color="000000" w:themeColor="text1"/>
       </w:pBdr>
-      <w:spacing w:before="240" w:after="0"/>
-      <w:ind w:left="0"/>
+      <w:spacing w:before="240" w:line="288" w:lineRule="auto"/>
       <w:contextualSpacing/>
     </w:pPr>
     <w:rPr>
@@ -3651,6 +3883,7 @@
       <w:spacing w:val="6"/>
       <w:sz w:val="54"/>
       <w:szCs w:val="56"/>
+      <w:lang w:val="en-US" w:eastAsia="ja-JP"/>
     </w:rPr>
   </w:style>
   <w:style w:type="character" w:customStyle="1" w:styleId="TitleChar">
@@ -3680,15 +3913,18 @@
       <w:numPr>
         <w:ilvl w:val="1"/>
       </w:numPr>
-      <w:spacing w:after="160"/>
+      <w:spacing w:after="160" w:line="288" w:lineRule="auto"/>
       <w:ind w:left="360"/>
       <w:contextualSpacing/>
     </w:pPr>
     <w:rPr>
-      <w:rFonts w:eastAsiaTheme="minorEastAsia"/>
+      <w:rFonts w:asciiTheme="minorHAnsi" w:eastAsiaTheme="minorEastAsia" w:hAnsiTheme="minorHAnsi" w:cstheme="minorBidi"/>
       <w:i/>
+      <w:color w:val="707070" w:themeColor="accent1"/>
       <w:spacing w:val="15"/>
       <w:sz w:val="32"/>
+      <w:szCs w:val="22"/>
+      <w:lang w:val="en-US" w:eastAsia="ja-JP"/>
     </w:rPr>
   </w:style>
   <w:style w:type="paragraph" w:styleId="Date">
@@ -3699,11 +3935,14 @@
     <w:uiPriority w:val="2"/>
     <w:qFormat/>
     <w:pPr>
-      <w:spacing w:after="360"/>
-      <w:ind w:left="0"/>
+      <w:spacing w:after="360" w:line="288" w:lineRule="auto"/>
     </w:pPr>
     <w:rPr>
+      <w:rFonts w:asciiTheme="minorHAnsi" w:eastAsiaTheme="minorHAnsi" w:hAnsiTheme="minorHAnsi" w:cstheme="minorBidi"/>
+      <w:color w:val="707070" w:themeColor="accent1"/>
       <w:sz w:val="28"/>
+      <w:szCs w:val="22"/>
+      <w:lang w:val="en-US" w:eastAsia="ja-JP"/>
     </w:rPr>
   </w:style>
   <w:style w:type="character" w:customStyle="1" w:styleId="DateChar">
@@ -3738,13 +3977,18 @@
     <w:unhideWhenUsed/>
     <w:qFormat/>
     <w:pPr>
-      <w:spacing w:before="240"/>
+      <w:spacing w:before="240" w:after="120" w:line="288" w:lineRule="auto"/>
+      <w:ind w:left="360"/>
     </w:pPr>
     <w:rPr>
+      <w:rFonts w:asciiTheme="minorHAnsi" w:eastAsiaTheme="minorHAnsi" w:hAnsiTheme="minorHAnsi" w:cstheme="minorBidi"/>
       <w:b/>
       <w:i/>
       <w:iCs/>
       <w:color w:val="2E2E2E" w:themeColor="accent2"/>
+      <w:sz w:val="22"/>
+      <w:szCs w:val="22"/>
+      <w:lang w:val="en-US" w:eastAsia="ja-JP"/>
     </w:rPr>
   </w:style>
   <w:style w:type="character" w:customStyle="1" w:styleId="IntenseQuoteChar">
@@ -3786,11 +4030,17 @@
     <w:unhideWhenUsed/>
     <w:qFormat/>
     <w:pPr>
-      <w:spacing w:before="240"/>
+      <w:spacing w:before="240" w:after="120" w:line="288" w:lineRule="auto"/>
+      <w:ind w:left="360"/>
     </w:pPr>
     <w:rPr>
+      <w:rFonts w:asciiTheme="minorHAnsi" w:eastAsiaTheme="minorHAnsi" w:hAnsiTheme="minorHAnsi" w:cstheme="minorBidi"/>
       <w:i/>
       <w:iCs/>
+      <w:color w:val="707070" w:themeColor="accent1"/>
+      <w:sz w:val="22"/>
+      <w:szCs w:val="22"/>
+      <w:lang w:val="en-US" w:eastAsia="ja-JP"/>
     </w:rPr>
   </w:style>
   <w:style w:type="character" w:customStyle="1" w:styleId="QuoteChar">
@@ -3887,9 +4137,17 @@
     <w:qFormat/>
     <w:rsid w:val="00AD6916"/>
     <w:pPr>
+      <w:spacing w:after="120" w:line="288" w:lineRule="auto"/>
       <w:ind w:left="720"/>
       <w:contextualSpacing/>
     </w:pPr>
+    <w:rPr>
+      <w:rFonts w:asciiTheme="minorHAnsi" w:eastAsiaTheme="minorHAnsi" w:hAnsiTheme="minorHAnsi" w:cstheme="minorBidi"/>
+      <w:color w:val="707070" w:themeColor="accent1"/>
+      <w:sz w:val="22"/>
+      <w:szCs w:val="22"/>
+      <w:lang w:val="en-US" w:eastAsia="ja-JP"/>
+    </w:rPr>
   </w:style>
   <w:style w:type="table" w:styleId="TableGrid">
     <w:name w:val="Table Grid"/>

</xml_diff>

<commit_message>
Minor update in document
</commit_message>
<xml_diff>
--- a/Documents/Alertless.docx
+++ b/Documents/Alertless.docx
@@ -1019,6 +1019,46 @@
     </w:p>
     <w:p>
       <w:pPr>
+        <w:pStyle w:val="Heading5"/>
+        <w:rPr>
+          <w:b/>
+          <w:bCs/>
+        </w:rPr>
+      </w:pPr>
+      <w:r>
+        <w:rPr>
+          <w:b/>
+          <w:bCs/>
+        </w:rPr>
+        <w:t xml:space="preserve">See how to see logs in android phone for the </w:t>
+      </w:r>
+      <w:r>
+        <w:rPr>
+          <w:b/>
+          <w:bCs/>
+        </w:rPr>
+        <w:t>A</w:t>
+      </w:r>
+      <w:r>
+        <w:rPr>
+          <w:b/>
+          <w:bCs/>
+        </w:rPr>
+        <w:t>lertless app</w:t>
+      </w:r>
+    </w:p>
+    <w:p>
+      <w:pPr>
+        <w:pStyle w:val="Heading5"/>
+        <w:numPr>
+          <w:ilvl w:val="0"/>
+          <w:numId w:val="0"/>
+        </w:numPr>
+        <w:ind w:left="1800"/>
+      </w:pPr>
+    </w:p>
+    <w:p>
+      <w:pPr>
         <w:pStyle w:val="Heading2"/>
       </w:pPr>
       <w:r>
@@ -1030,6 +1070,7 @@
         <w:pStyle w:val="Heading4"/>
       </w:pPr>
       <w:r>
+        <w:lastRenderedPageBreak/>
         <w:t>Storing model and entity classes separately</w:t>
       </w:r>
     </w:p>
@@ -1038,7 +1079,6 @@
         <w:pStyle w:val="Heading4"/>
       </w:pPr>
       <w:r>
-        <w:lastRenderedPageBreak/>
         <w:t>Separation of concerns so that each activity manages its own DAO operations.</w:t>
       </w:r>
     </w:p>

</xml_diff>

<commit_message>
Changes in schema, added BaseDao
</commit_message>
<xml_diff>
--- a/Documents/Alertless.docx
+++ b/Documents/Alertless.docx
@@ -297,17 +297,17 @@
     </w:p>
     <w:p>
       <w:pPr>
-        <w:ind w:left="-284"/>
+        <w:ind w:left="-1418"/>
       </w:pPr>
       <w:r>
         <w:rPr>
           <w:noProof/>
         </w:rPr>
         <w:drawing>
-          <wp:inline distT="0" distB="0" distL="0" distR="0" wp14:anchorId="46031D4F" wp14:editId="15399101">
-            <wp:extent cx="6219559" cy="4334510"/>
-            <wp:effectExtent l="0" t="0" r="3810" b="0"/>
-            <wp:docPr id="1" name="ER diagram Alertless app"/>
+          <wp:inline distT="0" distB="0" distL="0" distR="0" wp14:anchorId="707EEF93" wp14:editId="490F2B06">
+            <wp:extent cx="7153421" cy="3136736"/>
+            <wp:effectExtent l="0" t="0" r="0" b="635"/>
+            <wp:docPr id="4" name="Picture 4" descr="A screenshot of a cell phone&#10;&#10;Description automatically generated"/>
             <wp:cNvGraphicFramePr>
               <a:graphicFrameLocks xmlns:a="http://schemas.openxmlformats.org/drawingml/2006/main" noChangeAspect="1"/>
             </wp:cNvGraphicFramePr>
@@ -315,24 +315,24 @@
               <a:graphicData uri="http://schemas.openxmlformats.org/drawingml/2006/picture">
                 <pic:pic xmlns:pic="http://schemas.openxmlformats.org/drawingml/2006/picture">
                   <pic:nvPicPr>
-                    <pic:cNvPr id="1" name="ER diagram Alertless app.jpg"/>
+                    <pic:cNvPr id="4" name="Alertless_Schema_v3.png"/>
                     <pic:cNvPicPr/>
                   </pic:nvPicPr>
                   <pic:blipFill rotWithShape="1">
-                    <a:blip r:embed="rId7">
+                    <a:blip r:embed="rId7" cstate="print">
                       <a:extLst>
                         <a:ext uri="{28A0092B-C50C-407E-A947-70E740481C1C}">
                           <a14:useLocalDpi xmlns:a14="http://schemas.microsoft.com/office/drawing/2010/main" val="0"/>
                         </a:ext>
                       </a:extLst>
                     </a:blip>
-                    <a:srcRect l="28011"/>
+                    <a:srcRect l="15335"/>
                     <a:stretch/>
                   </pic:blipFill>
                   <pic:spPr bwMode="auto">
                     <a:xfrm>
                       <a:off x="0" y="0"/>
-                      <a:ext cx="6258189" cy="4361432"/>
+                      <a:ext cx="7180593" cy="3148651"/>
                     </a:xfrm>
                     <a:prstGeom prst="rect">
                       <a:avLst/>
@@ -356,8 +356,6 @@
     <w:p/>
     <w:p/>
     <w:p/>
-    <w:p/>
-    <w:p/>
     <w:p>
       <w:pPr>
         <w:pStyle w:val="Heading2"/>
@@ -529,7 +527,6 @@
           <w:iCs w:val="0"/>
           <w:spacing w:val="0"/>
         </w:rPr>
-        <w:lastRenderedPageBreak/>
         <w:t>Schedule</w:t>
       </w:r>
     </w:p>
@@ -690,6 +687,7 @@
         </w:numPr>
       </w:pPr>
       <w:r>
+        <w:lastRenderedPageBreak/>
         <w:t>ProfileDetails</w:t>
       </w:r>
     </w:p>
@@ -1070,8 +1068,65 @@
         <w:pStyle w:val="Heading4"/>
       </w:pPr>
       <w:r>
+        <w:t>Storing model and entity classes separately</w:t>
+      </w:r>
+    </w:p>
+    <w:p>
+      <w:pPr>
+        <w:pStyle w:val="Heading4"/>
+      </w:pPr>
+      <w:r>
+        <w:t>Separation of concerns so that each activity manages its own DAO operations.</w:t>
+      </w:r>
+    </w:p>
+    <w:p>
+      <w:pPr>
+        <w:pStyle w:val="Heading4"/>
+      </w:pPr>
+      <w:r>
+        <w:t xml:space="preserve">Having a constant </w:t>
+      </w:r>
+      <w:proofErr w:type="spellStart"/>
+      <w:r>
+        <w:t>TimeRangeModel</w:t>
+      </w:r>
+      <w:proofErr w:type="spellEnd"/>
+      <w:r>
+        <w:t xml:space="preserve"> Object whose value is modified and hard to debug</w:t>
+      </w:r>
+    </w:p>
+    <w:p>
+      <w:pPr>
+        <w:pStyle w:val="Heading4"/>
+      </w:pPr>
+      <w:r>
+        <w:t xml:space="preserve">Referencing two </w:t>
+      </w:r>
+      <w:r>
+        <w:t>tables with a single foreign key</w:t>
+      </w:r>
+      <w:r>
+        <w:t xml:space="preserve"> (</w:t>
+      </w:r>
+      <w:hyperlink r:id="rId9" w:history="1">
+        <w:r>
+          <w:rPr>
+            <w:rStyle w:val="Hyperlink"/>
+          </w:rPr>
+          <w:t>https://stackoverflow.com/questions/7844460/foreign-key-to-multiple-tables</w:t>
+        </w:r>
+      </w:hyperlink>
+      <w:r>
+        <w:t xml:space="preserve"> )</w:t>
+      </w:r>
+    </w:p>
+    <w:p>
+      <w:pPr>
+        <w:pStyle w:val="Heading2"/>
+      </w:pPr>
+      <w:r>
         <w:lastRenderedPageBreak/>
-        <w:t>Storing model and entity classes separately</w:t>
+        <w:t>Bugs to Address</w:t>
       </w:r>
     </w:p>
     <w:p>
@@ -1079,23 +1134,7 @@
         <w:pStyle w:val="Heading4"/>
       </w:pPr>
       <w:r>
-        <w:t>Separation of concerns so that each activity manages its own DAO operations.</w:t>
-      </w:r>
-    </w:p>
-    <w:p>
-      <w:pPr>
-        <w:pStyle w:val="Heading4"/>
-      </w:pPr>
-      <w:r>
-        <w:t xml:space="preserve">Having a constant </w:t>
-      </w:r>
-      <w:proofErr w:type="spellStart"/>
-      <w:r>
-        <w:t>TimeRangeModel</w:t>
-      </w:r>
-      <w:proofErr w:type="spellEnd"/>
-      <w:r>
-        <w:t xml:space="preserve"> Object whose value is modified and hard to debug</w:t>
+        <w:t>On pressing back button state is lost, see Activity lifecycle to maintain states.</w:t>
       </w:r>
     </w:p>
     <w:p>
@@ -1143,7 +1182,7 @@
           <w:lang w:val="en-IN" w:eastAsia="en-GB"/>
         </w:rPr>
       </w:pPr>
-      <w:hyperlink r:id="rId9" w:history="1">
+      <w:hyperlink r:id="rId10" w:history="1">
         <w:r>
           <w:rPr>
             <w:rFonts w:ascii="Times New Roman" w:eastAsia="Times New Roman" w:hAnsi="Times New Roman" w:cs="Times New Roman"/>
@@ -1173,7 +1212,7 @@
           <w:lang w:val="en-IN" w:eastAsia="en-GB"/>
         </w:rPr>
       </w:pPr>
-      <w:hyperlink r:id="rId10" w:history="1">
+      <w:hyperlink r:id="rId11" w:history="1">
         <w:r>
           <w:rPr>
             <w:rFonts w:ascii="Times New Roman" w:eastAsia="Times New Roman" w:hAnsi="Times New Roman" w:cs="Times New Roman"/>
@@ -1203,7 +1242,7 @@
           <w:lang w:val="en-IN" w:eastAsia="en-GB"/>
         </w:rPr>
       </w:pPr>
-      <w:hyperlink r:id="rId11" w:history="1">
+      <w:hyperlink r:id="rId12" w:history="1">
         <w:r>
           <w:rPr>
             <w:rFonts w:ascii="Times New Roman" w:eastAsia="Times New Roman" w:hAnsi="Times New Roman" w:cs="Times New Roman"/>
@@ -1328,7 +1367,7 @@
         <w:pStyle w:val="ListParagraph"/>
         <w:ind w:left="1080"/>
       </w:pPr>
-      <w:hyperlink r:id="rId12" w:history="1">
+      <w:hyperlink r:id="rId13" w:history="1">
         <w:r>
           <w:rPr>
             <w:rStyle w:val="Hyperlink"/>
@@ -1349,7 +1388,7 @@
       <w:pPr>
         <w:ind w:left="1080"/>
       </w:pPr>
-      <w:hyperlink r:id="rId13" w:history="1">
+      <w:hyperlink r:id="rId14" w:history="1">
         <w:r>
           <w:rPr>
             <w:rStyle w:val="Hyperlink"/>
@@ -1428,7 +1467,7 @@
       </w:pPr>
     </w:p>
     <w:sectPr>
-      <w:footerReference w:type="default" r:id="rId14"/>
+      <w:footerReference w:type="default" r:id="rId15"/>
       <w:pgSz w:w="11907" w:h="16839" w:code="9"/>
       <w:pgMar w:top="1440" w:right="1800" w:bottom="1080" w:left="1800" w:header="720" w:footer="720" w:gutter="0"/>
       <w:cols w:space="720"/>

</xml_diff>

<commit_message>
Abstraction for Dao layer
Updated schema
Introduced BaseDao and BaseRepository
</commit_message>
<xml_diff>
--- a/Documents/Alertless.docx
+++ b/Documents/Alertless.docx
@@ -1,6 +1,6 @@
 
 <file path=word/document.xml><?xml version="1.0" encoding="utf-8"?>
-<w:document xmlns:wpc="http://schemas.microsoft.com/office/word/2010/wordprocessingCanvas" xmlns:cx="http://schemas.microsoft.com/office/drawing/2014/chartex" xmlns:cx1="http://schemas.microsoft.com/office/drawing/2015/9/8/chartex" xmlns:cx2="http://schemas.microsoft.com/office/drawing/2015/10/21/chartex" xmlns:cx3="http://schemas.microsoft.com/office/drawing/2016/5/9/chartex" xmlns:cx4="http://schemas.microsoft.com/office/drawing/2016/5/10/chartex" xmlns:cx5="http://schemas.microsoft.com/office/drawing/2016/5/11/chartex" xmlns:cx6="http://schemas.microsoft.com/office/drawing/2016/5/12/chartex" xmlns:cx7="http://schemas.microsoft.com/office/drawing/2016/5/13/chartex" xmlns:cx8="http://schemas.microsoft.com/office/drawing/2016/5/14/chartex" xmlns:mc="http://schemas.openxmlformats.org/markup-compatibility/2006" xmlns:aink="http://schemas.microsoft.com/office/drawing/2016/ink" xmlns:am3d="http://schemas.microsoft.com/office/drawing/2017/model3d" xmlns:o="urn:schemas-microsoft-com:office:office" xmlns:r="http://schemas.openxmlformats.org/officeDocument/2006/relationships" xmlns:m="http://schemas.openxmlformats.org/officeDocument/2006/math" xmlns:v="urn:schemas-microsoft-com:vml" xmlns:wp14="http://schemas.microsoft.com/office/word/2010/wordprocessingDrawing" xmlns:wp="http://schemas.openxmlformats.org/drawingml/2006/wordprocessingDrawing" xmlns:w10="urn:schemas-microsoft-com:office:word" xmlns:w="http://schemas.openxmlformats.org/wordprocessingml/2006/main" xmlns:w14="http://schemas.microsoft.com/office/word/2010/wordml" xmlns:w15="http://schemas.microsoft.com/office/word/2012/wordml" xmlns:w16cid="http://schemas.microsoft.com/office/word/2016/wordml/cid" xmlns:w16se="http://schemas.microsoft.com/office/word/2015/wordml/symex" xmlns:wpg="http://schemas.microsoft.com/office/word/2010/wordprocessingGroup" xmlns:wpi="http://schemas.microsoft.com/office/word/2010/wordprocessingInk" xmlns:wne="http://schemas.microsoft.com/office/word/2006/wordml" xmlns:wps="http://schemas.microsoft.com/office/word/2010/wordprocessingShape" mc:Ignorable="w14 w15 w16se w16cid wp14">
+<w:document xmlns:wpc="http://schemas.microsoft.com/office/word/2010/wordprocessingCanvas" xmlns:cx="http://schemas.microsoft.com/office/drawing/2014/chartex" xmlns:cx1="http://schemas.microsoft.com/office/drawing/2015/9/8/chartex" xmlns:cx2="http://schemas.microsoft.com/office/drawing/2015/10/21/chartex" xmlns:cx3="http://schemas.microsoft.com/office/drawing/2016/5/9/chartex" xmlns:cx4="http://schemas.microsoft.com/office/drawing/2016/5/10/chartex" xmlns:cx5="http://schemas.microsoft.com/office/drawing/2016/5/11/chartex" xmlns:cx6="http://schemas.microsoft.com/office/drawing/2016/5/12/chartex" xmlns:cx7="http://schemas.microsoft.com/office/drawing/2016/5/13/chartex" xmlns:cx8="http://schemas.microsoft.com/office/drawing/2016/5/14/chartex" xmlns:mc="http://schemas.openxmlformats.org/markup-compatibility/2006" xmlns:aink="http://schemas.microsoft.com/office/drawing/2016/ink" xmlns:am3d="http://schemas.microsoft.com/office/drawing/2017/model3d" xmlns:o="urn:schemas-microsoft-com:office:office" xmlns:r="http://schemas.openxmlformats.org/officeDocument/2006/relationships" xmlns:m="http://schemas.openxmlformats.org/officeDocument/2006/math" xmlns:v="urn:schemas-microsoft-com:vml" xmlns:wp14="http://schemas.microsoft.com/office/word/2010/wordprocessingDrawing" xmlns:wp="http://schemas.openxmlformats.org/drawingml/2006/wordprocessingDrawing" xmlns:w10="urn:schemas-microsoft-com:office:word" xmlns:w="http://schemas.openxmlformats.org/wordprocessingml/2006/main" xmlns:w14="http://schemas.microsoft.com/office/word/2010/wordml" xmlns:w15="http://schemas.microsoft.com/office/word/2012/wordml" xmlns:w16cex="http://schemas.microsoft.com/office/word/2018/wordml/cex" xmlns:w16cid="http://schemas.microsoft.com/office/word/2016/wordml/cid" xmlns:w16="http://schemas.microsoft.com/office/word/2018/wordml" xmlns:w16se="http://schemas.microsoft.com/office/word/2015/wordml/symex" xmlns:wpg="http://schemas.microsoft.com/office/word/2010/wordprocessingGroup" xmlns:wpi="http://schemas.microsoft.com/office/word/2010/wordprocessingInk" xmlns:wne="http://schemas.microsoft.com/office/word/2006/wordml" xmlns:wps="http://schemas.microsoft.com/office/word/2010/wordprocessingShape" mc:Ignorable="w14 w15 w16se w16cid w16 w16cex wp14">
   <w:body>
     <w:p>
       <w:pPr>
@@ -304,10 +304,10 @@
           <w:noProof/>
         </w:rPr>
         <w:drawing>
-          <wp:inline distT="0" distB="0" distL="0" distR="0" wp14:anchorId="707EEF93" wp14:editId="490F2B06">
-            <wp:extent cx="7153421" cy="3136736"/>
-            <wp:effectExtent l="0" t="0" r="0" b="635"/>
-            <wp:docPr id="4" name="Picture 4" descr="A screenshot of a cell phone&#10;&#10;Description automatically generated"/>
+          <wp:inline distT="0" distB="0" distL="0" distR="0" wp14:anchorId="00F1002B" wp14:editId="4BBB18CC">
+            <wp:extent cx="7181643" cy="2677364"/>
+            <wp:effectExtent l="0" t="0" r="0" b="2540"/>
+            <wp:docPr id="1" name="Picture 1" descr="A screenshot of a cell phone&#10;&#10;Description automatically generated"/>
             <wp:cNvGraphicFramePr>
               <a:graphicFrameLocks xmlns:a="http://schemas.openxmlformats.org/drawingml/2006/main" noChangeAspect="1"/>
             </wp:cNvGraphicFramePr>
@@ -315,7 +315,7 @@
               <a:graphicData uri="http://schemas.openxmlformats.org/drawingml/2006/picture">
                 <pic:pic xmlns:pic="http://schemas.openxmlformats.org/drawingml/2006/picture">
                   <pic:nvPicPr>
-                    <pic:cNvPr id="4" name="Alertless_Schema_v3.png"/>
+                    <pic:cNvPr id="1" name="Alertless_Schema_v4.png"/>
                     <pic:cNvPicPr/>
                   </pic:nvPicPr>
                   <pic:blipFill rotWithShape="1">
@@ -326,13 +326,13 @@
                         </a:ext>
                       </a:extLst>
                     </a:blip>
-                    <a:srcRect l="15335"/>
+                    <a:srcRect l="18306"/>
                     <a:stretch/>
                   </pic:blipFill>
                   <pic:spPr bwMode="auto">
                     <a:xfrm>
                       <a:off x="0" y="0"/>
-                      <a:ext cx="7180593" cy="3148651"/>
+                      <a:ext cx="7209735" cy="2687837"/>
                     </a:xfrm>
                     <a:prstGeom prst="rect">
                       <a:avLst/>
@@ -355,7 +355,6 @@
     </w:p>
     <w:p/>
     <w:p/>
-    <w:p/>
     <w:p>
       <w:pPr>
         <w:pStyle w:val="Heading2"/>
@@ -687,7 +686,6 @@
         </w:numPr>
       </w:pPr>
       <w:r>
-        <w:lastRenderedPageBreak/>
         <w:t>ProfileDetails</w:t>
       </w:r>
     </w:p>
@@ -1125,23 +1123,23 @@
         <w:pStyle w:val="Heading2"/>
       </w:pPr>
       <w:r>
+        <w:t>Bugs to Address</w:t>
+      </w:r>
+    </w:p>
+    <w:p>
+      <w:pPr>
+        <w:pStyle w:val="Heading4"/>
+      </w:pPr>
+      <w:r>
+        <w:t>On pressing back button state is lost, see Activity lifecycle to maintain states.</w:t>
+      </w:r>
+    </w:p>
+    <w:p>
+      <w:pPr>
+        <w:pStyle w:val="Heading2"/>
+      </w:pPr>
+      <w:r>
         <w:lastRenderedPageBreak/>
-        <w:t>Bugs to Address</w:t>
-      </w:r>
-    </w:p>
-    <w:p>
-      <w:pPr>
-        <w:pStyle w:val="Heading4"/>
-      </w:pPr>
-      <w:r>
-        <w:t>On pressing back button state is lost, see Activity lifecycle to maintain states.</w:t>
-      </w:r>
-    </w:p>
-    <w:p>
-      <w:pPr>
-        <w:pStyle w:val="Heading2"/>
-      </w:pPr>
-      <w:r>
         <w:t>Good to have</w:t>
       </w:r>
     </w:p>
@@ -1387,6 +1385,9 @@
     <w:p>
       <w:pPr>
         <w:ind w:left="1080"/>
+        <w:rPr>
+          <w:rStyle w:val="Hyperlink"/>
+        </w:rPr>
       </w:pPr>
       <w:hyperlink r:id="rId14" w:history="1">
         <w:r>
@@ -1399,6 +1400,362 @@
     </w:p>
     <w:p>
       <w:pPr>
+        <w:ind w:left="1080"/>
+        <w:rPr>
+          <w:rStyle w:val="Hyperlink"/>
+        </w:rPr>
+      </w:pPr>
+    </w:p>
+    <w:p>
+      <w:hyperlink r:id="rId15" w:history="1">
+        <w:r>
+          <w:rPr>
+            <w:rStyle w:val="Hyperlink"/>
+            <w:rFonts w:eastAsiaTheme="majorEastAsia"/>
+          </w:rPr>
+          <w:t>https://www.jdoodle.com/execute-sql-online/</w:t>
+        </w:r>
+      </w:hyperlink>
+    </w:p>
+    <w:p>
+      <w:pPr>
+        <w:ind w:left="1080"/>
+        <w:rPr>
+          <w:rStyle w:val="Hyperlink"/>
+        </w:rPr>
+      </w:pPr>
+    </w:p>
+    <w:p>
+      <w:pPr>
+        <w:ind w:left="1080"/>
+      </w:pPr>
+      <w:r>
+        <w:t xml:space="preserve">create table </w:t>
+      </w:r>
+      <w:proofErr w:type="spellStart"/>
+      <w:r>
+        <w:t>multi_range_schedule</w:t>
+      </w:r>
+      <w:proofErr w:type="spellEnd"/>
+      <w:r>
+        <w:t xml:space="preserve">(id int, </w:t>
+      </w:r>
+      <w:proofErr w:type="spellStart"/>
+      <w:r>
+        <w:t>date_schedule_id</w:t>
+      </w:r>
+      <w:proofErr w:type="spellEnd"/>
+      <w:r>
+        <w:t xml:space="preserve"> int, </w:t>
+      </w:r>
+      <w:proofErr w:type="spellStart"/>
+      <w:r>
+        <w:t>date_range_id</w:t>
+      </w:r>
+      <w:proofErr w:type="spellEnd"/>
+      <w:r>
+        <w:t>);</w:t>
+      </w:r>
+    </w:p>
+    <w:p>
+      <w:pPr>
+        <w:ind w:left="1080"/>
+      </w:pPr>
+    </w:p>
+    <w:p>
+      <w:pPr>
+        <w:ind w:left="1080"/>
+      </w:pPr>
+      <w:r>
+        <w:t xml:space="preserve">insert into </w:t>
+      </w:r>
+      <w:proofErr w:type="spellStart"/>
+      <w:r>
+        <w:t>multi_range_schedule</w:t>
+      </w:r>
+      <w:proofErr w:type="spellEnd"/>
+      <w:r>
+        <w:t xml:space="preserve"> values(1, 22, 4);</w:t>
+      </w:r>
+    </w:p>
+    <w:p>
+      <w:pPr>
+        <w:ind w:left="1080"/>
+      </w:pPr>
+      <w:r>
+        <w:t xml:space="preserve">insert into </w:t>
+      </w:r>
+      <w:proofErr w:type="spellStart"/>
+      <w:r>
+        <w:t>multi_range_schedule</w:t>
+      </w:r>
+      <w:proofErr w:type="spellEnd"/>
+      <w:r>
+        <w:t xml:space="preserve"> values(1, 22, 5);</w:t>
+      </w:r>
+    </w:p>
+    <w:p>
+      <w:pPr>
+        <w:ind w:left="1080"/>
+      </w:pPr>
+      <w:r>
+        <w:t xml:space="preserve">insert into </w:t>
+      </w:r>
+      <w:proofErr w:type="spellStart"/>
+      <w:r>
+        <w:t>multi_range_schedule</w:t>
+      </w:r>
+      <w:proofErr w:type="spellEnd"/>
+      <w:r>
+        <w:t xml:space="preserve"> values(1, 22, 6);</w:t>
+      </w:r>
+    </w:p>
+    <w:p>
+      <w:pPr>
+        <w:ind w:left="1080"/>
+      </w:pPr>
+    </w:p>
+    <w:p>
+      <w:pPr>
+        <w:ind w:left="1080"/>
+      </w:pPr>
+      <w:r>
+        <w:t xml:space="preserve">insert into </w:t>
+      </w:r>
+      <w:proofErr w:type="spellStart"/>
+      <w:r>
+        <w:t>multi_range_schedule</w:t>
+      </w:r>
+      <w:proofErr w:type="spellEnd"/>
+      <w:r>
+        <w:t xml:space="preserve"> values(1, 33, 4);</w:t>
+      </w:r>
+    </w:p>
+    <w:p>
+      <w:pPr>
+        <w:ind w:left="1080"/>
+      </w:pPr>
+    </w:p>
+    <w:p>
+      <w:pPr>
+        <w:ind w:left="1080"/>
+      </w:pPr>
+      <w:r>
+        <w:t xml:space="preserve">insert into </w:t>
+      </w:r>
+      <w:proofErr w:type="spellStart"/>
+      <w:r>
+        <w:t>multi_range_schedule</w:t>
+      </w:r>
+      <w:proofErr w:type="spellEnd"/>
+      <w:r>
+        <w:t xml:space="preserve"> values(1, 44, 5);</w:t>
+      </w:r>
+    </w:p>
+    <w:p>
+      <w:pPr>
+        <w:ind w:left="1080"/>
+      </w:pPr>
+      <w:r>
+        <w:t xml:space="preserve">insert into </w:t>
+      </w:r>
+      <w:proofErr w:type="spellStart"/>
+      <w:r>
+        <w:t>multi_range_schedule</w:t>
+      </w:r>
+      <w:proofErr w:type="spellEnd"/>
+      <w:r>
+        <w:t xml:space="preserve"> values(1, 44, 6);</w:t>
+      </w:r>
+    </w:p>
+    <w:p>
+      <w:pPr>
+        <w:ind w:left="1080"/>
+      </w:pPr>
+    </w:p>
+    <w:p>
+      <w:pPr>
+        <w:ind w:left="1080"/>
+      </w:pPr>
+      <w:r>
+        <w:t xml:space="preserve">insert into </w:t>
+      </w:r>
+      <w:proofErr w:type="spellStart"/>
+      <w:r>
+        <w:t>multi_range_schedule</w:t>
+      </w:r>
+      <w:proofErr w:type="spellEnd"/>
+      <w:r>
+        <w:t xml:space="preserve"> values(1, 55, 5);</w:t>
+      </w:r>
+    </w:p>
+    <w:p>
+      <w:pPr>
+        <w:ind w:left="1080"/>
+      </w:pPr>
+      <w:r>
+        <w:t xml:space="preserve">insert into </w:t>
+      </w:r>
+      <w:proofErr w:type="spellStart"/>
+      <w:r>
+        <w:t>multi_range_schedule</w:t>
+      </w:r>
+      <w:proofErr w:type="spellEnd"/>
+      <w:r>
+        <w:t xml:space="preserve"> values(1, 55, 6);</w:t>
+      </w:r>
+    </w:p>
+    <w:p>
+      <w:pPr>
+        <w:ind w:left="1080"/>
+        <w:rPr>
+          <w:rStyle w:val="Hyperlink"/>
+        </w:rPr>
+      </w:pPr>
+    </w:p>
+    <w:p>
+      <w:pPr>
+        <w:ind w:left="1080"/>
+      </w:pPr>
+      <w:r>
+        <w:t xml:space="preserve">select </w:t>
+      </w:r>
+      <w:proofErr w:type="spellStart"/>
+      <w:r>
+        <w:t>date_schedule_id</w:t>
+      </w:r>
+      <w:proofErr w:type="spellEnd"/>
+      <w:r>
+        <w:t>, count (</w:t>
+      </w:r>
+      <w:proofErr w:type="spellStart"/>
+      <w:r>
+        <w:t>date_range_id</w:t>
+      </w:r>
+      <w:proofErr w:type="spellEnd"/>
+      <w:r>
+        <w:t>)</w:t>
+      </w:r>
+    </w:p>
+    <w:p>
+      <w:pPr>
+        <w:ind w:left="1080"/>
+      </w:pPr>
+      <w:r>
+        <w:t xml:space="preserve">from </w:t>
+      </w:r>
+      <w:proofErr w:type="spellStart"/>
+      <w:r>
+        <w:t>multi_range_schedule</w:t>
+      </w:r>
+      <w:proofErr w:type="spellEnd"/>
+      <w:r>
+        <w:t xml:space="preserve"> </w:t>
+      </w:r>
+    </w:p>
+    <w:p>
+      <w:pPr>
+        <w:ind w:left="1080"/>
+      </w:pPr>
+      <w:r>
+        <w:t xml:space="preserve">where </w:t>
+      </w:r>
+      <w:proofErr w:type="spellStart"/>
+      <w:r>
+        <w:t>date_schedule_id</w:t>
+      </w:r>
+      <w:proofErr w:type="spellEnd"/>
+      <w:r>
+        <w:t xml:space="preserve"> in </w:t>
+      </w:r>
+    </w:p>
+    <w:p>
+      <w:pPr>
+        <w:ind w:left="1080"/>
+      </w:pPr>
+      <w:r>
+        <w:t xml:space="preserve">(select </w:t>
+      </w:r>
+      <w:proofErr w:type="spellStart"/>
+      <w:r>
+        <w:t>date_schedule_id</w:t>
+      </w:r>
+      <w:proofErr w:type="spellEnd"/>
+    </w:p>
+    <w:p>
+      <w:pPr>
+        <w:ind w:left="1080"/>
+      </w:pPr>
+      <w:r>
+        <w:t xml:space="preserve">from </w:t>
+      </w:r>
+      <w:proofErr w:type="spellStart"/>
+      <w:r>
+        <w:t>multi_range_schedule</w:t>
+      </w:r>
+      <w:proofErr w:type="spellEnd"/>
+      <w:r>
+        <w:t xml:space="preserve"> where </w:t>
+      </w:r>
+      <w:proofErr w:type="spellStart"/>
+      <w:r>
+        <w:t>date_range_id</w:t>
+      </w:r>
+      <w:proofErr w:type="spellEnd"/>
+      <w:r>
+        <w:t xml:space="preserve"> in (5,6)</w:t>
+      </w:r>
+    </w:p>
+    <w:p>
+      <w:pPr>
+        <w:ind w:left="1080"/>
+      </w:pPr>
+      <w:r>
+        <w:t xml:space="preserve">group by </w:t>
+      </w:r>
+      <w:proofErr w:type="spellStart"/>
+      <w:r>
+        <w:t>date_schedule_id</w:t>
+      </w:r>
+      <w:proofErr w:type="spellEnd"/>
+      <w:r>
+        <w:t xml:space="preserve"> </w:t>
+      </w:r>
+    </w:p>
+    <w:p>
+      <w:pPr>
+        <w:ind w:left="1080"/>
+      </w:pPr>
+      <w:r>
+        <w:t xml:space="preserve">having count(distinct </w:t>
+      </w:r>
+      <w:proofErr w:type="spellStart"/>
+      <w:r>
+        <w:t>date_range_id</w:t>
+      </w:r>
+      <w:proofErr w:type="spellEnd"/>
+      <w:r>
+        <w:t xml:space="preserve">) = 2) group by </w:t>
+      </w:r>
+      <w:proofErr w:type="spellStart"/>
+      <w:r>
+        <w:t>date_schedule_id</w:t>
+      </w:r>
+      <w:proofErr w:type="spellEnd"/>
+      <w:r>
+        <w:t xml:space="preserve"> having count (distinct </w:t>
+      </w:r>
+      <w:proofErr w:type="spellStart"/>
+      <w:r>
+        <w:t>date_range_id</w:t>
+      </w:r>
+      <w:proofErr w:type="spellEnd"/>
+      <w:r>
+        <w:t>) = 2;</w:t>
+      </w:r>
+    </w:p>
+    <w:p>
+      <w:pPr>
         <w:pStyle w:val="Heading3"/>
         <w:numPr>
           <w:ilvl w:val="0"/>
@@ -1467,7 +1824,7 @@
       </w:pPr>
     </w:p>
     <w:sectPr>
-      <w:footerReference w:type="default" r:id="rId15"/>
+      <w:footerReference w:type="default" r:id="rId16"/>
       <w:pgSz w:w="11907" w:h="16839" w:code="9"/>
       <w:pgMar w:top="1440" w:right="1800" w:bottom="1080" w:left="1800" w:header="720" w:footer="720" w:gutter="0"/>
       <w:cols w:space="720"/>
@@ -1479,7 +1836,7 @@
 </file>
 
 <file path=word/endnotes.xml><?xml version="1.0" encoding="utf-8"?>
-<w:endnotes xmlns:wpc="http://schemas.microsoft.com/office/word/2010/wordprocessingCanvas" xmlns:cx="http://schemas.microsoft.com/office/drawing/2014/chartex" xmlns:cx1="http://schemas.microsoft.com/office/drawing/2015/9/8/chartex" xmlns:cx2="http://schemas.microsoft.com/office/drawing/2015/10/21/chartex" xmlns:cx3="http://schemas.microsoft.com/office/drawing/2016/5/9/chartex" xmlns:cx4="http://schemas.microsoft.com/office/drawing/2016/5/10/chartex" xmlns:cx5="http://schemas.microsoft.com/office/drawing/2016/5/11/chartex" xmlns:cx6="http://schemas.microsoft.com/office/drawing/2016/5/12/chartex" xmlns:cx7="http://schemas.microsoft.com/office/drawing/2016/5/13/chartex" xmlns:cx8="http://schemas.microsoft.com/office/drawing/2016/5/14/chartex" xmlns:mc="http://schemas.openxmlformats.org/markup-compatibility/2006" xmlns:aink="http://schemas.microsoft.com/office/drawing/2016/ink" xmlns:am3d="http://schemas.microsoft.com/office/drawing/2017/model3d" xmlns:o="urn:schemas-microsoft-com:office:office" xmlns:r="http://schemas.openxmlformats.org/officeDocument/2006/relationships" xmlns:m="http://schemas.openxmlformats.org/officeDocument/2006/math" xmlns:v="urn:schemas-microsoft-com:vml" xmlns:wp14="http://schemas.microsoft.com/office/word/2010/wordprocessingDrawing" xmlns:wp="http://schemas.openxmlformats.org/drawingml/2006/wordprocessingDrawing" xmlns:w10="urn:schemas-microsoft-com:office:word" xmlns:w="http://schemas.openxmlformats.org/wordprocessingml/2006/main" xmlns:w14="http://schemas.microsoft.com/office/word/2010/wordml" xmlns:w15="http://schemas.microsoft.com/office/word/2012/wordml" xmlns:w16cid="http://schemas.microsoft.com/office/word/2016/wordml/cid" xmlns:w16se="http://schemas.microsoft.com/office/word/2015/wordml/symex" xmlns:wpg="http://schemas.microsoft.com/office/word/2010/wordprocessingGroup" xmlns:wpi="http://schemas.microsoft.com/office/word/2010/wordprocessingInk" xmlns:wne="http://schemas.microsoft.com/office/word/2006/wordml" xmlns:wps="http://schemas.microsoft.com/office/word/2010/wordprocessingShape" mc:Ignorable="w14 w15 w16se w16cid wp14">
+<w:endnotes xmlns:wpc="http://schemas.microsoft.com/office/word/2010/wordprocessingCanvas" xmlns:cx="http://schemas.microsoft.com/office/drawing/2014/chartex" xmlns:cx1="http://schemas.microsoft.com/office/drawing/2015/9/8/chartex" xmlns:cx2="http://schemas.microsoft.com/office/drawing/2015/10/21/chartex" xmlns:cx3="http://schemas.microsoft.com/office/drawing/2016/5/9/chartex" xmlns:cx4="http://schemas.microsoft.com/office/drawing/2016/5/10/chartex" xmlns:cx5="http://schemas.microsoft.com/office/drawing/2016/5/11/chartex" xmlns:cx6="http://schemas.microsoft.com/office/drawing/2016/5/12/chartex" xmlns:cx7="http://schemas.microsoft.com/office/drawing/2016/5/13/chartex" xmlns:cx8="http://schemas.microsoft.com/office/drawing/2016/5/14/chartex" xmlns:mc="http://schemas.openxmlformats.org/markup-compatibility/2006" xmlns:aink="http://schemas.microsoft.com/office/drawing/2016/ink" xmlns:am3d="http://schemas.microsoft.com/office/drawing/2017/model3d" xmlns:o="urn:schemas-microsoft-com:office:office" xmlns:r="http://schemas.openxmlformats.org/officeDocument/2006/relationships" xmlns:m="http://schemas.openxmlformats.org/officeDocument/2006/math" xmlns:v="urn:schemas-microsoft-com:vml" xmlns:wp14="http://schemas.microsoft.com/office/word/2010/wordprocessingDrawing" xmlns:wp="http://schemas.openxmlformats.org/drawingml/2006/wordprocessingDrawing" xmlns:w10="urn:schemas-microsoft-com:office:word" xmlns:w="http://schemas.openxmlformats.org/wordprocessingml/2006/main" xmlns:w14="http://schemas.microsoft.com/office/word/2010/wordml" xmlns:w15="http://schemas.microsoft.com/office/word/2012/wordml" xmlns:w16cex="http://schemas.microsoft.com/office/word/2018/wordml/cex" xmlns:w16cid="http://schemas.microsoft.com/office/word/2016/wordml/cid" xmlns:w16="http://schemas.microsoft.com/office/word/2018/wordml" xmlns:w16se="http://schemas.microsoft.com/office/word/2015/wordml/symex" xmlns:wpg="http://schemas.microsoft.com/office/word/2010/wordprocessingGroup" xmlns:wpi="http://schemas.microsoft.com/office/word/2010/wordprocessingInk" xmlns:wne="http://schemas.microsoft.com/office/word/2006/wordml" xmlns:wps="http://schemas.microsoft.com/office/word/2010/wordprocessingShape" mc:Ignorable="w14 w15 w16se w16cid w16 w16cex wp14">
   <w:endnote w:type="separator" w:id="-1">
     <w:p>
       <w:r>
@@ -1500,7 +1857,7 @@
 </file>
 
 <file path=word/footer1.xml><?xml version="1.0" encoding="utf-8"?>
-<w:ftr xmlns:wpc="http://schemas.microsoft.com/office/word/2010/wordprocessingCanvas" xmlns:cx="http://schemas.microsoft.com/office/drawing/2014/chartex" xmlns:cx1="http://schemas.microsoft.com/office/drawing/2015/9/8/chartex" xmlns:cx2="http://schemas.microsoft.com/office/drawing/2015/10/21/chartex" xmlns:cx3="http://schemas.microsoft.com/office/drawing/2016/5/9/chartex" xmlns:cx4="http://schemas.microsoft.com/office/drawing/2016/5/10/chartex" xmlns:cx5="http://schemas.microsoft.com/office/drawing/2016/5/11/chartex" xmlns:cx6="http://schemas.microsoft.com/office/drawing/2016/5/12/chartex" xmlns:cx7="http://schemas.microsoft.com/office/drawing/2016/5/13/chartex" xmlns:cx8="http://schemas.microsoft.com/office/drawing/2016/5/14/chartex" xmlns:mc="http://schemas.openxmlformats.org/markup-compatibility/2006" xmlns:aink="http://schemas.microsoft.com/office/drawing/2016/ink" xmlns:am3d="http://schemas.microsoft.com/office/drawing/2017/model3d" xmlns:o="urn:schemas-microsoft-com:office:office" xmlns:r="http://schemas.openxmlformats.org/officeDocument/2006/relationships" xmlns:m="http://schemas.openxmlformats.org/officeDocument/2006/math" xmlns:v="urn:schemas-microsoft-com:vml" xmlns:wp14="http://schemas.microsoft.com/office/word/2010/wordprocessingDrawing" xmlns:wp="http://schemas.openxmlformats.org/drawingml/2006/wordprocessingDrawing" xmlns:w10="urn:schemas-microsoft-com:office:word" xmlns:w="http://schemas.openxmlformats.org/wordprocessingml/2006/main" xmlns:w14="http://schemas.microsoft.com/office/word/2010/wordml" xmlns:w15="http://schemas.microsoft.com/office/word/2012/wordml" xmlns:w16cid="http://schemas.microsoft.com/office/word/2016/wordml/cid" xmlns:w16se="http://schemas.microsoft.com/office/word/2015/wordml/symex" xmlns:wpg="http://schemas.microsoft.com/office/word/2010/wordprocessingGroup" xmlns:wpi="http://schemas.microsoft.com/office/word/2010/wordprocessingInk" xmlns:wne="http://schemas.microsoft.com/office/word/2006/wordml" xmlns:wps="http://schemas.microsoft.com/office/word/2010/wordprocessingShape" mc:Ignorable="w14 w15 w16se w16cid wp14">
+<w:ftr xmlns:wpc="http://schemas.microsoft.com/office/word/2010/wordprocessingCanvas" xmlns:cx="http://schemas.microsoft.com/office/drawing/2014/chartex" xmlns:cx1="http://schemas.microsoft.com/office/drawing/2015/9/8/chartex" xmlns:cx2="http://schemas.microsoft.com/office/drawing/2015/10/21/chartex" xmlns:cx3="http://schemas.microsoft.com/office/drawing/2016/5/9/chartex" xmlns:cx4="http://schemas.microsoft.com/office/drawing/2016/5/10/chartex" xmlns:cx5="http://schemas.microsoft.com/office/drawing/2016/5/11/chartex" xmlns:cx6="http://schemas.microsoft.com/office/drawing/2016/5/12/chartex" xmlns:cx7="http://schemas.microsoft.com/office/drawing/2016/5/13/chartex" xmlns:cx8="http://schemas.microsoft.com/office/drawing/2016/5/14/chartex" xmlns:mc="http://schemas.openxmlformats.org/markup-compatibility/2006" xmlns:aink="http://schemas.microsoft.com/office/drawing/2016/ink" xmlns:am3d="http://schemas.microsoft.com/office/drawing/2017/model3d" xmlns:o="urn:schemas-microsoft-com:office:office" xmlns:r="http://schemas.openxmlformats.org/officeDocument/2006/relationships" xmlns:m="http://schemas.openxmlformats.org/officeDocument/2006/math" xmlns:v="urn:schemas-microsoft-com:vml" xmlns:wp14="http://schemas.microsoft.com/office/word/2010/wordprocessingDrawing" xmlns:wp="http://schemas.openxmlformats.org/drawingml/2006/wordprocessingDrawing" xmlns:w10="urn:schemas-microsoft-com:office:word" xmlns:w="http://schemas.openxmlformats.org/wordprocessingml/2006/main" xmlns:w14="http://schemas.microsoft.com/office/word/2010/wordml" xmlns:w15="http://schemas.microsoft.com/office/word/2012/wordml" xmlns:w16cex="http://schemas.microsoft.com/office/word/2018/wordml/cex" xmlns:w16cid="http://schemas.microsoft.com/office/word/2016/wordml/cid" xmlns:w16="http://schemas.microsoft.com/office/word/2018/wordml" xmlns:w16se="http://schemas.microsoft.com/office/word/2015/wordml/symex" xmlns:wpg="http://schemas.microsoft.com/office/word/2010/wordprocessingGroup" xmlns:wpi="http://schemas.microsoft.com/office/word/2010/wordprocessingInk" xmlns:wne="http://schemas.microsoft.com/office/word/2006/wordml" xmlns:wps="http://schemas.microsoft.com/office/word/2010/wordprocessingShape" mc:Ignorable="w14 w15 w16se w16cid w16 w16cex wp14">
   <w:p>
     <w:pPr>
       <w:pStyle w:val="Footer"/>
@@ -1542,7 +1899,7 @@
 </file>
 
 <file path=word/footnotes.xml><?xml version="1.0" encoding="utf-8"?>
-<w:footnotes xmlns:wpc="http://schemas.microsoft.com/office/word/2010/wordprocessingCanvas" xmlns:cx="http://schemas.microsoft.com/office/drawing/2014/chartex" xmlns:cx1="http://schemas.microsoft.com/office/drawing/2015/9/8/chartex" xmlns:cx2="http://schemas.microsoft.com/office/drawing/2015/10/21/chartex" xmlns:cx3="http://schemas.microsoft.com/office/drawing/2016/5/9/chartex" xmlns:cx4="http://schemas.microsoft.com/office/drawing/2016/5/10/chartex" xmlns:cx5="http://schemas.microsoft.com/office/drawing/2016/5/11/chartex" xmlns:cx6="http://schemas.microsoft.com/office/drawing/2016/5/12/chartex" xmlns:cx7="http://schemas.microsoft.com/office/drawing/2016/5/13/chartex" xmlns:cx8="http://schemas.microsoft.com/office/drawing/2016/5/14/chartex" xmlns:mc="http://schemas.openxmlformats.org/markup-compatibility/2006" xmlns:aink="http://schemas.microsoft.com/office/drawing/2016/ink" xmlns:am3d="http://schemas.microsoft.com/office/drawing/2017/model3d" xmlns:o="urn:schemas-microsoft-com:office:office" xmlns:r="http://schemas.openxmlformats.org/officeDocument/2006/relationships" xmlns:m="http://schemas.openxmlformats.org/officeDocument/2006/math" xmlns:v="urn:schemas-microsoft-com:vml" xmlns:wp14="http://schemas.microsoft.com/office/word/2010/wordprocessingDrawing" xmlns:wp="http://schemas.openxmlformats.org/drawingml/2006/wordprocessingDrawing" xmlns:w10="urn:schemas-microsoft-com:office:word" xmlns:w="http://schemas.openxmlformats.org/wordprocessingml/2006/main" xmlns:w14="http://schemas.microsoft.com/office/word/2010/wordml" xmlns:w15="http://schemas.microsoft.com/office/word/2012/wordml" xmlns:w16cid="http://schemas.microsoft.com/office/word/2016/wordml/cid" xmlns:w16se="http://schemas.microsoft.com/office/word/2015/wordml/symex" xmlns:wpg="http://schemas.microsoft.com/office/word/2010/wordprocessingGroup" xmlns:wpi="http://schemas.microsoft.com/office/word/2010/wordprocessingInk" xmlns:wne="http://schemas.microsoft.com/office/word/2006/wordml" xmlns:wps="http://schemas.microsoft.com/office/word/2010/wordprocessingShape" mc:Ignorable="w14 w15 w16se w16cid wp14">
+<w:footnotes xmlns:wpc="http://schemas.microsoft.com/office/word/2010/wordprocessingCanvas" xmlns:cx="http://schemas.microsoft.com/office/drawing/2014/chartex" xmlns:cx1="http://schemas.microsoft.com/office/drawing/2015/9/8/chartex" xmlns:cx2="http://schemas.microsoft.com/office/drawing/2015/10/21/chartex" xmlns:cx3="http://schemas.microsoft.com/office/drawing/2016/5/9/chartex" xmlns:cx4="http://schemas.microsoft.com/office/drawing/2016/5/10/chartex" xmlns:cx5="http://schemas.microsoft.com/office/drawing/2016/5/11/chartex" xmlns:cx6="http://schemas.microsoft.com/office/drawing/2016/5/12/chartex" xmlns:cx7="http://schemas.microsoft.com/office/drawing/2016/5/13/chartex" xmlns:cx8="http://schemas.microsoft.com/office/drawing/2016/5/14/chartex" xmlns:mc="http://schemas.openxmlformats.org/markup-compatibility/2006" xmlns:aink="http://schemas.microsoft.com/office/drawing/2016/ink" xmlns:am3d="http://schemas.microsoft.com/office/drawing/2017/model3d" xmlns:o="urn:schemas-microsoft-com:office:office" xmlns:r="http://schemas.openxmlformats.org/officeDocument/2006/relationships" xmlns:m="http://schemas.openxmlformats.org/officeDocument/2006/math" xmlns:v="urn:schemas-microsoft-com:vml" xmlns:wp14="http://schemas.microsoft.com/office/word/2010/wordprocessingDrawing" xmlns:wp="http://schemas.openxmlformats.org/drawingml/2006/wordprocessingDrawing" xmlns:w10="urn:schemas-microsoft-com:office:word" xmlns:w="http://schemas.openxmlformats.org/wordprocessingml/2006/main" xmlns:w14="http://schemas.microsoft.com/office/word/2010/wordml" xmlns:w15="http://schemas.microsoft.com/office/word/2012/wordml" xmlns:w16cex="http://schemas.microsoft.com/office/word/2018/wordml/cex" xmlns:w16cid="http://schemas.microsoft.com/office/word/2016/wordml/cid" xmlns:w16="http://schemas.microsoft.com/office/word/2018/wordml" xmlns:w16se="http://schemas.microsoft.com/office/word/2015/wordml/symex" xmlns:wpg="http://schemas.microsoft.com/office/word/2010/wordprocessingGroup" xmlns:wpi="http://schemas.microsoft.com/office/word/2010/wordprocessingInk" xmlns:wne="http://schemas.microsoft.com/office/word/2006/wordml" xmlns:wps="http://schemas.microsoft.com/office/word/2010/wordprocessingShape" mc:Ignorable="w14 w15 w16se w16cid w16 w16cex wp14">
   <w:footnote w:type="separator" w:id="-1">
     <w:p>
       <w:r>
@@ -1563,7 +1920,7 @@
 </file>
 
 <file path=word/numbering.xml><?xml version="1.0" encoding="utf-8"?>
-<w:numbering xmlns:wpc="http://schemas.microsoft.com/office/word/2010/wordprocessingCanvas" xmlns:cx="http://schemas.microsoft.com/office/drawing/2014/chartex" xmlns:cx1="http://schemas.microsoft.com/office/drawing/2015/9/8/chartex" xmlns:cx2="http://schemas.microsoft.com/office/drawing/2015/10/21/chartex" xmlns:cx3="http://schemas.microsoft.com/office/drawing/2016/5/9/chartex" xmlns:cx4="http://schemas.microsoft.com/office/drawing/2016/5/10/chartex" xmlns:cx5="http://schemas.microsoft.com/office/drawing/2016/5/11/chartex" xmlns:cx6="http://schemas.microsoft.com/office/drawing/2016/5/12/chartex" xmlns:cx7="http://schemas.microsoft.com/office/drawing/2016/5/13/chartex" xmlns:cx8="http://schemas.microsoft.com/office/drawing/2016/5/14/chartex" xmlns:mc="http://schemas.openxmlformats.org/markup-compatibility/2006" xmlns:aink="http://schemas.microsoft.com/office/drawing/2016/ink" xmlns:am3d="http://schemas.microsoft.com/office/drawing/2017/model3d" xmlns:o="urn:schemas-microsoft-com:office:office" xmlns:r="http://schemas.openxmlformats.org/officeDocument/2006/relationships" xmlns:m="http://schemas.openxmlformats.org/officeDocument/2006/math" xmlns:v="urn:schemas-microsoft-com:vml" xmlns:wp14="http://schemas.microsoft.com/office/word/2010/wordprocessingDrawing" xmlns:wp="http://schemas.openxmlformats.org/drawingml/2006/wordprocessingDrawing" xmlns:w10="urn:schemas-microsoft-com:office:word" xmlns:w="http://schemas.openxmlformats.org/wordprocessingml/2006/main" xmlns:w14="http://schemas.microsoft.com/office/word/2010/wordml" xmlns:w15="http://schemas.microsoft.com/office/word/2012/wordml" xmlns:w16cid="http://schemas.microsoft.com/office/word/2016/wordml/cid" xmlns:w16se="http://schemas.microsoft.com/office/word/2015/wordml/symex" xmlns:wpg="http://schemas.microsoft.com/office/word/2010/wordprocessingGroup" xmlns:wpi="http://schemas.microsoft.com/office/word/2010/wordprocessingInk" xmlns:wne="http://schemas.microsoft.com/office/word/2006/wordml" xmlns:wps="http://schemas.microsoft.com/office/word/2010/wordprocessingShape" mc:Ignorable="w14 w15 w16se w16cid wp14">
+<w:numbering xmlns:wpc="http://schemas.microsoft.com/office/word/2010/wordprocessingCanvas" xmlns:cx="http://schemas.microsoft.com/office/drawing/2014/chartex" xmlns:cx1="http://schemas.microsoft.com/office/drawing/2015/9/8/chartex" xmlns:cx2="http://schemas.microsoft.com/office/drawing/2015/10/21/chartex" xmlns:cx3="http://schemas.microsoft.com/office/drawing/2016/5/9/chartex" xmlns:cx4="http://schemas.microsoft.com/office/drawing/2016/5/10/chartex" xmlns:cx5="http://schemas.microsoft.com/office/drawing/2016/5/11/chartex" xmlns:cx6="http://schemas.microsoft.com/office/drawing/2016/5/12/chartex" xmlns:cx7="http://schemas.microsoft.com/office/drawing/2016/5/13/chartex" xmlns:cx8="http://schemas.microsoft.com/office/drawing/2016/5/14/chartex" xmlns:mc="http://schemas.openxmlformats.org/markup-compatibility/2006" xmlns:aink="http://schemas.microsoft.com/office/drawing/2016/ink" xmlns:am3d="http://schemas.microsoft.com/office/drawing/2017/model3d" xmlns:o="urn:schemas-microsoft-com:office:office" xmlns:r="http://schemas.openxmlformats.org/officeDocument/2006/relationships" xmlns:m="http://schemas.openxmlformats.org/officeDocument/2006/math" xmlns:v="urn:schemas-microsoft-com:vml" xmlns:wp14="http://schemas.microsoft.com/office/word/2010/wordprocessingDrawing" xmlns:wp="http://schemas.openxmlformats.org/drawingml/2006/wordprocessingDrawing" xmlns:w10="urn:schemas-microsoft-com:office:word" xmlns:w="http://schemas.openxmlformats.org/wordprocessingml/2006/main" xmlns:w14="http://schemas.microsoft.com/office/word/2010/wordml" xmlns:w15="http://schemas.microsoft.com/office/word/2012/wordml" xmlns:w16cex="http://schemas.microsoft.com/office/word/2018/wordml/cex" xmlns:w16cid="http://schemas.microsoft.com/office/word/2016/wordml/cid" xmlns:w16="http://schemas.microsoft.com/office/word/2018/wordml" xmlns:w16se="http://schemas.microsoft.com/office/word/2015/wordml/symex" xmlns:wpg="http://schemas.microsoft.com/office/word/2010/wordprocessingGroup" xmlns:wpi="http://schemas.microsoft.com/office/word/2010/wordprocessingInk" xmlns:wne="http://schemas.microsoft.com/office/word/2006/wordml" xmlns:wps="http://schemas.microsoft.com/office/word/2010/wordprocessingShape" mc:Ignorable="w14 w15 w16se w16cid w16 w16cex wp14">
   <w:abstractNum w:abstractNumId="0" w15:restartNumberingAfterBreak="0">
     <w:nsid w:val="0DCB492A"/>
     <w:multiLevelType w:val="hybridMultilevel"/>
@@ -3104,7 +3461,7 @@
 </file>
 
 <file path=word/styles.xml><?xml version="1.0" encoding="utf-8"?>
-<w:styles xmlns:mc="http://schemas.openxmlformats.org/markup-compatibility/2006" xmlns:r="http://schemas.openxmlformats.org/officeDocument/2006/relationships" xmlns:w="http://schemas.openxmlformats.org/wordprocessingml/2006/main" xmlns:w14="http://schemas.microsoft.com/office/word/2010/wordml" xmlns:w15="http://schemas.microsoft.com/office/word/2012/wordml" xmlns:w16cid="http://schemas.microsoft.com/office/word/2016/wordml/cid" xmlns:w16se="http://schemas.microsoft.com/office/word/2015/wordml/symex" mc:Ignorable="w14 w15 w16se w16cid">
+<w:styles xmlns:mc="http://schemas.openxmlformats.org/markup-compatibility/2006" xmlns:r="http://schemas.openxmlformats.org/officeDocument/2006/relationships" xmlns:w="http://schemas.openxmlformats.org/wordprocessingml/2006/main" xmlns:w14="http://schemas.microsoft.com/office/word/2010/wordml" xmlns:w15="http://schemas.microsoft.com/office/word/2012/wordml" xmlns:w16cex="http://schemas.microsoft.com/office/word/2018/wordml/cex" xmlns:w16cid="http://schemas.microsoft.com/office/word/2016/wordml/cid" xmlns:w16="http://schemas.microsoft.com/office/word/2018/wordml" xmlns:w16se="http://schemas.microsoft.com/office/word/2015/wordml/symex" mc:Ignorable="w14 w15 w16se w16cid w16 w16cex">
   <w:docDefaults>
     <w:rPrDefault>
       <w:rPr>
@@ -4270,6 +4627,18 @@
       <w:shd w:val="clear" w:color="auto" w:fill="E1DFDD"/>
     </w:rPr>
   </w:style>
+  <w:style w:type="character" w:styleId="FollowedHyperlink">
+    <w:name w:val="FollowedHyperlink"/>
+    <w:basedOn w:val="DefaultParagraphFont"/>
+    <w:uiPriority w:val="99"/>
+    <w:semiHidden/>
+    <w:unhideWhenUsed/>
+    <w:rsid w:val="00556694"/>
+    <w:rPr>
+      <w:color w:val="2B8073" w:themeColor="followedHyperlink"/>
+      <w:u w:val="single"/>
+    </w:rPr>
+  </w:style>
 </w:styles>
 </file>
 

</xml_diff>

<commit_message>
Major Refactoring of DAO layer (Week-schedule changes done, multi-range schedule changes still to be done)
</commit_message>
<xml_diff>
--- a/Documents/Alertless.docx
+++ b/Documents/Alertless.docx
@@ -269,9 +269,6 @@
       </w:r>
       <w:r>
         <w:t>we would be going forward with that.</w:t>
-      </w:r>
-      <w:r>
-        <w:t xml:space="preserve"> </w:t>
       </w:r>
     </w:p>
     <w:p>
@@ -715,12 +712,6 @@
     </w:p>
     <w:p>
       <w:pPr>
-        <w:pStyle w:val="ListParagraph"/>
-        <w:ind w:left="2433"/>
-      </w:pPr>
-    </w:p>
-    <w:p>
-      <w:pPr>
         <w:pStyle w:val="Heading4"/>
         <w:ind w:left="993"/>
         <w:rPr>
@@ -737,6 +728,7 @@
           <w:color w:val="000000" w:themeColor="text1"/>
           <w:spacing w:val="0"/>
         </w:rPr>
+        <w:lastRenderedPageBreak/>
         <w:t>NotificationListenerService</w:t>
       </w:r>
     </w:p>
@@ -1016,6 +1008,22 @@
     <w:p>
       <w:pPr>
         <w:pStyle w:val="Heading5"/>
+      </w:pPr>
+      <w:r>
+        <w:t xml:space="preserve">For week schedule check date range </w:t>
+      </w:r>
+      <w:proofErr w:type="spellStart"/>
+      <w:r>
+        <w:t>ms</w:t>
+      </w:r>
+      <w:proofErr w:type="spellEnd"/>
+      <w:r>
+        <w:t xml:space="preserve"> starts with 12:00 AM</w:t>
+      </w:r>
+    </w:p>
+    <w:p>
+      <w:pPr>
+        <w:pStyle w:val="Heading5"/>
         <w:rPr>
           <w:b/>
           <w:bCs/>
@@ -1028,6 +1036,7 @@
         </w:rPr>
         <w:t xml:space="preserve">See how to see logs in android phone for the </w:t>
       </w:r>
+      <w:proofErr w:type="spellStart"/>
       <w:r>
         <w:rPr>
           <w:b/>
@@ -1040,7 +1049,47 @@
           <w:b/>
           <w:bCs/>
         </w:rPr>
-        <w:t>lertless app</w:t>
+        <w:t>lertless</w:t>
+      </w:r>
+      <w:proofErr w:type="spellEnd"/>
+      <w:r>
+        <w:rPr>
+          <w:b/>
+          <w:bCs/>
+        </w:rPr>
+        <w:t xml:space="preserve"> app</w:t>
+      </w:r>
+    </w:p>
+    <w:p>
+      <w:pPr>
+        <w:pStyle w:val="Heading5"/>
+        <w:rPr>
+          <w:b/>
+          <w:bCs/>
+        </w:rPr>
+      </w:pPr>
+      <w:r>
+        <w:rPr>
+          <w:b/>
+          <w:bCs/>
+        </w:rPr>
+        <w:t xml:space="preserve">Check whether base </w:t>
+      </w:r>
+      <w:proofErr w:type="spellStart"/>
+      <w:r>
+        <w:rPr>
+          <w:b/>
+          <w:bCs/>
+        </w:rPr>
+        <w:t>dao</w:t>
+      </w:r>
+      <w:proofErr w:type="spellEnd"/>
+      <w:r>
+        <w:rPr>
+          <w:b/>
+          <w:bCs/>
+        </w:rPr>
+        <w:t xml:space="preserve"> methods for find can be made protected</w:t>
       </w:r>
     </w:p>
     <w:p>
@@ -1121,9 +1170,23 @@
     <w:p>
       <w:pPr>
         <w:pStyle w:val="Heading2"/>
-      </w:pPr>
-      <w:r>
-        <w:t>Bugs to Address</w:t>
+        <w:numPr>
+          <w:ilvl w:val="0"/>
+          <w:numId w:val="0"/>
+        </w:numPr>
+        <w:ind w:left="720"/>
+      </w:pPr>
+    </w:p>
+    <w:p>
+      <w:pPr>
+        <w:pStyle w:val="Heading2"/>
+      </w:pPr>
+      <w:r>
+        <w:lastRenderedPageBreak/>
+        <w:t>Code</w:t>
+      </w:r>
+      <w:r>
+        <w:t xml:space="preserve"> to Address</w:t>
       </w:r>
     </w:p>
     <w:p>
@@ -1131,15 +1194,50 @@
         <w:pStyle w:val="Heading4"/>
       </w:pPr>
       <w:r>
+        <w:t>Null Checks at different layers</w:t>
+      </w:r>
+      <w:r>
+        <w:br/>
+      </w:r>
+      <w:hyperlink r:id="rId10" w:history="1">
+        <w:r>
+          <w:rPr>
+            <w:rStyle w:val="Hyperlink"/>
+          </w:rPr>
+          <w:t>https://www.baeldung.com/java-avoid-null-check</w:t>
+        </w:r>
+      </w:hyperlink>
+      <w:r>
+        <w:t xml:space="preserve"> </w:t>
+      </w:r>
+    </w:p>
+    <w:p>
+      <w:pPr>
+        <w:pStyle w:val="Heading4"/>
+      </w:pPr>
+      <w:r>
         <w:t>On pressing back button state is lost, see Activity lifecycle to maintain states.</w:t>
       </w:r>
     </w:p>
     <w:p>
       <w:pPr>
+        <w:pStyle w:val="Heading4"/>
+      </w:pPr>
+      <w:r>
+        <w:t>For date range, check if date shows</w:t>
+      </w:r>
+      <w:r>
+        <w:t xml:space="preserve"> in date picker</w:t>
+      </w:r>
+      <w:r>
+        <w:t xml:space="preserve"> if the start date is gone.</w:t>
+      </w:r>
+    </w:p>
+    <w:p>
+      <w:pPr>
         <w:pStyle w:val="Heading2"/>
       </w:pPr>
       <w:r>
-        <w:lastRenderedPageBreak/>
         <w:t>Good to have</w:t>
       </w:r>
     </w:p>
@@ -1180,7 +1278,7 @@
           <w:lang w:val="en-IN" w:eastAsia="en-GB"/>
         </w:rPr>
       </w:pPr>
-      <w:hyperlink r:id="rId10" w:history="1">
+      <w:hyperlink r:id="rId11" w:history="1">
         <w:r>
           <w:rPr>
             <w:rFonts w:ascii="Times New Roman" w:eastAsia="Times New Roman" w:hAnsi="Times New Roman" w:cs="Times New Roman"/>
@@ -1210,7 +1308,7 @@
           <w:lang w:val="en-IN" w:eastAsia="en-GB"/>
         </w:rPr>
       </w:pPr>
-      <w:hyperlink r:id="rId11" w:history="1">
+      <w:hyperlink r:id="rId12" w:history="1">
         <w:r>
           <w:rPr>
             <w:rFonts w:ascii="Times New Roman" w:eastAsia="Times New Roman" w:hAnsi="Times New Roman" w:cs="Times New Roman"/>
@@ -1240,7 +1338,7 @@
           <w:lang w:val="en-IN" w:eastAsia="en-GB"/>
         </w:rPr>
       </w:pPr>
-      <w:hyperlink r:id="rId12" w:history="1">
+      <w:hyperlink r:id="rId13" w:history="1">
         <w:r>
           <w:rPr>
             <w:rFonts w:ascii="Times New Roman" w:eastAsia="Times New Roman" w:hAnsi="Times New Roman" w:cs="Times New Roman"/>
@@ -1346,26 +1444,35 @@
     </w:p>
     <w:p>
       <w:pPr>
-        <w:pStyle w:val="Heading2"/>
-      </w:pPr>
-      <w:r>
-        <w:t>References</w:t>
-      </w:r>
-    </w:p>
-    <w:p>
-      <w:pPr>
-        <w:pStyle w:val="Heading3"/>
-      </w:pPr>
-      <w:r>
-        <w:t>Dependency Injection:</w:t>
-      </w:r>
-    </w:p>
-    <w:p>
-      <w:pPr>
         <w:pStyle w:val="ListParagraph"/>
         <w:ind w:left="1080"/>
-      </w:pPr>
-      <w:hyperlink r:id="rId13" w:history="1">
+        <w:rPr>
+          <w:lang w:val="en-IN" w:eastAsia="en-GB"/>
+        </w:rPr>
+      </w:pPr>
+    </w:p>
+    <w:p>
+      <w:pPr>
+        <w:pStyle w:val="Heading2"/>
+      </w:pPr>
+      <w:r>
+        <w:t>References</w:t>
+      </w:r>
+    </w:p>
+    <w:p>
+      <w:pPr>
+        <w:pStyle w:val="Heading3"/>
+      </w:pPr>
+      <w:r>
+        <w:t>Dependency Injection:</w:t>
+      </w:r>
+    </w:p>
+    <w:p>
+      <w:pPr>
+        <w:pStyle w:val="ListParagraph"/>
+        <w:ind w:left="1080"/>
+      </w:pPr>
+      <w:hyperlink r:id="rId14" w:history="1">
         <w:r>
           <w:rPr>
             <w:rStyle w:val="Hyperlink"/>
@@ -1379,6 +1486,115 @@
         <w:pStyle w:val="Heading3"/>
       </w:pPr>
       <w:r>
+        <w:t xml:space="preserve">Transaction across multiple </w:t>
+      </w:r>
+      <w:proofErr w:type="spellStart"/>
+      <w:r>
+        <w:t>Daos</w:t>
+      </w:r>
+      <w:proofErr w:type="spellEnd"/>
+    </w:p>
+    <w:p>
+      <w:pPr>
+        <w:ind w:left="1080"/>
+      </w:pPr>
+      <w:hyperlink r:id="rId15" w:anchor="runintransaction" w:history="1">
+        <w:r>
+          <w:rPr>
+            <w:rStyle w:val="Hyperlink"/>
+            <w:rFonts w:eastAsiaTheme="majorEastAsia"/>
+          </w:rPr>
+          <w:t>https://developer.android.com/reference/android/arch/persistence/room/RoomDatabase.html#runintransaction</w:t>
+        </w:r>
+      </w:hyperlink>
+    </w:p>
+    <w:p>
+      <w:pPr>
+        <w:pStyle w:val="Heading3"/>
+        <w:numPr>
+          <w:ilvl w:val="0"/>
+          <w:numId w:val="0"/>
+        </w:numPr>
+        <w:ind w:left="1080"/>
+      </w:pPr>
+    </w:p>
+    <w:p>
+      <w:pPr>
+        <w:pStyle w:val="Heading3"/>
+      </w:pPr>
+      <w:r>
+        <w:t xml:space="preserve">Nested </w:t>
+      </w:r>
+      <w:proofErr w:type="spellStart"/>
+      <w:r>
+        <w:t>Daos</w:t>
+      </w:r>
+      <w:proofErr w:type="spellEnd"/>
+      <w:r>
+        <w:t xml:space="preserve"> in room</w:t>
+      </w:r>
+    </w:p>
+    <w:p>
+      <w:pPr>
+        <w:ind w:left="1080"/>
+      </w:pPr>
+      <w:hyperlink r:id="rId16" w:history="1">
+        <w:r>
+          <w:rPr>
+            <w:rStyle w:val="Hyperlink"/>
+            <w:rFonts w:eastAsiaTheme="majorEastAsia"/>
+          </w:rPr>
+          <w:t>https://stackoverflow.com/questions/46767224/android-room-daos-with-nested-daos</w:t>
+        </w:r>
+      </w:hyperlink>
+    </w:p>
+    <w:p>
+      <w:pPr>
+        <w:pStyle w:val="Heading3"/>
+        <w:numPr>
+          <w:ilvl w:val="0"/>
+          <w:numId w:val="0"/>
+        </w:numPr>
+        <w:ind w:left="1080"/>
+      </w:pPr>
+    </w:p>
+    <w:p>
+      <w:pPr>
+        <w:pStyle w:val="Heading3"/>
+      </w:pPr>
+      <w:r>
+        <w:t>Foreign Key constraints</w:t>
+      </w:r>
+    </w:p>
+    <w:p>
+      <w:pPr>
+        <w:ind w:left="360" w:firstLine="720"/>
+      </w:pPr>
+      <w:hyperlink r:id="rId17" w:history="1">
+        <w:r>
+          <w:rPr>
+            <w:rStyle w:val="Hyperlink"/>
+            <w:rFonts w:eastAsiaTheme="majorEastAsia"/>
+          </w:rPr>
+          <w:t>https://www.sqlitetutorial.net/sqlite-foreign-key/</w:t>
+        </w:r>
+      </w:hyperlink>
+    </w:p>
+    <w:p>
+      <w:pPr>
+        <w:pStyle w:val="Heading3"/>
+        <w:numPr>
+          <w:ilvl w:val="0"/>
+          <w:numId w:val="0"/>
+        </w:numPr>
+        <w:ind w:left="1080"/>
+      </w:pPr>
+    </w:p>
+    <w:p>
+      <w:pPr>
+        <w:pStyle w:val="Heading3"/>
+      </w:pPr>
+      <w:r>
         <w:t>Alert Dialog:</w:t>
       </w:r>
     </w:p>
@@ -1389,7 +1605,7 @@
           <w:rStyle w:val="Hyperlink"/>
         </w:rPr>
       </w:pPr>
-      <w:hyperlink r:id="rId14" w:history="1">
+      <w:hyperlink r:id="rId18" w:history="1">
         <w:r>
           <w:rPr>
             <w:rStyle w:val="Hyperlink"/>
@@ -1400,6 +1616,13 @@
     </w:p>
     <w:p>
       <w:pPr>
+        <w:rPr>
+          <w:rStyle w:val="Hyperlink"/>
+        </w:rPr>
+      </w:pPr>
+    </w:p>
+    <w:p>
+      <w:pPr>
         <w:ind w:left="1080"/>
         <w:rPr>
           <w:rStyle w:val="Hyperlink"/>
@@ -1407,7 +1630,7 @@
       </w:pPr>
     </w:p>
     <w:p>
-      <w:hyperlink r:id="rId15" w:history="1">
+      <w:hyperlink r:id="rId19" w:history="1">
         <w:r>
           <w:rPr>
             <w:rStyle w:val="Hyperlink"/>
@@ -1430,6 +1653,7 @@
         <w:ind w:left="1080"/>
       </w:pPr>
       <w:r>
+        <w:lastRenderedPageBreak/>
         <w:t xml:space="preserve">create table </w:t>
       </w:r>
       <w:proofErr w:type="spellStart"/>
@@ -1824,7 +2048,7 @@
       </w:pPr>
     </w:p>
     <w:sectPr>
-      <w:footerReference w:type="default" r:id="rId16"/>
+      <w:footerReference w:type="default" r:id="rId20"/>
       <w:pgSz w:w="11907" w:h="16839" w:code="9"/>
       <w:pgMar w:top="1440" w:right="1800" w:bottom="1080" w:left="1800" w:header="720" w:footer="720" w:gutter="0"/>
       <w:cols w:space="720"/>
@@ -1922,6 +2146,92 @@
 <file path=word/numbering.xml><?xml version="1.0" encoding="utf-8"?>
 <w:numbering xmlns:wpc="http://schemas.microsoft.com/office/word/2010/wordprocessingCanvas" xmlns:cx="http://schemas.microsoft.com/office/drawing/2014/chartex" xmlns:cx1="http://schemas.microsoft.com/office/drawing/2015/9/8/chartex" xmlns:cx2="http://schemas.microsoft.com/office/drawing/2015/10/21/chartex" xmlns:cx3="http://schemas.microsoft.com/office/drawing/2016/5/9/chartex" xmlns:cx4="http://schemas.microsoft.com/office/drawing/2016/5/10/chartex" xmlns:cx5="http://schemas.microsoft.com/office/drawing/2016/5/11/chartex" xmlns:cx6="http://schemas.microsoft.com/office/drawing/2016/5/12/chartex" xmlns:cx7="http://schemas.microsoft.com/office/drawing/2016/5/13/chartex" xmlns:cx8="http://schemas.microsoft.com/office/drawing/2016/5/14/chartex" xmlns:mc="http://schemas.openxmlformats.org/markup-compatibility/2006" xmlns:aink="http://schemas.microsoft.com/office/drawing/2016/ink" xmlns:am3d="http://schemas.microsoft.com/office/drawing/2017/model3d" xmlns:o="urn:schemas-microsoft-com:office:office" xmlns:r="http://schemas.openxmlformats.org/officeDocument/2006/relationships" xmlns:m="http://schemas.openxmlformats.org/officeDocument/2006/math" xmlns:v="urn:schemas-microsoft-com:vml" xmlns:wp14="http://schemas.microsoft.com/office/word/2010/wordprocessingDrawing" xmlns:wp="http://schemas.openxmlformats.org/drawingml/2006/wordprocessingDrawing" xmlns:w10="urn:schemas-microsoft-com:office:word" xmlns:w="http://schemas.openxmlformats.org/wordprocessingml/2006/main" xmlns:w14="http://schemas.microsoft.com/office/word/2010/wordml" xmlns:w15="http://schemas.microsoft.com/office/word/2012/wordml" xmlns:w16cex="http://schemas.microsoft.com/office/word/2018/wordml/cex" xmlns:w16cid="http://schemas.microsoft.com/office/word/2016/wordml/cid" xmlns:w16="http://schemas.microsoft.com/office/word/2018/wordml" xmlns:w16se="http://schemas.microsoft.com/office/word/2015/wordml/symex" xmlns:wpg="http://schemas.microsoft.com/office/word/2010/wordprocessingGroup" xmlns:wpi="http://schemas.microsoft.com/office/word/2010/wordprocessingInk" xmlns:wne="http://schemas.microsoft.com/office/word/2006/wordml" xmlns:wps="http://schemas.microsoft.com/office/word/2010/wordprocessingShape" mc:Ignorable="w14 w15 w16se w16cid w16 w16cex wp14">
   <w:abstractNum w:abstractNumId="0" w15:restartNumberingAfterBreak="0">
+    <w:nsid w:val="089B5E89"/>
+    <w:multiLevelType w:val="hybridMultilevel"/>
+    <w:tmpl w:val="D7C8C8DA"/>
+    <w:lvl w:ilvl="0" w:tplc="08090013">
+      <w:start w:val="1"/>
+      <w:numFmt w:val="upperRoman"/>
+      <w:lvlText w:val="%1."/>
+      <w:lvlJc w:val="right"/>
+      <w:pPr>
+        <w:ind w:left="1800" w:hanging="360"/>
+      </w:pPr>
+    </w:lvl>
+    <w:lvl w:ilvl="1" w:tplc="08090019" w:tentative="1">
+      <w:start w:val="1"/>
+      <w:numFmt w:val="lowerLetter"/>
+      <w:lvlText w:val="%2."/>
+      <w:lvlJc w:val="left"/>
+      <w:pPr>
+        <w:ind w:left="2520" w:hanging="360"/>
+      </w:pPr>
+    </w:lvl>
+    <w:lvl w:ilvl="2" w:tplc="0809001B" w:tentative="1">
+      <w:start w:val="1"/>
+      <w:numFmt w:val="lowerRoman"/>
+      <w:lvlText w:val="%3."/>
+      <w:lvlJc w:val="right"/>
+      <w:pPr>
+        <w:ind w:left="3240" w:hanging="180"/>
+      </w:pPr>
+    </w:lvl>
+    <w:lvl w:ilvl="3" w:tplc="0809000F" w:tentative="1">
+      <w:start w:val="1"/>
+      <w:numFmt w:val="decimal"/>
+      <w:lvlText w:val="%4."/>
+      <w:lvlJc w:val="left"/>
+      <w:pPr>
+        <w:ind w:left="3960" w:hanging="360"/>
+      </w:pPr>
+    </w:lvl>
+    <w:lvl w:ilvl="4" w:tplc="08090019" w:tentative="1">
+      <w:start w:val="1"/>
+      <w:numFmt w:val="lowerLetter"/>
+      <w:lvlText w:val="%5."/>
+      <w:lvlJc w:val="left"/>
+      <w:pPr>
+        <w:ind w:left="4680" w:hanging="360"/>
+      </w:pPr>
+    </w:lvl>
+    <w:lvl w:ilvl="5" w:tplc="0809001B" w:tentative="1">
+      <w:start w:val="1"/>
+      <w:numFmt w:val="lowerRoman"/>
+      <w:lvlText w:val="%6."/>
+      <w:lvlJc w:val="right"/>
+      <w:pPr>
+        <w:ind w:left="5400" w:hanging="180"/>
+      </w:pPr>
+    </w:lvl>
+    <w:lvl w:ilvl="6" w:tplc="0809000F" w:tentative="1">
+      <w:start w:val="1"/>
+      <w:numFmt w:val="decimal"/>
+      <w:lvlText w:val="%7."/>
+      <w:lvlJc w:val="left"/>
+      <w:pPr>
+        <w:ind w:left="6120" w:hanging="360"/>
+      </w:pPr>
+    </w:lvl>
+    <w:lvl w:ilvl="7" w:tplc="08090019" w:tentative="1">
+      <w:start w:val="1"/>
+      <w:numFmt w:val="lowerLetter"/>
+      <w:lvlText w:val="%8."/>
+      <w:lvlJc w:val="left"/>
+      <w:pPr>
+        <w:ind w:left="6840" w:hanging="360"/>
+      </w:pPr>
+    </w:lvl>
+    <w:lvl w:ilvl="8" w:tplc="0809001B" w:tentative="1">
+      <w:start w:val="1"/>
+      <w:numFmt w:val="lowerRoman"/>
+      <w:lvlText w:val="%9."/>
+      <w:lvlJc w:val="right"/>
+      <w:pPr>
+        <w:ind w:left="7560" w:hanging="180"/>
+      </w:pPr>
+    </w:lvl>
+  </w:abstractNum>
+  <w:abstractNum w:abstractNumId="1" w15:restartNumberingAfterBreak="0">
     <w:nsid w:val="0DCB492A"/>
     <w:multiLevelType w:val="hybridMultilevel"/>
     <w:tmpl w:val="157A3B98"/>
@@ -2034,7 +2344,7 @@
       </w:rPr>
     </w:lvl>
   </w:abstractNum>
-  <w:abstractNum w:abstractNumId="1" w15:restartNumberingAfterBreak="0">
+  <w:abstractNum w:abstractNumId="2" w15:restartNumberingAfterBreak="0">
     <w:nsid w:val="14A47C5B"/>
     <w:multiLevelType w:val="hybridMultilevel"/>
     <w:tmpl w:val="EBB2AE70"/>
@@ -2120,7 +2430,7 @@
       </w:pPr>
     </w:lvl>
   </w:abstractNum>
-  <w:abstractNum w:abstractNumId="2" w15:restartNumberingAfterBreak="0">
+  <w:abstractNum w:abstractNumId="3" w15:restartNumberingAfterBreak="0">
     <w:nsid w:val="1C453D84"/>
     <w:multiLevelType w:val="hybridMultilevel"/>
     <w:tmpl w:val="64941512"/>
@@ -2206,7 +2516,7 @@
       </w:pPr>
     </w:lvl>
   </w:abstractNum>
-  <w:abstractNum w:abstractNumId="3" w15:restartNumberingAfterBreak="0">
+  <w:abstractNum w:abstractNumId="4" w15:restartNumberingAfterBreak="0">
     <w:nsid w:val="1F4130C5"/>
     <w:multiLevelType w:val="hybridMultilevel"/>
     <w:tmpl w:val="3EA0E802"/>
@@ -2292,7 +2602,7 @@
       </w:pPr>
     </w:lvl>
   </w:abstractNum>
-  <w:abstractNum w:abstractNumId="4" w15:restartNumberingAfterBreak="0">
+  <w:abstractNum w:abstractNumId="5" w15:restartNumberingAfterBreak="0">
     <w:nsid w:val="1FEE1906"/>
     <w:multiLevelType w:val="hybridMultilevel"/>
     <w:tmpl w:val="6CC06884"/>
@@ -2405,7 +2715,7 @@
       </w:rPr>
     </w:lvl>
   </w:abstractNum>
-  <w:abstractNum w:abstractNumId="5" w15:restartNumberingAfterBreak="0">
+  <w:abstractNum w:abstractNumId="6" w15:restartNumberingAfterBreak="0">
     <w:nsid w:val="20191E49"/>
     <w:multiLevelType w:val="hybridMultilevel"/>
     <w:tmpl w:val="257C6518"/>
@@ -2518,7 +2828,7 @@
       </w:rPr>
     </w:lvl>
   </w:abstractNum>
-  <w:abstractNum w:abstractNumId="6" w15:restartNumberingAfterBreak="0">
+  <w:abstractNum w:abstractNumId="7" w15:restartNumberingAfterBreak="0">
     <w:nsid w:val="39EC5D80"/>
     <w:multiLevelType w:val="hybridMultilevel"/>
     <w:tmpl w:val="7B12D2CA"/>
@@ -2604,7 +2914,7 @@
       </w:pPr>
     </w:lvl>
   </w:abstractNum>
-  <w:abstractNum w:abstractNumId="7" w15:restartNumberingAfterBreak="0">
+  <w:abstractNum w:abstractNumId="8" w15:restartNumberingAfterBreak="0">
     <w:nsid w:val="48FB0E3A"/>
     <w:multiLevelType w:val="multilevel"/>
     <w:tmpl w:val="D6E81BDE"/>
@@ -2726,7 +3036,7 @@
       </w:rPr>
     </w:lvl>
   </w:abstractNum>
-  <w:abstractNum w:abstractNumId="8" w15:restartNumberingAfterBreak="0">
+  <w:abstractNum w:abstractNumId="9" w15:restartNumberingAfterBreak="0">
     <w:nsid w:val="546B6488"/>
     <w:multiLevelType w:val="hybridMultilevel"/>
     <w:tmpl w:val="F49EE96A"/>
@@ -2812,7 +3122,7 @@
       </w:pPr>
     </w:lvl>
   </w:abstractNum>
-  <w:abstractNum w:abstractNumId="9" w15:restartNumberingAfterBreak="0">
+  <w:abstractNum w:abstractNumId="10" w15:restartNumberingAfterBreak="0">
     <w:nsid w:val="596656D1"/>
     <w:multiLevelType w:val="hybridMultilevel"/>
     <w:tmpl w:val="C3F420D0"/>
@@ -2925,7 +3235,7 @@
       </w:rPr>
     </w:lvl>
   </w:abstractNum>
-  <w:abstractNum w:abstractNumId="10" w15:restartNumberingAfterBreak="0">
+  <w:abstractNum w:abstractNumId="11" w15:restartNumberingAfterBreak="0">
     <w:nsid w:val="5CF140F3"/>
     <w:multiLevelType w:val="hybridMultilevel"/>
     <w:tmpl w:val="B3DA5C5E"/>
@@ -3011,7 +3321,7 @@
       </w:pPr>
     </w:lvl>
   </w:abstractNum>
-  <w:abstractNum w:abstractNumId="11" w15:restartNumberingAfterBreak="0">
+  <w:abstractNum w:abstractNumId="12" w15:restartNumberingAfterBreak="0">
     <w:nsid w:val="63B84494"/>
     <w:multiLevelType w:val="hybridMultilevel"/>
     <w:tmpl w:val="35427F66"/>
@@ -3097,7 +3407,7 @@
       </w:pPr>
     </w:lvl>
   </w:abstractNum>
-  <w:abstractNum w:abstractNumId="12" w15:restartNumberingAfterBreak="0">
+  <w:abstractNum w:abstractNumId="13" w15:restartNumberingAfterBreak="0">
     <w:nsid w:val="671722FF"/>
     <w:multiLevelType w:val="hybridMultilevel"/>
     <w:tmpl w:val="9B7A44A0"/>
@@ -3210,7 +3520,93 @@
       </w:rPr>
     </w:lvl>
   </w:abstractNum>
-  <w:abstractNum w:abstractNumId="13" w15:restartNumberingAfterBreak="0">
+  <w:abstractNum w:abstractNumId="14" w15:restartNumberingAfterBreak="0">
+    <w:nsid w:val="6E336836"/>
+    <w:multiLevelType w:val="hybridMultilevel"/>
+    <w:tmpl w:val="343655FC"/>
+    <w:lvl w:ilvl="0" w:tplc="08090013">
+      <w:start w:val="1"/>
+      <w:numFmt w:val="upperRoman"/>
+      <w:lvlText w:val="%1."/>
+      <w:lvlJc w:val="right"/>
+      <w:pPr>
+        <w:ind w:left="720" w:hanging="360"/>
+      </w:pPr>
+    </w:lvl>
+    <w:lvl w:ilvl="1" w:tplc="08090019" w:tentative="1">
+      <w:start w:val="1"/>
+      <w:numFmt w:val="lowerLetter"/>
+      <w:lvlText w:val="%2."/>
+      <w:lvlJc w:val="left"/>
+      <w:pPr>
+        <w:ind w:left="1440" w:hanging="360"/>
+      </w:pPr>
+    </w:lvl>
+    <w:lvl w:ilvl="2" w:tplc="0809001B" w:tentative="1">
+      <w:start w:val="1"/>
+      <w:numFmt w:val="lowerRoman"/>
+      <w:lvlText w:val="%3."/>
+      <w:lvlJc w:val="right"/>
+      <w:pPr>
+        <w:ind w:left="2160" w:hanging="180"/>
+      </w:pPr>
+    </w:lvl>
+    <w:lvl w:ilvl="3" w:tplc="0809000F" w:tentative="1">
+      <w:start w:val="1"/>
+      <w:numFmt w:val="decimal"/>
+      <w:lvlText w:val="%4."/>
+      <w:lvlJc w:val="left"/>
+      <w:pPr>
+        <w:ind w:left="2880" w:hanging="360"/>
+      </w:pPr>
+    </w:lvl>
+    <w:lvl w:ilvl="4" w:tplc="08090019" w:tentative="1">
+      <w:start w:val="1"/>
+      <w:numFmt w:val="lowerLetter"/>
+      <w:lvlText w:val="%5."/>
+      <w:lvlJc w:val="left"/>
+      <w:pPr>
+        <w:ind w:left="3600" w:hanging="360"/>
+      </w:pPr>
+    </w:lvl>
+    <w:lvl w:ilvl="5" w:tplc="0809001B" w:tentative="1">
+      <w:start w:val="1"/>
+      <w:numFmt w:val="lowerRoman"/>
+      <w:lvlText w:val="%6."/>
+      <w:lvlJc w:val="right"/>
+      <w:pPr>
+        <w:ind w:left="4320" w:hanging="180"/>
+      </w:pPr>
+    </w:lvl>
+    <w:lvl w:ilvl="6" w:tplc="0809000F" w:tentative="1">
+      <w:start w:val="1"/>
+      <w:numFmt w:val="decimal"/>
+      <w:lvlText w:val="%7."/>
+      <w:lvlJc w:val="left"/>
+      <w:pPr>
+        <w:ind w:left="5040" w:hanging="360"/>
+      </w:pPr>
+    </w:lvl>
+    <w:lvl w:ilvl="7" w:tplc="08090019" w:tentative="1">
+      <w:start w:val="1"/>
+      <w:numFmt w:val="lowerLetter"/>
+      <w:lvlText w:val="%8."/>
+      <w:lvlJc w:val="left"/>
+      <w:pPr>
+        <w:ind w:left="5760" w:hanging="360"/>
+      </w:pPr>
+    </w:lvl>
+    <w:lvl w:ilvl="8" w:tplc="0809001B" w:tentative="1">
+      <w:start w:val="1"/>
+      <w:numFmt w:val="lowerRoman"/>
+      <w:lvlText w:val="%9."/>
+      <w:lvlJc w:val="right"/>
+      <w:pPr>
+        <w:ind w:left="6480" w:hanging="180"/>
+      </w:pPr>
+    </w:lvl>
+  </w:abstractNum>
+  <w:abstractNum w:abstractNumId="15" w15:restartNumberingAfterBreak="0">
     <w:nsid w:val="747F7254"/>
     <w:multiLevelType w:val="hybridMultilevel"/>
     <w:tmpl w:val="7D78F20A"/>
@@ -3323,7 +3719,93 @@
       </w:rPr>
     </w:lvl>
   </w:abstractNum>
-  <w:abstractNum w:abstractNumId="14" w15:restartNumberingAfterBreak="0">
+  <w:abstractNum w:abstractNumId="16" w15:restartNumberingAfterBreak="0">
+    <w:nsid w:val="74BF030C"/>
+    <w:multiLevelType w:val="hybridMultilevel"/>
+    <w:tmpl w:val="1DA216F4"/>
+    <w:lvl w:ilvl="0" w:tplc="0809001B">
+      <w:start w:val="1"/>
+      <w:numFmt w:val="lowerRoman"/>
+      <w:lvlText w:val="%1."/>
+      <w:lvlJc w:val="right"/>
+      <w:pPr>
+        <w:ind w:left="720" w:hanging="360"/>
+      </w:pPr>
+    </w:lvl>
+    <w:lvl w:ilvl="1" w:tplc="08090019" w:tentative="1">
+      <w:start w:val="1"/>
+      <w:numFmt w:val="lowerLetter"/>
+      <w:lvlText w:val="%2."/>
+      <w:lvlJc w:val="left"/>
+      <w:pPr>
+        <w:ind w:left="1440" w:hanging="360"/>
+      </w:pPr>
+    </w:lvl>
+    <w:lvl w:ilvl="2" w:tplc="0809001B" w:tentative="1">
+      <w:start w:val="1"/>
+      <w:numFmt w:val="lowerRoman"/>
+      <w:lvlText w:val="%3."/>
+      <w:lvlJc w:val="right"/>
+      <w:pPr>
+        <w:ind w:left="2160" w:hanging="180"/>
+      </w:pPr>
+    </w:lvl>
+    <w:lvl w:ilvl="3" w:tplc="0809000F" w:tentative="1">
+      <w:start w:val="1"/>
+      <w:numFmt w:val="decimal"/>
+      <w:lvlText w:val="%4."/>
+      <w:lvlJc w:val="left"/>
+      <w:pPr>
+        <w:ind w:left="2880" w:hanging="360"/>
+      </w:pPr>
+    </w:lvl>
+    <w:lvl w:ilvl="4" w:tplc="08090019" w:tentative="1">
+      <w:start w:val="1"/>
+      <w:numFmt w:val="lowerLetter"/>
+      <w:lvlText w:val="%5."/>
+      <w:lvlJc w:val="left"/>
+      <w:pPr>
+        <w:ind w:left="3600" w:hanging="360"/>
+      </w:pPr>
+    </w:lvl>
+    <w:lvl w:ilvl="5" w:tplc="0809001B" w:tentative="1">
+      <w:start w:val="1"/>
+      <w:numFmt w:val="lowerRoman"/>
+      <w:lvlText w:val="%6."/>
+      <w:lvlJc w:val="right"/>
+      <w:pPr>
+        <w:ind w:left="4320" w:hanging="180"/>
+      </w:pPr>
+    </w:lvl>
+    <w:lvl w:ilvl="6" w:tplc="0809000F" w:tentative="1">
+      <w:start w:val="1"/>
+      <w:numFmt w:val="decimal"/>
+      <w:lvlText w:val="%7."/>
+      <w:lvlJc w:val="left"/>
+      <w:pPr>
+        <w:ind w:left="5040" w:hanging="360"/>
+      </w:pPr>
+    </w:lvl>
+    <w:lvl w:ilvl="7" w:tplc="08090019" w:tentative="1">
+      <w:start w:val="1"/>
+      <w:numFmt w:val="lowerLetter"/>
+      <w:lvlText w:val="%8."/>
+      <w:lvlJc w:val="left"/>
+      <w:pPr>
+        <w:ind w:left="5760" w:hanging="360"/>
+      </w:pPr>
+    </w:lvl>
+    <w:lvl w:ilvl="8" w:tplc="0809001B" w:tentative="1">
+      <w:start w:val="1"/>
+      <w:numFmt w:val="lowerRoman"/>
+      <w:lvlText w:val="%9."/>
+      <w:lvlJc w:val="right"/>
+      <w:pPr>
+        <w:ind w:left="6480" w:hanging="180"/>
+      </w:pPr>
+    </w:lvl>
+  </w:abstractNum>
+  <w:abstractNum w:abstractNumId="17" w15:restartNumberingAfterBreak="0">
     <w:nsid w:val="7EDE4C9A"/>
     <w:multiLevelType w:val="hybridMultilevel"/>
     <w:tmpl w:val="EE304C24"/>
@@ -3410,52 +3892,61 @@
     </w:lvl>
   </w:abstractNum>
   <w:num w:numId="1">
+    <w:abstractNumId w:val="8"/>
+  </w:num>
+  <w:num w:numId="2">
     <w:abstractNumId w:val="7"/>
   </w:num>
-  <w:num w:numId="2">
+  <w:num w:numId="3">
+    <w:abstractNumId w:val="8"/>
+  </w:num>
+  <w:num w:numId="4">
+    <w:abstractNumId w:val="11"/>
+  </w:num>
+  <w:num w:numId="5">
+    <w:abstractNumId w:val="5"/>
+  </w:num>
+  <w:num w:numId="6">
+    <w:abstractNumId w:val="4"/>
+  </w:num>
+  <w:num w:numId="7">
+    <w:abstractNumId w:val="2"/>
+  </w:num>
+  <w:num w:numId="8">
+    <w:abstractNumId w:val="13"/>
+  </w:num>
+  <w:num w:numId="9">
+    <w:abstractNumId w:val="15"/>
+  </w:num>
+  <w:num w:numId="10">
+    <w:abstractNumId w:val="3"/>
+  </w:num>
+  <w:num w:numId="11">
+    <w:abstractNumId w:val="1"/>
+  </w:num>
+  <w:num w:numId="12">
+    <w:abstractNumId w:val="17"/>
+  </w:num>
+  <w:num w:numId="13">
     <w:abstractNumId w:val="6"/>
   </w:num>
-  <w:num w:numId="3">
-    <w:abstractNumId w:val="7"/>
-  </w:num>
-  <w:num w:numId="4">
+  <w:num w:numId="14">
     <w:abstractNumId w:val="10"/>
   </w:num>
-  <w:num w:numId="5">
-    <w:abstractNumId w:val="4"/>
-  </w:num>
-  <w:num w:numId="6">
-    <w:abstractNumId w:val="3"/>
-  </w:num>
-  <w:num w:numId="7">
-    <w:abstractNumId w:val="1"/>
-  </w:num>
-  <w:num w:numId="8">
+  <w:num w:numId="15">
     <w:abstractNumId w:val="12"/>
   </w:num>
-  <w:num w:numId="9">
-    <w:abstractNumId w:val="13"/>
+  <w:num w:numId="16">
+    <w:abstractNumId w:val="9"/>
   </w:num>
-  <w:num w:numId="10">
-    <w:abstractNumId w:val="2"/>
-  </w:num>
-  <w:num w:numId="11">
+  <w:num w:numId="17">
     <w:abstractNumId w:val="0"/>
   </w:num>
-  <w:num w:numId="12">
+  <w:num w:numId="18">
     <w:abstractNumId w:val="14"/>
   </w:num>
-  <w:num w:numId="13">
-    <w:abstractNumId w:val="5"/>
-  </w:num>
-  <w:num w:numId="14">
-    <w:abstractNumId w:val="9"/>
-  </w:num>
-  <w:num w:numId="15">
-    <w:abstractNumId w:val="11"/>
-  </w:num>
-  <w:num w:numId="16">
-    <w:abstractNumId w:val="8"/>
+  <w:num w:numId="19">
+    <w:abstractNumId w:val="16"/>
   </w:num>
 </w:numbering>
 </file>

</xml_diff>

<commit_message>
Changes for animations in profile list and sorting based on active profiles and names
</commit_message>
<xml_diff>
--- a/Documents/Alertless.docx
+++ b/Documents/Alertless.docx
@@ -43,7 +43,15 @@
         <w:t>provide</w:t>
       </w:r>
       <w:r>
-        <w:t xml:space="preserve"> the developers of Alertless app </w:t>
+        <w:t xml:space="preserve"> the developers of </w:t>
+      </w:r>
+      <w:proofErr w:type="spellStart"/>
+      <w:r>
+        <w:t>Alertless</w:t>
+      </w:r>
+      <w:proofErr w:type="spellEnd"/>
+      <w:r>
+        <w:t xml:space="preserve"> app </w:t>
       </w:r>
       <w:r>
         <w:t xml:space="preserve">a clear understanding of the requirements, underlying architecture, </w:t>
@@ -129,7 +137,15 @@
         <w:t xml:space="preserve"> Also, users might want a particular group of notifications to be disabled for a specific period of time or occasion and enabled the remaining time. </w:t>
       </w:r>
       <w:r>
-        <w:t xml:space="preserve"> This is where the Alertless app comes into picture</w:t>
+        <w:t xml:space="preserve"> This is where the </w:t>
+      </w:r>
+      <w:proofErr w:type="spellStart"/>
+      <w:r>
+        <w:t>Alertless</w:t>
+      </w:r>
+      <w:proofErr w:type="spellEnd"/>
+      <w:r>
+        <w:t xml:space="preserve"> app comes into picture</w:t>
       </w:r>
       <w:r>
         <w:t xml:space="preserve"> which provides a solution to both the problems.</w:t>
@@ -147,14 +163,27 @@
       <w:r>
         <w:t xml:space="preserve">The </w:t>
       </w:r>
-      <w:r>
-        <w:t>Alertless app will provide users a way to centrally control (enable/disable) notifications of all the apps installed in his/her system</w:t>
+      <w:proofErr w:type="spellStart"/>
+      <w:r>
+        <w:t>Alertless</w:t>
+      </w:r>
+      <w:proofErr w:type="spellEnd"/>
+      <w:r>
+        <w:t xml:space="preserve"> app will provide users a way to centrally control (enable/disable) notifications of all the apps installed in his/her system</w:t>
       </w:r>
       <w:r>
         <w:t xml:space="preserve"> on a profile by profile basis. A profile defines an event or an occasion for which the user wants to enable/disable a certain group of notifications. </w:t>
       </w:r>
       <w:r>
-        <w:t>Below are the features that will be supported by the Alertless app:</w:t>
+        <w:t xml:space="preserve">Below are the features that will be supported by the </w:t>
+      </w:r>
+      <w:proofErr w:type="spellStart"/>
+      <w:r>
+        <w:t>Alertless</w:t>
+      </w:r>
+      <w:proofErr w:type="spellEnd"/>
+      <w:r>
+        <w:t xml:space="preserve"> app:</w:t>
       </w:r>
     </w:p>
     <w:p>
@@ -393,6 +422,7 @@
           <w:spacing w:val="0"/>
         </w:rPr>
       </w:pPr>
+      <w:proofErr w:type="spellStart"/>
       <w:r>
         <w:rPr>
           <w:rFonts w:asciiTheme="minorHAnsi" w:eastAsiaTheme="minorHAnsi" w:hAnsiTheme="minorHAnsi" w:cstheme="minorBidi"/>
@@ -411,6 +441,7 @@
         </w:rPr>
         <w:t>Details</w:t>
       </w:r>
+      <w:proofErr w:type="spellEnd"/>
     </w:p>
     <w:p>
       <w:pPr>
@@ -426,6 +457,7 @@
           <w:spacing w:val="0"/>
         </w:rPr>
       </w:pPr>
+      <w:proofErr w:type="spellStart"/>
       <w:r>
         <w:rPr>
           <w:rFonts w:asciiTheme="minorHAnsi" w:eastAsiaTheme="minorHAnsi" w:hAnsiTheme="minorHAnsi" w:cstheme="minorBidi"/>
@@ -444,6 +476,7 @@
         </w:rPr>
         <w:t>Details</w:t>
       </w:r>
+      <w:proofErr w:type="spellEnd"/>
     </w:p>
     <w:p>
       <w:pPr>
@@ -459,6 +492,7 @@
           <w:spacing w:val="0"/>
         </w:rPr>
       </w:pPr>
+      <w:proofErr w:type="spellStart"/>
       <w:r>
         <w:rPr>
           <w:rFonts w:asciiTheme="minorHAnsi" w:eastAsiaTheme="minorHAnsi" w:hAnsiTheme="minorHAnsi" w:cstheme="minorBidi"/>
@@ -468,6 +502,7 @@
         </w:rPr>
         <w:t>ProfileApp</w:t>
       </w:r>
+      <w:proofErr w:type="spellEnd"/>
     </w:p>
     <w:p>
       <w:pPr>
@@ -483,6 +518,7 @@
           <w:spacing w:val="0"/>
         </w:rPr>
       </w:pPr>
+      <w:proofErr w:type="spellStart"/>
       <w:r>
         <w:rPr>
           <w:rFonts w:asciiTheme="minorHAnsi" w:eastAsiaTheme="minorHAnsi" w:hAnsiTheme="minorHAnsi" w:cstheme="minorBidi"/>
@@ -501,6 +537,7 @@
         </w:rPr>
         <w:t>Range</w:t>
       </w:r>
+      <w:proofErr w:type="spellEnd"/>
     </w:p>
     <w:p>
       <w:pPr>
@@ -540,6 +577,7 @@
           <w:spacing w:val="0"/>
         </w:rPr>
       </w:pPr>
+      <w:proofErr w:type="spellStart"/>
       <w:r>
         <w:rPr>
           <w:rFonts w:asciiTheme="minorHAnsi" w:eastAsiaTheme="minorHAnsi" w:hAnsiTheme="minorHAnsi" w:cstheme="minorBidi"/>
@@ -549,6 +587,7 @@
         </w:rPr>
         <w:t>WeekSchedule</w:t>
       </w:r>
+      <w:proofErr w:type="spellEnd"/>
       <w:r>
         <w:rPr>
           <w:rFonts w:asciiTheme="minorHAnsi" w:eastAsiaTheme="minorHAnsi" w:hAnsiTheme="minorHAnsi" w:cstheme="minorBidi"/>
@@ -605,6 +644,7 @@
           <w:spacing w:val="0"/>
         </w:rPr>
       </w:pPr>
+      <w:proofErr w:type="spellStart"/>
       <w:r>
         <w:rPr>
           <w:rFonts w:asciiTheme="minorHAnsi" w:eastAsiaTheme="minorHAnsi" w:hAnsiTheme="minorHAnsi" w:cstheme="minorBidi"/>
@@ -614,6 +654,7 @@
         </w:rPr>
         <w:t>ProfileSchedule</w:t>
       </w:r>
+      <w:proofErr w:type="spellEnd"/>
     </w:p>
     <w:p>
       <w:pPr>
@@ -658,8 +699,21 @@
           <w:numId w:val="12"/>
         </w:numPr>
       </w:pPr>
-      <w:r>
-        <w:t>ScheduleType (Enum)</w:t>
+      <w:proofErr w:type="spellStart"/>
+      <w:r>
+        <w:t>ScheduleType</w:t>
+      </w:r>
+      <w:proofErr w:type="spellEnd"/>
+      <w:r>
+        <w:t xml:space="preserve"> (</w:t>
+      </w:r>
+      <w:proofErr w:type="spellStart"/>
+      <w:r>
+        <w:t>Enum</w:t>
+      </w:r>
+      <w:proofErr w:type="spellEnd"/>
+      <w:r>
+        <w:t>)</w:t>
       </w:r>
     </w:p>
     <w:p>
@@ -682,9 +736,11 @@
           <w:numId w:val="11"/>
         </w:numPr>
       </w:pPr>
+      <w:proofErr w:type="spellStart"/>
       <w:r>
         <w:t>ProfileDetails</w:t>
       </w:r>
+      <w:proofErr w:type="spellEnd"/>
     </w:p>
     <w:p>
       <w:pPr>
@@ -695,7 +751,15 @@
         </w:numPr>
       </w:pPr>
       <w:r>
-        <w:t>List&lt;AppDetails&gt;</w:t>
+        <w:t>List&lt;</w:t>
+      </w:r>
+      <w:proofErr w:type="spellStart"/>
+      <w:r>
+        <w:t>AppDetails</w:t>
+      </w:r>
+      <w:proofErr w:type="spellEnd"/>
+      <w:r>
+        <w:t>&gt;</w:t>
       </w:r>
     </w:p>
     <w:p>
@@ -720,6 +784,7 @@
           <w:color w:val="000000" w:themeColor="text1"/>
         </w:rPr>
       </w:pPr>
+      <w:proofErr w:type="spellStart"/>
       <w:r>
         <w:rPr>
           <w:rFonts w:asciiTheme="minorHAnsi" w:eastAsiaTheme="minorHAnsi" w:hAnsiTheme="minorHAnsi" w:cstheme="minorBidi"/>
@@ -731,14 +796,17 @@
         <w:lastRenderedPageBreak/>
         <w:t>NotificationListenerService</w:t>
       </w:r>
+      <w:proofErr w:type="spellEnd"/>
     </w:p>
     <w:p>
       <w:pPr>
         <w:ind w:left="993"/>
       </w:pPr>
+      <w:proofErr w:type="spellStart"/>
       <w:r>
         <w:t>NotificationListenerService</w:t>
       </w:r>
+      <w:proofErr w:type="spellEnd"/>
       <w:r>
         <w:t xml:space="preserve"> (NLS)</w:t>
       </w:r>
@@ -756,7 +824,23 @@
         <w:t xml:space="preserve">helps us </w:t>
       </w:r>
       <w:r>
-        <w:t>detect and manage other apps notifications. Whenever notifications are posted or removed NLS callback methods are called. Our system will override the NLS callback methods to take custom actions depending on which profiles are active.</w:t>
+        <w:t xml:space="preserve">detect and manage other apps notifications. Whenever notifications are posted or removed NLS </w:t>
+      </w:r>
+      <w:proofErr w:type="spellStart"/>
+      <w:r>
+        <w:t>callback</w:t>
+      </w:r>
+      <w:proofErr w:type="spellEnd"/>
+      <w:r>
+        <w:t xml:space="preserve"> methods are called. Our system will override the NLS </w:t>
+      </w:r>
+      <w:proofErr w:type="spellStart"/>
+      <w:r>
+        <w:t>callback</w:t>
+      </w:r>
+      <w:proofErr w:type="spellEnd"/>
+      <w:r>
+        <w:t xml:space="preserve"> methods to take custom actions depending on which profiles are active.</w:t>
       </w:r>
       <w:r>
         <w:t xml:space="preserve"> </w:t>
@@ -804,9 +888,11 @@
           <w:numId w:val="4"/>
         </w:numPr>
       </w:pPr>
+      <w:proofErr w:type="spellStart"/>
       <w:r>
         <w:t>ProfileEditor</w:t>
       </w:r>
+      <w:proofErr w:type="spellEnd"/>
     </w:p>
     <w:p>
       <w:pPr>
@@ -816,9 +902,11 @@
           <w:numId w:val="4"/>
         </w:numPr>
       </w:pPr>
+      <w:proofErr w:type="spellStart"/>
       <w:r>
         <w:t>SchedulePicker</w:t>
       </w:r>
+      <w:proofErr w:type="spellEnd"/>
     </w:p>
     <w:p>
       <w:pPr>
@@ -828,9 +916,11 @@
           <w:numId w:val="4"/>
         </w:numPr>
       </w:pPr>
+      <w:proofErr w:type="spellStart"/>
       <w:r>
         <w:t>AppSelector</w:t>
       </w:r>
+      <w:proofErr w:type="spellEnd"/>
     </w:p>
     <w:p>
       <w:pPr>
@@ -840,16 +930,26 @@
           <w:numId w:val="4"/>
         </w:numPr>
       </w:pPr>
+      <w:proofErr w:type="spellStart"/>
       <w:r>
         <w:t>NotificationManager</w:t>
       </w:r>
+      <w:proofErr w:type="spellEnd"/>
     </w:p>
     <w:p>
       <w:pPr>
         <w:ind w:left="993"/>
       </w:pPr>
       <w:r>
-        <w:t xml:space="preserve">The ProfileEditor </w:t>
+        <w:t xml:space="preserve">The </w:t>
+      </w:r>
+      <w:proofErr w:type="spellStart"/>
+      <w:r>
+        <w:t>ProfileEditor</w:t>
+      </w:r>
+      <w:proofErr w:type="spellEnd"/>
+      <w:r>
+        <w:t xml:space="preserve"> </w:t>
       </w:r>
       <w:r>
         <w:t>creates a Profile Object from</w:t>
@@ -866,11 +966,16 @@
           <w:numId w:val="5"/>
         </w:numPr>
       </w:pPr>
+      <w:proofErr w:type="spellStart"/>
       <w:r>
         <w:t>Profile</w:t>
       </w:r>
       <w:r>
-        <w:t>Details (from User)</w:t>
+        <w:t>Details</w:t>
+      </w:r>
+      <w:proofErr w:type="spellEnd"/>
+      <w:r>
+        <w:t xml:space="preserve"> (from User)</w:t>
       </w:r>
     </w:p>
     <w:p>
@@ -884,14 +989,24 @@
       <w:r>
         <w:t>List&lt;</w:t>
       </w:r>
+      <w:proofErr w:type="spellStart"/>
       <w:r>
         <w:t>AppDetails</w:t>
       </w:r>
+      <w:proofErr w:type="spellEnd"/>
       <w:r>
         <w:t>&gt;</w:t>
       </w:r>
       <w:r>
-        <w:t xml:space="preserve"> (from AppSelector Service)</w:t>
+        <w:t xml:space="preserve"> (from </w:t>
+      </w:r>
+      <w:proofErr w:type="spellStart"/>
+      <w:r>
+        <w:t>AppSelector</w:t>
+      </w:r>
+      <w:proofErr w:type="spellEnd"/>
+      <w:r>
+        <w:t xml:space="preserve"> Service)</w:t>
       </w:r>
     </w:p>
     <w:p>
@@ -903,7 +1018,15 @@
         </w:numPr>
       </w:pPr>
       <w:r>
-        <w:t>List&lt;Schedule&gt; (from SchedulePicker Service)</w:t>
+        <w:t xml:space="preserve">List&lt;Schedule&gt; (from </w:t>
+      </w:r>
+      <w:proofErr w:type="spellStart"/>
+      <w:r>
+        <w:t>SchedulePicker</w:t>
+      </w:r>
+      <w:proofErr w:type="spellEnd"/>
+      <w:r>
+        <w:t xml:space="preserve"> Service)</w:t>
       </w:r>
     </w:p>
     <w:p>
@@ -962,7 +1085,15 @@
         <w:pStyle w:val="Heading5"/>
       </w:pPr>
       <w:r>
-        <w:t>Development of MainActivity which lists profiles</w:t>
+        <w:t xml:space="preserve">Development of </w:t>
+      </w:r>
+      <w:proofErr w:type="spellStart"/>
+      <w:r>
+        <w:t>MainActivity</w:t>
+      </w:r>
+      <w:proofErr w:type="spellEnd"/>
+      <w:r>
+        <w:t xml:space="preserve"> which lists profiles</w:t>
       </w:r>
     </w:p>
     <w:p>
@@ -970,32 +1101,52 @@
         <w:pStyle w:val="Heading5"/>
       </w:pPr>
       <w:r>
-        <w:t>Development of ProfileEditActivity</w:t>
-      </w:r>
+        <w:t xml:space="preserve">Development of </w:t>
+      </w:r>
+      <w:proofErr w:type="spellStart"/>
+      <w:r>
+        <w:t>ProfileEditActivity</w:t>
+      </w:r>
+      <w:proofErr w:type="spellEnd"/>
     </w:p>
     <w:p>
       <w:pPr>
         <w:pStyle w:val="Heading5"/>
       </w:pPr>
       <w:r>
-        <w:t>Development of SchedulerActivity</w:t>
-      </w:r>
+        <w:t xml:space="preserve">Development of </w:t>
+      </w:r>
+      <w:proofErr w:type="spellStart"/>
+      <w:r>
+        <w:t>SchedulerActivity</w:t>
+      </w:r>
+      <w:proofErr w:type="spellEnd"/>
     </w:p>
     <w:p>
       <w:pPr>
         <w:pStyle w:val="Heading5"/>
       </w:pPr>
       <w:r>
-        <w:t>Development of AppSelectorActivity</w:t>
-      </w:r>
+        <w:t xml:space="preserve">Development of </w:t>
+      </w:r>
+      <w:proofErr w:type="spellStart"/>
+      <w:r>
+        <w:t>AppSelectorActivity</w:t>
+      </w:r>
+      <w:proofErr w:type="spellEnd"/>
     </w:p>
     <w:p>
       <w:pPr>
         <w:pStyle w:val="Heading5"/>
       </w:pPr>
       <w:r>
-        <w:t>Development of AlertNotfiyService</w:t>
-      </w:r>
+        <w:t xml:space="preserve">Development of </w:t>
+      </w:r>
+      <w:proofErr w:type="spellStart"/>
+      <w:r>
+        <w:t>AlertNotfiyService</w:t>
+      </w:r>
+      <w:proofErr w:type="spellEnd"/>
     </w:p>
     <w:p>
       <w:pPr>
@@ -1231,6 +1382,38 @@
       </w:r>
       <w:r>
         <w:t xml:space="preserve"> if the start date is gone.</w:t>
+      </w:r>
+    </w:p>
+    <w:p>
+      <w:pPr>
+        <w:pStyle w:val="Heading4"/>
+      </w:pPr>
+      <w:r>
+        <w:t xml:space="preserve">Unsaved profile name </w:t>
+      </w:r>
+      <w:proofErr w:type="gramStart"/>
+      <w:r>
+        <w:t>delete</w:t>
+      </w:r>
+      <w:proofErr w:type="gramEnd"/>
+      <w:r>
+        <w:t xml:space="preserve"> fails</w:t>
+      </w:r>
+    </w:p>
+    <w:p>
+      <w:pPr>
+        <w:pStyle w:val="Heading4"/>
+      </w:pPr>
+      <w:r>
+        <w:t>Animation when moving enabled/disabled items together in recycler list</w:t>
+      </w:r>
+    </w:p>
+    <w:p>
+      <w:pPr>
+        <w:pStyle w:val="Heading4"/>
+      </w:pPr>
+      <w:r>
+        <w:t>Check diff between top and bottom back button, which one is better ?</w:t>
       </w:r>
     </w:p>
     <w:p>
@@ -1385,7 +1568,21 @@
         <w:rPr>
           <w:lang w:val="en-IN" w:eastAsia="en-GB"/>
         </w:rPr>
-        <w:t>Use LiveData with Room so that UI refreshes as database changes</w:t>
+        <w:t xml:space="preserve">Use </w:t>
+      </w:r>
+      <w:proofErr w:type="spellStart"/>
+      <w:r>
+        <w:rPr>
+          <w:lang w:val="en-IN" w:eastAsia="en-GB"/>
+        </w:rPr>
+        <w:t>LiveData</w:t>
+      </w:r>
+      <w:proofErr w:type="spellEnd"/>
+      <w:r>
+        <w:rPr>
+          <w:lang w:val="en-IN" w:eastAsia="en-GB"/>
+        </w:rPr>
+        <w:t xml:space="preserve"> with Room so that UI refreshes as database changes</w:t>
       </w:r>
     </w:p>
     <w:p>
@@ -1653,7 +1850,6 @@
         <w:ind w:left="1080"/>
       </w:pPr>
       <w:r>
-        <w:lastRenderedPageBreak/>
         <w:t xml:space="preserve">create table </w:t>
       </w:r>
       <w:proofErr w:type="spellStart"/>

</xml_diff>

<commit_message>
Show all User apps in AppSelectorActivity
</commit_message>
<xml_diff>
--- a/Documents/Alertless.docx
+++ b/Documents/Alertless.docx
@@ -1375,6 +1375,14 @@
         <w:pStyle w:val="Heading4"/>
       </w:pPr>
       <w:r>
+        <w:t>Add loading GIF when loading all apps in AppSelectorActivity</w:t>
+      </w:r>
+    </w:p>
+    <w:p>
+      <w:pPr>
+        <w:pStyle w:val="Heading4"/>
+      </w:pPr>
+      <w:r>
         <w:t>For date range, check if date shows</w:t>
       </w:r>
       <w:r>
@@ -1413,7 +1421,44 @@
         <w:pStyle w:val="Heading4"/>
       </w:pPr>
       <w:r>
-        <w:t>Check diff between top and bottom back button, which one is better ?</w:t>
+        <w:t xml:space="preserve">Check diff between top and bottom back button, which one is </w:t>
+      </w:r>
+      <w:proofErr w:type="gramStart"/>
+      <w:r>
+        <w:t>better ?</w:t>
+      </w:r>
+      <w:proofErr w:type="gramEnd"/>
+    </w:p>
+    <w:p>
+      <w:pPr>
+        <w:pStyle w:val="Heading4"/>
+      </w:pPr>
+      <w:r>
+        <w:t>Popup dialog for delete profile.</w:t>
+      </w:r>
+    </w:p>
+    <w:p>
+      <w:pPr>
+        <w:pStyle w:val="Heading4"/>
+      </w:pPr>
+      <w:r>
+        <w:t>Do not allow special character in profile names and limit length to 20 char</w:t>
+      </w:r>
+    </w:p>
+    <w:p>
+      <w:pPr>
+        <w:pStyle w:val="Heading4"/>
+      </w:pPr>
+      <w:r>
+        <w:t>After profile save, return to main activity</w:t>
+      </w:r>
+    </w:p>
+    <w:p>
+      <w:pPr>
+        <w:pStyle w:val="Heading4"/>
+      </w:pPr>
+      <w:r>
+        <w:t>Allow profile deletion from main activity</w:t>
       </w:r>
     </w:p>
     <w:p>
@@ -1760,6 +1805,7 @@
         <w:pStyle w:val="Heading3"/>
       </w:pPr>
       <w:r>
+        <w:lastRenderedPageBreak/>
         <w:t>Foreign Key constraints</w:t>
       </w:r>
     </w:p>

</xml_diff>

<commit_message>
First working App, other changes include: 1. Inclusion of AlertNotifyService 2. Support for Apps selection for a profile 3. Added Diffutils (need to be used later) 4. Changes for working prototype
</commit_message>
<xml_diff>
--- a/Documents/Alertless.docx
+++ b/Documents/Alertless.docx
@@ -1345,6 +1345,17 @@
         <w:pStyle w:val="Heading4"/>
       </w:pPr>
       <w:r>
+        <w:t xml:space="preserve">Fix </w:t>
+      </w:r>
+      <w:r>
+        <w:t>resource leak in AppFetchTask</w:t>
+      </w:r>
+    </w:p>
+    <w:p>
+      <w:pPr>
+        <w:pStyle w:val="Heading4"/>
+      </w:pPr>
+      <w:r>
         <w:t>Null Checks at different layers</w:t>
       </w:r>
       <w:r>
@@ -1460,6 +1471,59 @@
       <w:r>
         <w:t>Allow profile deletion from main activity</w:t>
       </w:r>
+    </w:p>
+    <w:p>
+      <w:pPr>
+        <w:pStyle w:val="Heading4"/>
+      </w:pPr>
+      <w:r>
+        <w:t>Show app icons in app selector activity</w:t>
+      </w:r>
+    </w:p>
+    <w:p>
+      <w:pPr>
+        <w:pStyle w:val="Heading4"/>
+      </w:pPr>
+      <w:r>
+        <w:t>Improve code for update cases like multirange schedule so that, for update we don’t have to delete and then do insert</w:t>
+      </w:r>
+      <w:r>
+        <w:t xml:space="preserve"> (write own </w:t>
+      </w:r>
+      <w:proofErr w:type="spellStart"/>
+      <w:r>
+        <w:t>diffutils</w:t>
+      </w:r>
+      <w:proofErr w:type="spellEnd"/>
+      <w:r>
+        <w:t>)</w:t>
+      </w:r>
+    </w:p>
+    <w:p>
+      <w:pPr>
+        <w:pStyle w:val="Heading4"/>
+      </w:pPr>
+      <w:r>
+        <w:t>Check if we need to recover notification when profile is turned off</w:t>
+      </w:r>
+    </w:p>
+    <w:p>
+      <w:pPr>
+        <w:pStyle w:val="Heading4"/>
+      </w:pPr>
+      <w:r>
+        <w:t>Tracker to see, how many notifications have been silent on a day.</w:t>
+      </w:r>
+    </w:p>
+    <w:p>
+      <w:pPr>
+        <w:pStyle w:val="Heading4"/>
+        <w:numPr>
+          <w:ilvl w:val="0"/>
+          <w:numId w:val="0"/>
+        </w:numPr>
+        <w:ind w:left="1440" w:hanging="360"/>
+      </w:pPr>
     </w:p>
     <w:p>
       <w:pPr>
@@ -1728,6 +1792,7 @@
         <w:pStyle w:val="Heading3"/>
       </w:pPr>
       <w:r>
+        <w:lastRenderedPageBreak/>
         <w:t xml:space="preserve">Transaction across multiple </w:t>
       </w:r>
       <w:proofErr w:type="spellStart"/>
@@ -1805,7 +1870,6 @@
         <w:pStyle w:val="Heading3"/>
       </w:pPr>
       <w:r>
-        <w:lastRenderedPageBreak/>
         <w:t>Foreign Key constraints</w:t>
       </w:r>
     </w:p>

</xml_diff>

<commit_message>
1. App Icons support in app selector 2. List borders added 3. minor changes
</commit_message>
<xml_diff>
--- a/Documents/Alertless.docx
+++ b/Documents/Alertless.docx
@@ -1518,6 +1518,22 @@
     <w:p>
       <w:pPr>
         <w:pStyle w:val="Heading4"/>
+      </w:pPr>
+      <w:r>
+        <w:t xml:space="preserve">App List view, do not load icon in </w:t>
+      </w:r>
+      <w:proofErr w:type="spellStart"/>
+      <w:r>
+        <w:t>onBindView</w:t>
+      </w:r>
+      <w:proofErr w:type="spellEnd"/>
+      <w:r>
+        <w:t>(), instead load all icons on activity start and pass to AppListAdapter</w:t>
+      </w:r>
+    </w:p>
+    <w:p>
+      <w:pPr>
+        <w:pStyle w:val="Heading4"/>
         <w:numPr>
           <w:ilvl w:val="0"/>
           <w:numId w:val="0"/>
@@ -1792,7 +1808,6 @@
         <w:pStyle w:val="Heading3"/>
       </w:pPr>
       <w:r>
-        <w:lastRenderedPageBreak/>
         <w:t xml:space="preserve">Transaction across multiple </w:t>
       </w:r>
       <w:proofErr w:type="spellStart"/>

</xml_diff>

<commit_message>
Changes for showing apps in Profile edit activity and action mode support for profile list, other changes include : 1. Removed unnecessary map from AppListAdapter and ProfileListAdapter 2. Support to provide custom Function for id comparison in DiffCallBack 3. Added other vector icons
</commit_message>
<xml_diff>
--- a/Documents/Alertless.docx
+++ b/Documents/Alertless.docx
@@ -1345,6 +1345,14 @@
         <w:pStyle w:val="Heading4"/>
       </w:pPr>
       <w:r>
+        <w:t>Improve layout to support multiple phones</w:t>
+      </w:r>
+    </w:p>
+    <w:p>
+      <w:pPr>
+        <w:pStyle w:val="Heading4"/>
+      </w:pPr>
+      <w:r>
         <w:t xml:space="preserve">Fix </w:t>
       </w:r>
       <w:r>
@@ -1523,13 +1531,23 @@
         <w:t xml:space="preserve">App List view, do not load icon in </w:t>
       </w:r>
       <w:proofErr w:type="spellStart"/>
+      <w:proofErr w:type="gramStart"/>
       <w:r>
         <w:t>onBindView</w:t>
       </w:r>
       <w:proofErr w:type="spellEnd"/>
       <w:r>
-        <w:t>(), instead load all icons on activity start and pass to AppListAdapter</w:t>
-      </w:r>
+        <w:t>(</w:t>
+      </w:r>
+      <w:proofErr w:type="gramEnd"/>
+      <w:r>
+        <w:t xml:space="preserve">), instead load all icons on activity start and pass to </w:t>
+      </w:r>
+      <w:proofErr w:type="spellStart"/>
+      <w:r>
+        <w:t>AppListAdapter</w:t>
+      </w:r>
+      <w:proofErr w:type="spellEnd"/>
     </w:p>
     <w:p>
       <w:pPr>
@@ -1786,6 +1804,7 @@
         <w:pStyle w:val="Heading3"/>
       </w:pPr>
       <w:r>
+        <w:lastRenderedPageBreak/>
         <w:t>Dependency Injection:</w:t>
       </w:r>
     </w:p>

</xml_diff>

<commit_message>
Corrected setting all user apps
</commit_message>
<xml_diff>
--- a/Documents/Alertless.docx
+++ b/Documents/Alertless.docx
@@ -1552,6 +1552,14 @@
     <w:p>
       <w:pPr>
         <w:pStyle w:val="Heading4"/>
+      </w:pPr>
+      <w:r>
+        <w:t>Get app crash logs in android phone</w:t>
+      </w:r>
+    </w:p>
+    <w:p>
+      <w:pPr>
+        <w:pStyle w:val="Heading4"/>
         <w:numPr>
           <w:ilvl w:val="0"/>
           <w:numId w:val="0"/>
@@ -1796,6 +1804,7 @@
         <w:pStyle w:val="Heading2"/>
       </w:pPr>
       <w:r>
+        <w:lastRenderedPageBreak/>
         <w:t>References</w:t>
       </w:r>
     </w:p>
@@ -1804,7 +1813,6 @@
         <w:pStyle w:val="Heading3"/>
       </w:pPr>
       <w:r>
-        <w:lastRenderedPageBreak/>
         <w:t>Dependency Injection:</w:t>
       </w:r>
     </w:p>

</xml_diff>

<commit_message>
1. Added cache for all user apps icons 2. changes to maintain state on clicking back button
</commit_message>
<xml_diff>
--- a/Documents/Alertless.docx
+++ b/Documents/Alertless.docx
@@ -1353,6 +1353,30 @@
         <w:pStyle w:val="Heading4"/>
       </w:pPr>
       <w:r>
+        <w:t>Store all apps list in cache</w:t>
+      </w:r>
+    </w:p>
+    <w:p>
+      <w:pPr>
+        <w:pStyle w:val="Heading4"/>
+      </w:pPr>
+      <w:r>
+        <w:t>Should silent list adapter be removed, if no then should loading sign be shown?</w:t>
+      </w:r>
+    </w:p>
+    <w:p>
+      <w:pPr>
+        <w:pStyle w:val="Heading4"/>
+      </w:pPr>
+      <w:r>
+        <w:t>Turn auto-rotate option off</w:t>
+      </w:r>
+    </w:p>
+    <w:p>
+      <w:pPr>
+        <w:pStyle w:val="Heading4"/>
+      </w:pPr>
+      <w:r>
         <w:t xml:space="preserve">Fix </w:t>
       </w:r>
       <w:r>
@@ -1384,16 +1408,49 @@
     <w:p>
       <w:pPr>
         <w:pStyle w:val="Heading4"/>
-      </w:pPr>
-      <w:r>
+        <w:rPr>
+          <w:highlight w:val="green"/>
+        </w:rPr>
+      </w:pPr>
+      <w:r>
+        <w:rPr>
+          <w:highlight w:val="green"/>
+        </w:rPr>
         <w:t>On pressing back button state is lost, see Activity lifecycle to maintain states.</w:t>
       </w:r>
+      <w:r>
+        <w:rPr>
+          <w:highlight w:val="green"/>
+        </w:rPr>
+        <w:t xml:space="preserve"> (Fix : </w:t>
+      </w:r>
+      <w:hyperlink r:id="rId11" w:history="1">
+        <w:r>
+          <w:rPr>
+            <w:rStyle w:val="Hyperlink"/>
+            <w:highlight w:val="green"/>
+          </w:rPr>
+          <w:t>https://android.jlelse.eu/android-activity-launch-mode-e0df1aa72242</w:t>
+        </w:r>
+      </w:hyperlink>
+      <w:r>
+        <w:rPr>
+          <w:highlight w:val="green"/>
+        </w:rPr>
+        <w:t xml:space="preserve"> )</w:t>
+      </w:r>
     </w:p>
     <w:p>
       <w:pPr>
         <w:pStyle w:val="Heading4"/>
-      </w:pPr>
-      <w:r>
+        <w:rPr>
+          <w:highlight w:val="green"/>
+        </w:rPr>
+      </w:pPr>
+      <w:r>
+        <w:rPr>
+          <w:highlight w:val="green"/>
+        </w:rPr>
         <w:t>Add loading GIF when loading all apps in AppSelectorActivity</w:t>
       </w:r>
     </w:p>
@@ -1430,8 +1487,14 @@
     <w:p>
       <w:pPr>
         <w:pStyle w:val="Heading4"/>
-      </w:pPr>
-      <w:r>
+        <w:rPr>
+          <w:highlight w:val="green"/>
+        </w:rPr>
+      </w:pPr>
+      <w:r>
+        <w:rPr>
+          <w:highlight w:val="green"/>
+        </w:rPr>
         <w:t>Animation when moving enabled/disabled items together in recycler list</w:t>
       </w:r>
     </w:p>
@@ -1467,24 +1530,42 @@
     <w:p>
       <w:pPr>
         <w:pStyle w:val="Heading4"/>
-      </w:pPr>
-      <w:r>
+        <w:rPr>
+          <w:highlight w:val="green"/>
+        </w:rPr>
+      </w:pPr>
+      <w:r>
+        <w:rPr>
+          <w:highlight w:val="green"/>
+        </w:rPr>
         <w:t>After profile save, return to main activity</w:t>
       </w:r>
     </w:p>
     <w:p>
       <w:pPr>
         <w:pStyle w:val="Heading4"/>
-      </w:pPr>
-      <w:r>
+        <w:rPr>
+          <w:highlight w:val="green"/>
+        </w:rPr>
+      </w:pPr>
+      <w:r>
+        <w:rPr>
+          <w:highlight w:val="green"/>
+        </w:rPr>
         <w:t>Allow profile deletion from main activity</w:t>
       </w:r>
     </w:p>
     <w:p>
       <w:pPr>
         <w:pStyle w:val="Heading4"/>
-      </w:pPr>
-      <w:r>
+        <w:rPr>
+          <w:highlight w:val="green"/>
+        </w:rPr>
+      </w:pPr>
+      <w:r>
+        <w:rPr>
+          <w:highlight w:val="green"/>
+        </w:rPr>
         <w:t>Show app icons in app selector activity</w:t>
       </w:r>
     </w:p>
@@ -1612,7 +1693,7 @@
           <w:lang w:val="en-IN" w:eastAsia="en-GB"/>
         </w:rPr>
       </w:pPr>
-      <w:hyperlink r:id="rId11" w:history="1">
+      <w:hyperlink r:id="rId12" w:history="1">
         <w:r>
           <w:rPr>
             <w:rFonts w:ascii="Times New Roman" w:eastAsia="Times New Roman" w:hAnsi="Times New Roman" w:cs="Times New Roman"/>
@@ -1642,7 +1723,7 @@
           <w:lang w:val="en-IN" w:eastAsia="en-GB"/>
         </w:rPr>
       </w:pPr>
-      <w:hyperlink r:id="rId12" w:history="1">
+      <w:hyperlink r:id="rId13" w:history="1">
         <w:r>
           <w:rPr>
             <w:rFonts w:ascii="Times New Roman" w:eastAsia="Times New Roman" w:hAnsi="Times New Roman" w:cs="Times New Roman"/>
@@ -1672,7 +1753,7 @@
           <w:lang w:val="en-IN" w:eastAsia="en-GB"/>
         </w:rPr>
       </w:pPr>
-      <w:hyperlink r:id="rId13" w:history="1">
+      <w:hyperlink r:id="rId14" w:history="1">
         <w:r>
           <w:rPr>
             <w:rFonts w:ascii="Times New Roman" w:eastAsia="Times New Roman" w:hAnsi="Times New Roman" w:cs="Times New Roman"/>
@@ -1751,6 +1832,7 @@
         <w:rPr>
           <w:lang w:val="en-IN" w:eastAsia="en-GB"/>
         </w:rPr>
+        <w:lastRenderedPageBreak/>
         <w:t>Make a generic Repository class, All repositories extend that.</w:t>
       </w:r>
     </w:p>
@@ -1804,7 +1886,6 @@
         <w:pStyle w:val="Heading2"/>
       </w:pPr>
       <w:r>
-        <w:lastRenderedPageBreak/>
         <w:t>References</w:t>
       </w:r>
     </w:p>
@@ -1821,7 +1902,7 @@
         <w:pStyle w:val="ListParagraph"/>
         <w:ind w:left="1080"/>
       </w:pPr>
-      <w:hyperlink r:id="rId14" w:history="1">
+      <w:hyperlink r:id="rId15" w:history="1">
         <w:r>
           <w:rPr>
             <w:rStyle w:val="Hyperlink"/>
@@ -1847,7 +1928,7 @@
       <w:pPr>
         <w:ind w:left="1080"/>
       </w:pPr>
-      <w:hyperlink r:id="rId15" w:anchor="runintransaction" w:history="1">
+      <w:hyperlink r:id="rId16" w:anchor="runintransaction" w:history="1">
         <w:r>
           <w:rPr>
             <w:rStyle w:val="Hyperlink"/>
@@ -1887,7 +1968,7 @@
       <w:pPr>
         <w:ind w:left="1080"/>
       </w:pPr>
-      <w:hyperlink r:id="rId16" w:history="1">
+      <w:hyperlink r:id="rId17" w:history="1">
         <w:r>
           <w:rPr>
             <w:rStyle w:val="Hyperlink"/>
@@ -1919,7 +2000,7 @@
       <w:pPr>
         <w:ind w:left="360" w:firstLine="720"/>
       </w:pPr>
-      <w:hyperlink r:id="rId17" w:history="1">
+      <w:hyperlink r:id="rId18" w:history="1">
         <w:r>
           <w:rPr>
             <w:rStyle w:val="Hyperlink"/>
@@ -1954,7 +2035,7 @@
           <w:rStyle w:val="Hyperlink"/>
         </w:rPr>
       </w:pPr>
-      <w:hyperlink r:id="rId18" w:history="1">
+      <w:hyperlink r:id="rId19" w:history="1">
         <w:r>
           <w:rPr>
             <w:rStyle w:val="Hyperlink"/>
@@ -1979,7 +2060,7 @@
       </w:pPr>
     </w:p>
     <w:p>
-      <w:hyperlink r:id="rId19" w:history="1">
+      <w:hyperlink r:id="rId20" w:history="1">
         <w:r>
           <w:rPr>
             <w:rStyle w:val="Hyperlink"/>
@@ -2299,6 +2380,7 @@
         <w:ind w:left="1080"/>
       </w:pPr>
       <w:r>
+        <w:lastRenderedPageBreak/>
         <w:t xml:space="preserve">having count(distinct </w:t>
       </w:r>
       <w:proofErr w:type="spellStart"/>
@@ -2396,7 +2478,7 @@
       </w:pPr>
     </w:p>
     <w:sectPr>
-      <w:footerReference w:type="default" r:id="rId20"/>
+      <w:footerReference w:type="default" r:id="rId21"/>
       <w:pgSz w:w="11907" w:h="16839" w:code="9"/>
       <w:pgMar w:top="1440" w:right="1800" w:bottom="1080" w:left="1800" w:header="720" w:footer="720" w:gutter="0"/>
       <w:cols w:space="720"/>

</xml_diff>

<commit_message>
changes for pop-up dialog to add/update profile name
</commit_message>
<xml_diff>
--- a/Documents/Alertless.docx
+++ b/Documents/Alertless.docx
@@ -1351,8 +1351,36 @@
     <w:p>
       <w:pPr>
         <w:pStyle w:val="Heading4"/>
-      </w:pPr>
-      <w:r>
+        <w:rPr>
+          <w:highlight w:val="green"/>
+        </w:rPr>
+      </w:pPr>
+      <w:r>
+        <w:rPr>
+          <w:highlight w:val="green"/>
+        </w:rPr>
+        <w:t>Editing name of saved profile overlaps items.</w:t>
+      </w:r>
+    </w:p>
+    <w:p>
+      <w:pPr>
+        <w:pStyle w:val="Heading4"/>
+      </w:pPr>
+      <w:r>
+        <w:t>Multiple toasts for mutes notifications for AlertNotifyService.</w:t>
+      </w:r>
+    </w:p>
+    <w:p>
+      <w:pPr>
+        <w:pStyle w:val="Heading4"/>
+        <w:rPr>
+          <w:highlight w:val="green"/>
+        </w:rPr>
+      </w:pPr>
+      <w:r>
+        <w:rPr>
+          <w:highlight w:val="green"/>
+        </w:rPr>
         <w:t>Store all apps list in cache</w:t>
       </w:r>
     </w:p>
@@ -1832,7 +1860,6 @@
         <w:rPr>
           <w:lang w:val="en-IN" w:eastAsia="en-GB"/>
         </w:rPr>
-        <w:lastRenderedPageBreak/>
         <w:t>Make a generic Repository class, All repositories extend that.</w:t>
       </w:r>
     </w:p>
@@ -2311,6 +2338,7 @@
         <w:ind w:left="1080"/>
       </w:pPr>
       <w:r>
+        <w:lastRenderedPageBreak/>
         <w:t xml:space="preserve">where </w:t>
       </w:r>
       <w:proofErr w:type="spellStart"/>
@@ -2380,7 +2408,6 @@
         <w:ind w:left="1080"/>
       </w:pPr>
       <w:r>
-        <w:lastRenderedPageBreak/>
         <w:t xml:space="preserve">having count(distinct </w:t>
       </w:r>
       <w:proofErr w:type="spellStart"/>
@@ -4377,6 +4404,12 @@
   </w:num>
   <w:num w:numId="19">
     <w:abstractNumId w:val="16"/>
+  </w:num>
+  <w:num w:numId="20">
+    <w:abstractNumId w:val="8"/>
+  </w:num>
+  <w:num w:numId="21">
+    <w:abstractNumId w:val="8"/>
   </w:num>
 </w:numbering>
 </file>

</xml_diff>

<commit_message>
changes for expandable muted apps in profile edit activity
</commit_message>
<xml_diff>
--- a/Documents/Alertless.docx
+++ b/Documents/Alertless.docx
@@ -1345,6 +1345,38 @@
         <w:pStyle w:val="Heading4"/>
       </w:pPr>
       <w:r>
+        <w:t>Redesign list view items and remaining things</w:t>
+      </w:r>
+    </w:p>
+    <w:p>
+      <w:pPr>
+        <w:pStyle w:val="Heading4"/>
+      </w:pPr>
+      <w:r>
+        <w:t>Profile name dialog re-design, as edit text not visible in small phones</w:t>
+      </w:r>
+    </w:p>
+    <w:p>
+      <w:pPr>
+        <w:pStyle w:val="Heading4"/>
+      </w:pPr>
+      <w:r>
+        <w:t>Why previous dates are visible?</w:t>
+      </w:r>
+    </w:p>
+    <w:p>
+      <w:pPr>
+        <w:pStyle w:val="Heading4"/>
+      </w:pPr>
+      <w:r>
+        <w:t>Allow user to deselect all weekdays as well</w:t>
+      </w:r>
+    </w:p>
+    <w:p>
+      <w:pPr>
+        <w:pStyle w:val="Heading4"/>
+      </w:pPr>
+      <w:r>
         <w:t>Improve layout to support multiple phones</w:t>
       </w:r>
     </w:p>
@@ -1688,6 +1720,7 @@
         <w:pStyle w:val="Heading4"/>
       </w:pPr>
       <w:r>
+        <w:lastRenderedPageBreak/>
         <w:t>Improve code for update cases like multirange schedule so that, for update we don’t have to delete and then do insert</w:t>
       </w:r>
       <w:r>
@@ -1723,7 +1756,6 @@
         <w:pStyle w:val="Heading4"/>
       </w:pPr>
       <w:r>
-        <w:lastRenderedPageBreak/>
         <w:t xml:space="preserve">App List view, do not load icon in </w:t>
       </w:r>
       <w:proofErr w:type="spellStart"/>
@@ -2197,6 +2229,7 @@
         <w:ind w:left="1080"/>
       </w:pPr>
       <w:r>
+        <w:lastRenderedPageBreak/>
         <w:t xml:space="preserve">create table </w:t>
       </w:r>
       <w:proofErr w:type="spellStart"/>
@@ -2266,7 +2299,6 @@
         <w:ind w:left="1080"/>
       </w:pPr>
       <w:r>
-        <w:lastRenderedPageBreak/>
         <w:t xml:space="preserve">insert into </w:t>
       </w:r>
       <w:proofErr w:type="spellStart"/>

</xml_diff>

<commit_message>
1. Change to restrict to portrait mode only 2. Changes to support alert dialog for different screen sizes 3. Changes to open/close keyboard for profile name alert dialog 4. General changes across all layouts to support different screen sizes
</commit_message>
<xml_diff>
--- a/Documents/Alertless.docx
+++ b/Documents/Alertless.docx
@@ -1343,16 +1343,46 @@
     <w:p>
       <w:pPr>
         <w:pStyle w:val="Heading4"/>
-      </w:pPr>
-      <w:r>
-        <w:t>Redesign list view items and remaining things</w:t>
+        <w:rPr>
+          <w:highlight w:val="green"/>
+        </w:rPr>
+      </w:pPr>
+      <w:r>
+        <w:rPr>
+          <w:highlight w:val="green"/>
+        </w:rPr>
+        <w:t xml:space="preserve">Redesign list view items and </w:t>
+      </w:r>
+      <w:r>
+        <w:rPr>
+          <w:highlight w:val="green"/>
+        </w:rPr>
+        <w:t>alert dialog</w:t>
+      </w:r>
+      <w:r>
+        <w:rPr>
+          <w:highlight w:val="green"/>
+        </w:rPr>
+        <w:t xml:space="preserve"> </w:t>
+      </w:r>
+      <w:r>
+        <w:rPr>
+          <w:highlight w:val="green"/>
+        </w:rPr>
+        <w:t>for different screen sizes</w:t>
       </w:r>
     </w:p>
     <w:p>
       <w:pPr>
         <w:pStyle w:val="Heading4"/>
-      </w:pPr>
-      <w:r>
+        <w:rPr>
+          <w:highlight w:val="green"/>
+        </w:rPr>
+      </w:pPr>
+      <w:r>
+        <w:rPr>
+          <w:highlight w:val="green"/>
+        </w:rPr>
         <w:t>Profile name dialog re-design, as edit text not visible in small phones</w:t>
       </w:r>
     </w:p>
@@ -1361,7 +1391,13 @@
         <w:pStyle w:val="Heading4"/>
       </w:pPr>
       <w:r>
-        <w:t>Why previous dates are visible?</w:t>
+        <w:t xml:space="preserve">Why previous dates are </w:t>
+      </w:r>
+      <w:r>
+        <w:t>allowed</w:t>
+      </w:r>
+      <w:r>
+        <w:t>?</w:t>
       </w:r>
     </w:p>
     <w:p>
@@ -1375,8 +1411,14 @@
     <w:p>
       <w:pPr>
         <w:pStyle w:val="Heading4"/>
-      </w:pPr>
-      <w:r>
+        <w:rPr>
+          <w:highlight w:val="green"/>
+        </w:rPr>
+      </w:pPr>
+      <w:r>
+        <w:rPr>
+          <w:highlight w:val="green"/>
+        </w:rPr>
         <w:t>Improve layout to support multiple phones</w:t>
       </w:r>
     </w:p>
@@ -1386,6 +1428,25 @@
       </w:pPr>
       <w:r>
         <w:t>When no schedule is configured or no muted apps, show this info on profile edit activity</w:t>
+      </w:r>
+    </w:p>
+    <w:p>
+      <w:pPr>
+        <w:pStyle w:val="Heading4"/>
+      </w:pPr>
+      <w:r>
+        <w:t>Few system apps like</w:t>
+      </w:r>
+      <w:r>
+        <w:t xml:space="preserve"> chrome, messaging, </w:t>
+      </w:r>
+      <w:proofErr w:type="spellStart"/>
+      <w:r>
+        <w:t>playstore</w:t>
+      </w:r>
+      <w:proofErr w:type="spellEnd"/>
+      <w:r>
+        <w:t>, not shown in user app list</w:t>
       </w:r>
     </w:p>
     <w:p>
@@ -1417,129 +1478,105 @@
         <w:pStyle w:val="Heading4"/>
       </w:pPr>
       <w:r>
-        <w:t>Convert linear layouts to constraint layouts</w:t>
-      </w:r>
-      <w:r>
-        <w:t xml:space="preserve"> (</w:t>
+        <w:t>Show schedule info on profile edit activity</w:t>
+      </w:r>
+    </w:p>
+    <w:p>
+      <w:pPr>
+        <w:pStyle w:val="Heading4"/>
+      </w:pPr>
+      <w:r>
+        <w:t>Add profiles heading in main acitivity</w:t>
+      </w:r>
+    </w:p>
+    <w:p>
+      <w:pPr>
+        <w:pStyle w:val="Heading4"/>
+        <w:rPr>
+          <w:highlight w:val="green"/>
+        </w:rPr>
+      </w:pPr>
+      <w:r>
+        <w:rPr>
+          <w:highlight w:val="green"/>
+        </w:rPr>
+        <w:t>Editing name of saved profile overlaps items.</w:t>
+      </w:r>
+    </w:p>
+    <w:p>
+      <w:pPr>
+        <w:pStyle w:val="Heading4"/>
+      </w:pPr>
+      <w:r>
+        <w:t>Multiple toasts for mutes notifications for AlertNotifyService.</w:t>
+      </w:r>
+    </w:p>
+    <w:p>
+      <w:pPr>
+        <w:pStyle w:val="Heading4"/>
+        <w:rPr>
+          <w:highlight w:val="green"/>
+        </w:rPr>
+      </w:pPr>
+      <w:r>
+        <w:rPr>
+          <w:highlight w:val="green"/>
+        </w:rPr>
+        <w:t>Store all apps list in cache</w:t>
+      </w:r>
+    </w:p>
+    <w:p>
+      <w:pPr>
+        <w:pStyle w:val="Heading4"/>
+      </w:pPr>
+      <w:r>
+        <w:t>Should silent list adapter be removed, if no then should loading sign be shown?</w:t>
+      </w:r>
+    </w:p>
+    <w:p>
+      <w:pPr>
+        <w:pStyle w:val="Heading4"/>
+        <w:rPr>
+          <w:highlight w:val="green"/>
+        </w:rPr>
+      </w:pPr>
+      <w:r>
+        <w:rPr>
+          <w:highlight w:val="green"/>
+        </w:rPr>
+        <w:t>Turn auto-rotate option off</w:t>
+      </w:r>
+    </w:p>
+    <w:p>
+      <w:pPr>
+        <w:pStyle w:val="Heading4"/>
+      </w:pPr>
+      <w:r>
+        <w:t>Ask for Notification access permission on installing app</w:t>
+      </w:r>
+    </w:p>
+    <w:p>
+      <w:pPr>
+        <w:pStyle w:val="Heading4"/>
+      </w:pPr>
+      <w:r>
+        <w:t xml:space="preserve">Fix </w:t>
+      </w:r>
+      <w:r>
+        <w:t>resource leak in AppFetchTask</w:t>
+      </w:r>
+    </w:p>
+    <w:p>
+      <w:pPr>
+        <w:pStyle w:val="Heading4"/>
+      </w:pPr>
+      <w:r>
+        <w:t>Null Checks at different layers</w:t>
+      </w:r>
+      <w:r>
+        <w:br/>
       </w:r>
       <w:hyperlink r:id="rId10" w:history="1">
-        <w:r>
-          <w:rPr>
-            <w:rStyle w:val="Hyperlink"/>
-          </w:rPr>
-          <w:t>https://developer.android.com/training/multiscreen/screensizes</w:t>
-        </w:r>
-      </w:hyperlink>
-      <w:r>
-        <w:t>)</w:t>
-      </w:r>
-    </w:p>
-    <w:p>
-      <w:pPr>
-        <w:pStyle w:val="Heading4"/>
-      </w:pPr>
-      <w:r>
-        <w:t>Show schedule info on profile edit activity</w:t>
-      </w:r>
-    </w:p>
-    <w:p>
-      <w:pPr>
-        <w:pStyle w:val="Heading4"/>
-      </w:pPr>
-      <w:r>
-        <w:t>Add a divider for muted apps in profile edit activity</w:t>
-      </w:r>
-    </w:p>
-    <w:p>
-      <w:pPr>
-        <w:pStyle w:val="Heading4"/>
-      </w:pPr>
-      <w:r>
-        <w:t>Add profiles heading in main acitivity</w:t>
-      </w:r>
-    </w:p>
-    <w:p>
-      <w:pPr>
-        <w:pStyle w:val="Heading4"/>
-        <w:rPr>
-          <w:highlight w:val="green"/>
-        </w:rPr>
-      </w:pPr>
-      <w:r>
-        <w:rPr>
-          <w:highlight w:val="green"/>
-        </w:rPr>
-        <w:t>Editing name of saved profile overlaps items.</w:t>
-      </w:r>
-    </w:p>
-    <w:p>
-      <w:pPr>
-        <w:pStyle w:val="Heading4"/>
-      </w:pPr>
-      <w:r>
-        <w:t>Multiple toasts for mutes notifications for AlertNotifyService.</w:t>
-      </w:r>
-    </w:p>
-    <w:p>
-      <w:pPr>
-        <w:pStyle w:val="Heading4"/>
-        <w:rPr>
-          <w:highlight w:val="green"/>
-        </w:rPr>
-      </w:pPr>
-      <w:r>
-        <w:rPr>
-          <w:highlight w:val="green"/>
-        </w:rPr>
-        <w:t>Store all apps list in cache</w:t>
-      </w:r>
-    </w:p>
-    <w:p>
-      <w:pPr>
-        <w:pStyle w:val="Heading4"/>
-      </w:pPr>
-      <w:r>
-        <w:t>Should silent list adapter be removed, if no then should loading sign be shown?</w:t>
-      </w:r>
-    </w:p>
-    <w:p>
-      <w:pPr>
-        <w:pStyle w:val="Heading4"/>
-      </w:pPr>
-      <w:r>
-        <w:t>Turn auto-rotate option off</w:t>
-      </w:r>
-    </w:p>
-    <w:p>
-      <w:pPr>
-        <w:pStyle w:val="Heading4"/>
-      </w:pPr>
-      <w:r>
-        <w:t>Ask for Notification access permission on installing app</w:t>
-      </w:r>
-    </w:p>
-    <w:p>
-      <w:pPr>
-        <w:pStyle w:val="Heading4"/>
-      </w:pPr>
-      <w:r>
-        <w:t xml:space="preserve">Fix </w:t>
-      </w:r>
-      <w:r>
-        <w:t>resource leak in AppFetchTask</w:t>
-      </w:r>
-    </w:p>
-    <w:p>
-      <w:pPr>
-        <w:pStyle w:val="Heading4"/>
-      </w:pPr>
-      <w:r>
-        <w:t>Null Checks at different layers</w:t>
-      </w:r>
-      <w:r>
-        <w:br/>
-      </w:r>
-      <w:hyperlink r:id="rId11" w:history="1">
         <w:r>
           <w:rPr>
             <w:rStyle w:val="Hyperlink"/>
@@ -1570,7 +1607,7 @@
         </w:rPr>
         <w:t xml:space="preserve"> (Fix : </w:t>
       </w:r>
-      <w:hyperlink r:id="rId12" w:history="1">
+      <w:hyperlink r:id="rId11" w:history="1">
         <w:r>
           <w:rPr>
             <w:rStyle w:val="Hyperlink"/>
@@ -1617,22 +1654,49 @@
     <w:p>
       <w:pPr>
         <w:pStyle w:val="Heading4"/>
-      </w:pPr>
-      <w:r>
-        <w:t xml:space="preserve">Unsaved profile name </w:t>
+        <w:rPr>
+          <w:highlight w:val="green"/>
+        </w:rPr>
+      </w:pPr>
+      <w:r>
+        <w:rPr>
+          <w:highlight w:val="green"/>
+        </w:rPr>
+        <w:t>Animation when moving enabled/disabled items together in recycler list</w:t>
+      </w:r>
+    </w:p>
+    <w:p>
+      <w:pPr>
+        <w:pStyle w:val="Heading4"/>
+      </w:pPr>
+      <w:r>
+        <w:t xml:space="preserve">Check diff between top and bottom back button, which one is </w:t>
       </w:r>
       <w:proofErr w:type="gramStart"/>
       <w:r>
-        <w:t>delete</w:t>
+        <w:t>better ?</w:t>
       </w:r>
       <w:proofErr w:type="gramEnd"/>
-      <w:r>
-        <w:t xml:space="preserve"> fails</w:t>
-      </w:r>
     </w:p>
     <w:p>
       <w:pPr>
         <w:pStyle w:val="Heading4"/>
+      </w:pPr>
+      <w:r>
+        <w:t>Popup dialog for delete profile.</w:t>
+      </w:r>
+    </w:p>
+    <w:p>
+      <w:pPr>
+        <w:pStyle w:val="Heading4"/>
+      </w:pPr>
+      <w:r>
+        <w:t>Do not allow special character in profile names and limit length to 20 char</w:t>
+      </w:r>
+    </w:p>
+    <w:p>
+      <w:pPr>
+        <w:pStyle w:val="Heading4"/>
         <w:rPr>
           <w:highlight w:val="green"/>
         </w:rPr>
@@ -1641,28 +1705,35 @@
         <w:rPr>
           <w:highlight w:val="green"/>
         </w:rPr>
-        <w:t>Animation when moving enabled/disabled items together in recycler list</w:t>
+        <w:t>After profile save, return to main activity</w:t>
       </w:r>
     </w:p>
     <w:p>
       <w:pPr>
         <w:pStyle w:val="Heading4"/>
-      </w:pPr>
-      <w:r>
-        <w:t xml:space="preserve">Check diff between top and bottom back button, which one is </w:t>
-      </w:r>
-      <w:proofErr w:type="gramStart"/>
-      <w:r>
-        <w:t>better ?</w:t>
-      </w:r>
-      <w:proofErr w:type="gramEnd"/>
+        <w:rPr>
+          <w:highlight w:val="green"/>
+        </w:rPr>
+      </w:pPr>
+      <w:r>
+        <w:rPr>
+          <w:highlight w:val="green"/>
+        </w:rPr>
+        <w:t>Allow profile deletion from main activity</w:t>
+      </w:r>
     </w:p>
     <w:p>
       <w:pPr>
         <w:pStyle w:val="Heading4"/>
-      </w:pPr>
-      <w:r>
-        <w:t>Popup dialog for delete profile.</w:t>
+        <w:rPr>
+          <w:highlight w:val="green"/>
+        </w:rPr>
+      </w:pPr>
+      <w:r>
+        <w:rPr>
+          <w:highlight w:val="green"/>
+        </w:rPr>
+        <w:t>Show app icons in app selector activity</w:t>
       </w:r>
     </w:p>
     <w:p>
@@ -1670,84 +1741,34 @@
         <w:pStyle w:val="Heading4"/>
       </w:pPr>
       <w:r>
-        <w:t>Do not allow special character in profile names and limit length to 20 char</w:t>
+        <w:t>Improve code for update cases like multirange schedule so that, for update we don’t have to delete and then do insert</w:t>
+      </w:r>
+      <w:r>
+        <w:t xml:space="preserve"> (write own </w:t>
+      </w:r>
+      <w:proofErr w:type="spellStart"/>
+      <w:r>
+        <w:t>diffutils</w:t>
+      </w:r>
+      <w:proofErr w:type="spellEnd"/>
+      <w:r>
+        <w:t>)</w:t>
       </w:r>
     </w:p>
     <w:p>
       <w:pPr>
         <w:pStyle w:val="Heading4"/>
-        <w:rPr>
-          <w:highlight w:val="green"/>
-        </w:rPr>
-      </w:pPr>
-      <w:r>
-        <w:rPr>
-          <w:highlight w:val="green"/>
-        </w:rPr>
-        <w:t>After profile save, return to main activity</w:t>
+      </w:pPr>
+      <w:r>
+        <w:t>Check if we need to recover notification when profile is turned off</w:t>
       </w:r>
     </w:p>
     <w:p>
       <w:pPr>
         <w:pStyle w:val="Heading4"/>
-        <w:rPr>
-          <w:highlight w:val="green"/>
-        </w:rPr>
-      </w:pPr>
-      <w:r>
-        <w:rPr>
-          <w:highlight w:val="green"/>
-        </w:rPr>
-        <w:t>Allow profile deletion from main activity</w:t>
-      </w:r>
-    </w:p>
-    <w:p>
-      <w:pPr>
-        <w:pStyle w:val="Heading4"/>
-        <w:rPr>
-          <w:highlight w:val="green"/>
-        </w:rPr>
-      </w:pPr>
-      <w:r>
-        <w:rPr>
-          <w:highlight w:val="green"/>
-        </w:rPr>
-        <w:t>Show app icons in app selector activity</w:t>
-      </w:r>
-    </w:p>
-    <w:p>
-      <w:pPr>
-        <w:pStyle w:val="Heading4"/>
       </w:pPr>
       <w:r>
         <w:lastRenderedPageBreak/>
-        <w:t>Improve code for update cases like multirange schedule so that, for update we don’t have to delete and then do insert</w:t>
-      </w:r>
-      <w:r>
-        <w:t xml:space="preserve"> (write own </w:t>
-      </w:r>
-      <w:proofErr w:type="spellStart"/>
-      <w:r>
-        <w:t>diffutils</w:t>
-      </w:r>
-      <w:proofErr w:type="spellEnd"/>
-      <w:r>
-        <w:t>)</w:t>
-      </w:r>
-    </w:p>
-    <w:p>
-      <w:pPr>
-        <w:pStyle w:val="Heading4"/>
-      </w:pPr>
-      <w:r>
-        <w:t>Check if we need to recover notification when profile is turned off</w:t>
-      </w:r>
-    </w:p>
-    <w:p>
-      <w:pPr>
-        <w:pStyle w:val="Heading4"/>
-      </w:pPr>
-      <w:r>
         <w:t>Tracker to see, how many notifications have been silent on a day.</w:t>
       </w:r>
     </w:p>
@@ -1840,7 +1861,7 @@
           <w:lang w:val="en-IN" w:eastAsia="en-GB"/>
         </w:rPr>
       </w:pPr>
-      <w:hyperlink r:id="rId13" w:history="1">
+      <w:hyperlink r:id="rId12" w:history="1">
         <w:r>
           <w:rPr>
             <w:rFonts w:ascii="Times New Roman" w:eastAsia="Times New Roman" w:hAnsi="Times New Roman" w:cs="Times New Roman"/>
@@ -1870,7 +1891,7 @@
           <w:lang w:val="en-IN" w:eastAsia="en-GB"/>
         </w:rPr>
       </w:pPr>
-      <w:hyperlink r:id="rId14" w:history="1">
+      <w:hyperlink r:id="rId13" w:history="1">
         <w:r>
           <w:rPr>
             <w:rFonts w:ascii="Times New Roman" w:eastAsia="Times New Roman" w:hAnsi="Times New Roman" w:cs="Times New Roman"/>
@@ -1900,7 +1921,7 @@
           <w:lang w:val="en-IN" w:eastAsia="en-GB"/>
         </w:rPr>
       </w:pPr>
-      <w:hyperlink r:id="rId15" w:history="1">
+      <w:hyperlink r:id="rId14" w:history="1">
         <w:r>
           <w:rPr>
             <w:rFonts w:ascii="Times New Roman" w:eastAsia="Times New Roman" w:hAnsi="Times New Roman" w:cs="Times New Roman"/>
@@ -1976,6 +1997,56 @@
         </w:rPr>
       </w:pPr>
       <w:r>
+        <w:t>Support for landscape mode</w:t>
+      </w:r>
+    </w:p>
+    <w:p>
+      <w:pPr>
+        <w:pStyle w:val="Heading4"/>
+        <w:numPr>
+          <w:ilvl w:val="0"/>
+          <w:numId w:val="14"/>
+        </w:numPr>
+      </w:pPr>
+      <w:r>
+        <w:t>Convert linear layouts to constraint layouts (</w:t>
+      </w:r>
+      <w:hyperlink r:id="rId15" w:history="1">
+        <w:r>
+          <w:rPr>
+            <w:rStyle w:val="Hyperlink"/>
+          </w:rPr>
+          <w:t>https://developer.android.com/training/multiscreen/screensizes</w:t>
+        </w:r>
+      </w:hyperlink>
+      <w:r>
+        <w:t>)</w:t>
+      </w:r>
+    </w:p>
+    <w:p>
+      <w:pPr>
+        <w:pStyle w:val="ListParagraph"/>
+        <w:numPr>
+          <w:ilvl w:val="0"/>
+          <w:numId w:val="14"/>
+        </w:numPr>
+        <w:rPr>
+          <w:lang w:val="en-IN" w:eastAsia="en-GB"/>
+        </w:rPr>
+      </w:pPr>
+    </w:p>
+    <w:p>
+      <w:pPr>
+        <w:pStyle w:val="ListParagraph"/>
+        <w:numPr>
+          <w:ilvl w:val="0"/>
+          <w:numId w:val="14"/>
+        </w:numPr>
+        <w:rPr>
+          <w:lang w:val="en-IN" w:eastAsia="en-GB"/>
+        </w:rPr>
+      </w:pPr>
+      <w:r>
         <w:rPr>
           <w:lang w:val="en-IN" w:eastAsia="en-GB"/>
         </w:rPr>
@@ -2229,7 +2300,6 @@
         <w:ind w:left="1080"/>
       </w:pPr>
       <w:r>
-        <w:lastRenderedPageBreak/>
         <w:t xml:space="preserve">create table </w:t>
       </w:r>
       <w:proofErr w:type="spellStart"/>
@@ -3701,7 +3771,7 @@
   <w:abstractNum w:abstractNumId="10" w15:restartNumberingAfterBreak="0">
     <w:nsid w:val="596656D1"/>
     <w:multiLevelType w:val="hybridMultilevel"/>
-    <w:tmpl w:val="C3F420D0"/>
+    <w:tmpl w:val="CA74527A"/>
     <w:lvl w:ilvl="0" w:tplc="08090001">
       <w:start w:val="1"/>
       <w:numFmt w:val="bullet"/>
@@ -3711,7 +3781,7 @@
         <w:ind w:left="1080" w:hanging="360"/>
       </w:pPr>
       <w:rPr>
-        <w:rFonts w:ascii="Symbol" w:hAnsi="Symbol" w:cs="Symbol" w:hint="default"/>
+        <w:rFonts w:ascii="Symbol" w:hAnsi="Symbol" w:hint="default"/>
       </w:rPr>
     </w:lvl>
     <w:lvl w:ilvl="1" w:tplc="08090003" w:tentative="1">
@@ -4528,6 +4598,9 @@
     <w:abstractNumId w:val="8"/>
   </w:num>
   <w:num w:numId="21">
+    <w:abstractNumId w:val="8"/>
+  </w:num>
+  <w:num w:numId="22">
     <w:abstractNumId w:val="8"/>
   </w:num>
 </w:numbering>

</xml_diff>

<commit_message>
Changes to ask user for notification permission
</commit_message>
<xml_diff>
--- a/Documents/Alertless.docx
+++ b/Documents/Alertless.docx
@@ -1351,6 +1351,28 @@
         <w:rPr>
           <w:highlight w:val="green"/>
         </w:rPr>
+        <w:t>Ask for Notification access permission on installing app</w:t>
+      </w:r>
+    </w:p>
+    <w:p>
+      <w:pPr>
+        <w:pStyle w:val="Heading4"/>
+      </w:pPr>
+      <w:r>
+        <w:t>App look in dark mode (week days do not appear in proper colour)</w:t>
+      </w:r>
+    </w:p>
+    <w:p>
+      <w:pPr>
+        <w:pStyle w:val="Heading4"/>
+        <w:rPr>
+          <w:highlight w:val="green"/>
+        </w:rPr>
+      </w:pPr>
+      <w:r>
+        <w:rPr>
+          <w:highlight w:val="green"/>
+        </w:rPr>
         <w:t xml:space="preserve">Redesign list view items and </w:t>
       </w:r>
       <w:r>
@@ -1545,14 +1567,6 @@
           <w:highlight w:val="green"/>
         </w:rPr>
         <w:t>Turn auto-rotate option off</w:t>
-      </w:r>
-    </w:p>
-    <w:p>
-      <w:pPr>
-        <w:pStyle w:val="Heading4"/>
-      </w:pPr>
-      <w:r>
-        <w:t>Ask for Notification access permission on installing app</w:t>
       </w:r>
     </w:p>
     <w:p>
@@ -1760,6 +1774,7 @@
         <w:pStyle w:val="Heading4"/>
       </w:pPr>
       <w:r>
+        <w:lastRenderedPageBreak/>
         <w:t>Check if we need to recover notification when profile is turned off</w:t>
       </w:r>
     </w:p>
@@ -1768,7 +1783,6 @@
         <w:pStyle w:val="Heading4"/>
       </w:pPr>
       <w:r>
-        <w:lastRenderedPageBreak/>
         <w:t>Tracker to see, how many notifications have been silent on a day.</w:t>
       </w:r>
     </w:p>
@@ -4601,6 +4615,9 @@
     <w:abstractNumId w:val="8"/>
   </w:num>
   <w:num w:numId="22">
+    <w:abstractNumId w:val="8"/>
+  </w:num>
+  <w:num w:numId="23">
     <w:abstractNumId w:val="8"/>
   </w:num>
 </w:numbering>

</xml_diff>

<commit_message>
Changes to support re-opening of notification permission alert dialog if user does not give permission
</commit_message>
<xml_diff>
--- a/Documents/Alertless.docx
+++ b/Documents/Alertless.docx
@@ -1359,7 +1359,31 @@
         <w:pStyle w:val="Heading4"/>
       </w:pPr>
       <w:r>
-        <w:t>App look in dark mode (week days do not appear in proper colour)</w:t>
+        <w:t>If user does grant notification permission, ask again.</w:t>
+      </w:r>
+    </w:p>
+    <w:p>
+      <w:pPr>
+        <w:pStyle w:val="Heading4"/>
+      </w:pPr>
+      <w:r>
+        <w:t>Load all apps at apps startup</w:t>
+      </w:r>
+    </w:p>
+    <w:p>
+      <w:pPr>
+        <w:pStyle w:val="Heading4"/>
+      </w:pPr>
+      <w:r>
+        <w:t>App look in dark mode (</w:t>
+      </w:r>
+      <w:proofErr w:type="gramStart"/>
+      <w:r>
+        <w:t>week days</w:t>
+      </w:r>
+      <w:proofErr w:type="gramEnd"/>
+      <w:r>
+        <w:t xml:space="preserve"> do not appear in proper colour)</w:t>
       </w:r>
     </w:p>
     <w:p>
@@ -1755,6 +1779,7 @@
         <w:pStyle w:val="Heading4"/>
       </w:pPr>
       <w:r>
+        <w:lastRenderedPageBreak/>
         <w:t>Improve code for update cases like multirange schedule so that, for update we don’t have to delete and then do insert</w:t>
       </w:r>
       <w:r>
@@ -1774,7 +1799,6 @@
         <w:pStyle w:val="Heading4"/>
       </w:pPr>
       <w:r>
-        <w:lastRenderedPageBreak/>
         <w:t>Check if we need to recover notification when profile is turned off</w:t>
       </w:r>
     </w:p>

</xml_diff>